<commit_message>
agrego los faltantes y edito algunos listados
</commit_message>
<xml_diff>
--- a/division_del_trabajo.docx
+++ b/division_del_trabajo.docx
@@ -239,234 +239,656 @@
       <w:pPr>
         <w:rPr>
           <w:b/>
+          <w:highlight w:val="darkGreen"/>
+        </w:rPr>
+      </w:pPr>
+      <w:r>
+        <w:rPr>
+          <w:b/>
+          <w:highlight w:val="darkGreen"/>
+        </w:rPr>
+        <w:t>SERGIO</w:t>
+      </w:r>
+      <w:r>
+        <w:rPr>
+          <w:b/>
+          <w:highlight w:val="darkGreen"/>
+        </w:rPr>
+        <w:t>---****ANULADO</w:t>
+      </w:r>
+    </w:p>
+    <w:p>
+      <w:pPr>
+        <w:rPr>
+          <w:highlight w:val="darkGreen"/>
+        </w:rPr>
+      </w:pPr>
+      <w:proofErr w:type="spellStart"/>
+      <w:r>
+        <w:rPr>
+          <w:highlight w:val="darkGreen"/>
+        </w:rPr>
+        <w:t>Login</w:t>
+      </w:r>
+      <w:proofErr w:type="spellEnd"/>
+      <w:r>
+        <w:rPr>
+          <w:highlight w:val="darkGreen"/>
+        </w:rPr>
+        <w:t xml:space="preserve"> intranet+ (</w:t>
+      </w:r>
+      <w:r>
+        <w:rPr>
+          <w:highlight w:val="darkGreen"/>
+        </w:rPr>
+        <w:t xml:space="preserve">quizá </w:t>
+      </w:r>
+      <w:r>
+        <w:rPr>
+          <w:highlight w:val="darkGreen"/>
+        </w:rPr>
+        <w:t xml:space="preserve">olvide </w:t>
+      </w:r>
+      <w:proofErr w:type="spellStart"/>
+      <w:r>
+        <w:rPr>
+          <w:highlight w:val="darkGreen"/>
+        </w:rPr>
+        <w:t>pa</w:t>
+      </w:r>
+      <w:r>
+        <w:rPr>
+          <w:highlight w:val="darkGreen"/>
+        </w:rPr>
+        <w:t>s</w:t>
+      </w:r>
+      <w:r>
+        <w:rPr>
+          <w:highlight w:val="darkGreen"/>
+        </w:rPr>
+        <w:t>sword</w:t>
+      </w:r>
+      <w:proofErr w:type="spellEnd"/>
+      <w:r>
+        <w:rPr>
+          <w:highlight w:val="darkGreen"/>
+        </w:rPr>
+        <w:t>)</w:t>
+      </w:r>
+    </w:p>
+    <w:p>
+      <w:pPr>
+        <w:pStyle w:val="Sinespaciado"/>
+        <w:rPr>
+          <w:b/>
+          <w:highlight w:val="darkGreen"/>
+        </w:rPr>
+      </w:pPr>
+      <w:r>
+        <w:rPr>
+          <w:b/>
+          <w:highlight w:val="darkGreen"/>
+        </w:rPr>
+        <w:t>Administrador</w:t>
+      </w:r>
+    </w:p>
+    <w:p>
+      <w:pPr>
+        <w:pStyle w:val="Sinespaciado"/>
+      </w:pPr>
+      <w:r>
+        <w:rPr>
+          <w:highlight w:val="darkGreen"/>
+        </w:rPr>
+        <w:t>Página de registro de usuario, solo para administrador</w:t>
+      </w:r>
+    </w:p>
+    <w:p>
+      <w:pPr>
+        <w:pStyle w:val="Sinespaciado"/>
+      </w:pPr>
+    </w:p>
+    <w:p>
+      <w:pPr>
+        <w:pStyle w:val="Sinespaciado"/>
+        <w:rPr>
+          <w:b/>
+        </w:rPr>
+      </w:pPr>
+    </w:p>
+    <w:p>
+      <w:pPr>
+        <w:pStyle w:val="Sinespaciado"/>
+        <w:rPr>
+          <w:b/>
+          <w:highlight w:val="darkGreen"/>
+        </w:rPr>
+      </w:pPr>
+      <w:r>
+        <w:rPr>
+          <w:b/>
+          <w:highlight w:val="darkGreen"/>
+        </w:rPr>
+        <w:t>FAVIO</w:t>
+      </w:r>
+    </w:p>
+    <w:p>
+      <w:pPr>
+        <w:pStyle w:val="Sinespaciado"/>
+        <w:rPr>
+          <w:b/>
+          <w:highlight w:val="darkGreen"/>
+        </w:rPr>
+      </w:pPr>
+      <w:r>
+        <w:rPr>
+          <w:b/>
+          <w:highlight w:val="darkGreen"/>
+        </w:rPr>
+        <w:t>Administrativo</w:t>
+      </w:r>
+    </w:p>
+    <w:p>
+      <w:pPr>
+        <w:pStyle w:val="Sinespaciado"/>
+        <w:rPr>
+          <w:highlight w:val="darkGreen"/>
+          <w:u w:val="single"/>
+        </w:rPr>
+      </w:pPr>
+      <w:r>
+        <w:rPr>
+          <w:highlight w:val="darkGreen"/>
+          <w:u w:val="single"/>
+        </w:rPr>
+        <w:t>Stock,</w:t>
+      </w:r>
+    </w:p>
+    <w:p>
+      <w:pPr>
+        <w:pStyle w:val="Sinespaciado"/>
+        <w:ind w:left="708"/>
+        <w:rPr>
+          <w:highlight w:val="darkGreen"/>
+        </w:rPr>
+      </w:pPr>
+      <w:r>
+        <w:rPr>
+          <w:highlight w:val="darkGreen"/>
+        </w:rPr>
+        <w:t>Actualización</w:t>
+      </w:r>
+      <w:r>
+        <w:rPr>
+          <w:highlight w:val="darkGreen"/>
+        </w:rPr>
+        <w:t xml:space="preserve"> de stock, </w:t>
+      </w:r>
+      <w:r>
+        <w:rPr>
+          <w:highlight w:val="darkGreen"/>
+        </w:rPr>
+        <w:t xml:space="preserve"> listado de materia prima, </w:t>
+      </w:r>
+      <w:r>
+        <w:rPr>
+          <w:highlight w:val="darkGreen"/>
+        </w:rPr>
+        <w:t xml:space="preserve">(combo distintas)  </w:t>
+      </w:r>
+      <w:r>
+        <w:rPr>
+          <w:highlight w:val="darkGreen"/>
+        </w:rPr>
+        <w:t xml:space="preserve">stock reservado, </w:t>
+      </w:r>
+      <w:r>
+        <w:rPr>
+          <w:highlight w:val="darkGreen"/>
+        </w:rPr>
+        <w:t xml:space="preserve">informe de stock utilizado, </w:t>
+      </w:r>
+    </w:p>
+    <w:p>
+      <w:pPr>
+        <w:pStyle w:val="Sinespaciado"/>
+        <w:rPr>
+          <w:highlight w:val="darkGreen"/>
+          <w:u w:val="single"/>
+        </w:rPr>
+      </w:pPr>
+      <w:r>
+        <w:rPr>
+          <w:highlight w:val="darkGreen"/>
+          <w:u w:val="single"/>
+        </w:rPr>
+        <w:t>ABM de productos,</w:t>
+      </w:r>
+    </w:p>
+    <w:p>
+      <w:pPr>
+        <w:pStyle w:val="Sinespaciado"/>
+        <w:rPr>
+          <w:highlight w:val="darkGreen"/>
+          <w:u w:val="single"/>
+        </w:rPr>
+      </w:pPr>
+      <w:r>
+        <w:rPr>
+          <w:highlight w:val="darkGreen"/>
+          <w:u w:val="single"/>
+        </w:rPr>
+        <w:t>Facturación</w:t>
+      </w:r>
+      <w:r>
+        <w:rPr>
+          <w:highlight w:val="darkGreen"/>
+          <w:u w:val="single"/>
+        </w:rPr>
+        <w:t xml:space="preserve"> </w:t>
+      </w:r>
+    </w:p>
+    <w:p>
+      <w:pPr>
+        <w:pStyle w:val="Sinespaciado"/>
+        <w:ind w:firstLine="708"/>
+        <w:rPr>
+          <w:highlight w:val="darkGreen"/>
+        </w:rPr>
+      </w:pPr>
+      <w:proofErr w:type="gramStart"/>
+      <w:r>
+        <w:rPr>
+          <w:highlight w:val="darkGreen"/>
+        </w:rPr>
+        <w:t>listado</w:t>
+      </w:r>
+      <w:proofErr w:type="gramEnd"/>
+      <w:r>
+        <w:rPr>
+          <w:highlight w:val="darkGreen"/>
+        </w:rPr>
+        <w:t xml:space="preserve"> de facturas </w:t>
+      </w:r>
+      <w:r>
+        <w:rPr>
+          <w:highlight w:val="darkGreen"/>
+        </w:rPr>
+        <w:t xml:space="preserve">combo distintas facturas </w:t>
+      </w:r>
+      <w:r>
+        <w:rPr>
+          <w:highlight w:val="darkGreen"/>
+        </w:rPr>
+        <w:t>pendientes</w:t>
+      </w:r>
+      <w:r>
+        <w:rPr>
+          <w:highlight w:val="darkGreen"/>
+        </w:rPr>
+        <w:t>/informadas/pagadas</w:t>
+      </w:r>
+      <w:r>
+        <w:rPr>
+          <w:highlight w:val="darkGreen"/>
+        </w:rPr>
+        <w:t xml:space="preserve"> </w:t>
+      </w:r>
+      <w:r>
+        <w:rPr>
+          <w:highlight w:val="darkGreen"/>
+        </w:rPr>
+        <w:t>(</w:t>
+      </w:r>
+      <w:r>
+        <w:rPr>
+          <w:highlight w:val="darkGreen"/>
+        </w:rPr>
+        <w:t>informa como pagada</w:t>
+      </w:r>
+      <w:r>
+        <w:rPr>
+          <w:highlight w:val="darkGreen"/>
+        </w:rPr>
+        <w:t>/no pagada</w:t>
+      </w:r>
+      <w:r>
+        <w:rPr>
+          <w:highlight w:val="darkGreen"/>
+        </w:rPr>
+        <w:t>)</w:t>
+      </w:r>
+    </w:p>
+    <w:p>
+      <w:r>
+        <w:t>*</w:t>
+      </w:r>
+      <w:proofErr w:type="spellStart"/>
+      <w:r>
+        <w:t>facturación_listados</w:t>
+      </w:r>
+      <w:proofErr w:type="spellEnd"/>
+    </w:p>
+    <w:p>
+      <w:pPr>
+        <w:pStyle w:val="Sinespaciado"/>
+        <w:ind w:firstLine="708"/>
+        <w:rPr>
+          <w:highlight w:val="red"/>
+        </w:rPr>
+      </w:pPr>
+    </w:p>
+    <w:p>
+      <w:pPr>
+        <w:pStyle w:val="Sinespaciado"/>
+        <w:rPr>
+          <w:highlight w:val="darkGreen"/>
+          <w:u w:val="single"/>
+        </w:rPr>
+      </w:pPr>
+      <w:r>
+        <w:rPr>
+          <w:highlight w:val="darkGreen"/>
+          <w:u w:val="single"/>
+        </w:rPr>
+        <w:t xml:space="preserve">Configurar </w:t>
+      </w:r>
+      <w:r>
+        <w:rPr>
+          <w:highlight w:val="darkGreen"/>
+          <w:u w:val="single"/>
+        </w:rPr>
+        <w:t>cliente</w:t>
+      </w:r>
+    </w:p>
+    <w:p>
+      <w:pPr>
+        <w:pStyle w:val="Sinespaciado"/>
+        <w:ind w:firstLine="708"/>
+        <w:rPr>
+          <w:highlight w:val="darkGreen"/>
+        </w:rPr>
+      </w:pPr>
+      <w:r>
+        <w:rPr>
+          <w:highlight w:val="darkGreen"/>
+        </w:rPr>
+        <w:t xml:space="preserve"> </w:t>
+      </w:r>
+      <w:proofErr w:type="gramStart"/>
+      <w:r>
+        <w:rPr>
+          <w:highlight w:val="darkGreen"/>
+        </w:rPr>
+        <w:t>operario</w:t>
+      </w:r>
+      <w:proofErr w:type="gramEnd"/>
+      <w:r>
+        <w:rPr>
+          <w:highlight w:val="darkGreen"/>
+        </w:rPr>
+        <w:t xml:space="preserve"> favorito, valor de confianza</w:t>
+      </w:r>
+    </w:p>
+    <w:p>
+      <w:pPr>
+        <w:pStyle w:val="Sinespaciado"/>
+        <w:rPr>
+          <w:highlight w:val="darkGreen"/>
+          <w:u w:val="single"/>
+        </w:rPr>
+      </w:pPr>
+      <w:r>
+        <w:rPr>
+          <w:highlight w:val="darkGreen"/>
+          <w:u w:val="single"/>
+        </w:rPr>
+        <w:t>ABM servicios</w:t>
+      </w:r>
+    </w:p>
+    <w:p>
+      <w:pPr>
+        <w:pStyle w:val="Sinespaciado"/>
+        <w:rPr>
+          <w:highlight w:val="darkGreen"/>
+          <w:u w:val="single"/>
+        </w:rPr>
+      </w:pPr>
+      <w:r>
+        <w:rPr>
+          <w:highlight w:val="darkGreen"/>
+          <w:u w:val="single"/>
+        </w:rPr>
+        <w:t>ABM condición fiscal</w:t>
+      </w:r>
+    </w:p>
+    <w:p>
+      <w:pPr>
+        <w:pStyle w:val="Sinespaciado"/>
+        <w:rPr>
+          <w:u w:val="single"/>
+        </w:rPr>
+      </w:pPr>
+      <w:r>
+        <w:rPr>
+          <w:highlight w:val="darkGreen"/>
+          <w:u w:val="single"/>
+        </w:rPr>
+        <w:t>ABM restricción de disponibilidad licencias</w:t>
+      </w:r>
+    </w:p>
+    <w:p>
+      <w:pPr>
+        <w:pStyle w:val="Sinespaciado"/>
+        <w:rPr>
+          <w:b/>
           <w:highlight w:val="darkGray"/>
         </w:rPr>
       </w:pPr>
-      <w:r>
+    </w:p>
+    <w:p>
+      <w:pPr>
+        <w:pStyle w:val="Sinespaciado"/>
         <w:rPr>
           <w:b/>
           <w:highlight w:val="darkGray"/>
         </w:rPr>
+      </w:pPr>
+      <w:r>
+        <w:rPr>
+          <w:b/>
+          <w:highlight w:val="darkGray"/>
+        </w:rPr>
         <w:t>SERGIO</w:t>
       </w:r>
-    </w:p>
-    <w:p>
-      <w:pPr>
-        <w:rPr>
+      <w:r>
+        <w:rPr>
+          <w:b/>
           <w:highlight w:val="darkGray"/>
         </w:rPr>
+        <w:t>---****ANULADO</w:t>
+      </w:r>
+    </w:p>
+    <w:p>
+      <w:pPr>
+        <w:pStyle w:val="Sinespaciado"/>
+        <w:rPr>
+          <w:b/>
+          <w:highlight w:val="darkGray"/>
+        </w:rPr>
+      </w:pPr>
+      <w:r>
+        <w:rPr>
+          <w:b/>
+          <w:highlight w:val="darkGray"/>
+        </w:rPr>
+        <w:t>Operario</w:t>
+      </w:r>
+    </w:p>
+    <w:p>
+      <w:pPr>
+        <w:pStyle w:val="Sinespaciado"/>
+        <w:rPr>
+          <w:highlight w:val="darkGray"/>
+          <w:u w:val="single"/>
+        </w:rPr>
+      </w:pPr>
+      <w:r>
+        <w:rPr>
+          <w:highlight w:val="darkGray"/>
+          <w:u w:val="single"/>
+        </w:rPr>
+        <w:t>O</w:t>
+      </w:r>
+      <w:r>
+        <w:rPr>
+          <w:highlight w:val="darkGray"/>
+          <w:u w:val="single"/>
+        </w:rPr>
+        <w:t>rdenes de servicios,</w:t>
+      </w:r>
+    </w:p>
+    <w:p>
+      <w:pPr>
+        <w:pStyle w:val="Sinespaciado"/>
+        <w:ind w:left="708" w:firstLine="45"/>
+        <w:rPr>
+          <w:highlight w:val="darkGray"/>
+        </w:rPr>
+      </w:pPr>
+      <w:proofErr w:type="gramStart"/>
+      <w:r>
+        <w:rPr>
+          <w:highlight w:val="darkGray"/>
+        </w:rPr>
+        <w:t>combo</w:t>
+      </w:r>
+      <w:proofErr w:type="gramEnd"/>
+      <w:r>
+        <w:rPr>
+          <w:highlight w:val="darkGray"/>
+        </w:rPr>
+        <w:t xml:space="preserve"> distintos estados, las pendientes las puede informar como realizadas, </w:t>
+      </w:r>
+      <w:r>
+        <w:rPr>
+          <w:highlight w:val="darkGray"/>
+        </w:rPr>
+        <w:t xml:space="preserve">(quizá </w:t>
+      </w:r>
+      <w:r>
+        <w:rPr>
+          <w:highlight w:val="darkGray"/>
+        </w:rPr>
+        <w:t>posibilidad de desinformar</w:t>
+      </w:r>
+      <w:r>
+        <w:rPr>
+          <w:highlight w:val="darkGray"/>
+        </w:rPr>
+        <w:t>)</w:t>
+      </w:r>
+    </w:p>
+    <w:p>
+      <w:pPr>
+        <w:pStyle w:val="Sinespaciado"/>
+        <w:rPr>
+          <w:highlight w:val="darkGreen"/>
+          <w:u w:val="single"/>
+        </w:rPr>
+      </w:pPr>
+      <w:r>
+        <w:rPr>
+          <w:highlight w:val="darkGreen"/>
+          <w:u w:val="single"/>
+        </w:rPr>
+        <w:t>ABM restricción de disponibilidad licencias</w:t>
+      </w:r>
+    </w:p>
+    <w:p>
+      <w:pPr>
+        <w:pStyle w:val="Sinespaciado"/>
+        <w:rPr>
+          <w:highlight w:val="darkGray"/>
+        </w:rPr>
+      </w:pPr>
+    </w:p>
+    <w:p>
+      <w:pPr>
+        <w:pStyle w:val="Sinespaciado"/>
+        <w:rPr>
+          <w:b/>
+          <w:highlight w:val="darkGreen"/>
+        </w:rPr>
+      </w:pPr>
+      <w:r>
+        <w:rPr>
+          <w:b/>
+          <w:highlight w:val="darkGreen"/>
+        </w:rPr>
+        <w:t>Cliente</w:t>
+      </w:r>
+    </w:p>
+    <w:p>
+      <w:pPr>
+        <w:pStyle w:val="Sinespaciado"/>
+        <w:rPr>
+          <w:highlight w:val="darkGreen"/>
+          <w:u w:val="single"/>
+        </w:rPr>
       </w:pPr>
       <w:proofErr w:type="spellStart"/>
       <w:r>
         <w:rPr>
-          <w:highlight w:val="darkGray"/>
+          <w:highlight w:val="darkGreen"/>
+          <w:u w:val="single"/>
         </w:rPr>
         <w:t>Login</w:t>
       </w:r>
       <w:proofErr w:type="spellEnd"/>
       <w:r>
         <w:rPr>
-          <w:highlight w:val="darkGray"/>
-        </w:rPr>
-        <w:t xml:space="preserve"> intranet+ (</w:t>
-      </w:r>
-      <w:r>
-        <w:rPr>
-          <w:highlight w:val="darkGray"/>
-        </w:rPr>
-        <w:t xml:space="preserve">quizá </w:t>
-      </w:r>
-      <w:r>
-        <w:rPr>
-          <w:highlight w:val="darkGray"/>
-        </w:rPr>
-        <w:t xml:space="preserve">olvide </w:t>
-      </w:r>
-      <w:proofErr w:type="spellStart"/>
-      <w:r>
-        <w:rPr>
-          <w:highlight w:val="darkGray"/>
-        </w:rPr>
-        <w:t>pasword</w:t>
-      </w:r>
-      <w:proofErr w:type="spellEnd"/>
-      <w:r>
-        <w:rPr>
-          <w:highlight w:val="darkGray"/>
-        </w:rPr>
-        <w:t>)</w:t>
-      </w:r>
-    </w:p>
-    <w:p>
-      <w:pPr>
-        <w:pStyle w:val="Sinespaciado"/>
-        <w:rPr>
-          <w:b/>
-          <w:highlight w:val="darkGray"/>
-        </w:rPr>
-      </w:pPr>
-      <w:r>
-        <w:rPr>
-          <w:b/>
-          <w:highlight w:val="darkGray"/>
-        </w:rPr>
-        <w:t>Administrador</w:t>
-      </w:r>
-    </w:p>
-    <w:p>
-      <w:pPr>
-        <w:pStyle w:val="Sinespaciado"/>
-      </w:pPr>
-      <w:r>
-        <w:rPr>
-          <w:highlight w:val="darkGray"/>
-        </w:rPr>
-        <w:t>Página de registro de usuario, solo para administrador</w:t>
-      </w:r>
-    </w:p>
-    <w:p>
-      <w:pPr>
-        <w:pStyle w:val="Sinespaciado"/>
-      </w:pPr>
-    </w:p>
-    <w:p>
-      <w:pPr>
-        <w:pStyle w:val="Sinespaciado"/>
-        <w:rPr>
-          <w:b/>
-        </w:rPr>
-      </w:pPr>
-    </w:p>
-    <w:p>
-      <w:pPr>
-        <w:pStyle w:val="Sinespaciado"/>
-        <w:rPr>
-          <w:b/>
-          <w:highlight w:val="red"/>
-        </w:rPr>
-      </w:pPr>
-      <w:r>
-        <w:rPr>
-          <w:b/>
-          <w:highlight w:val="red"/>
-        </w:rPr>
-        <w:t>FAVIO</w:t>
-      </w:r>
-    </w:p>
-    <w:p>
-      <w:pPr>
-        <w:pStyle w:val="Sinespaciado"/>
-        <w:rPr>
-          <w:b/>
-          <w:highlight w:val="red"/>
-        </w:rPr>
-      </w:pPr>
-      <w:r>
-        <w:rPr>
-          <w:b/>
-          <w:highlight w:val="red"/>
-        </w:rPr>
-        <w:t>Administrativo</w:t>
-      </w:r>
-    </w:p>
-    <w:p>
-      <w:pPr>
-        <w:pStyle w:val="Sinespaciado"/>
-        <w:rPr>
-          <w:highlight w:val="darkGreen"/>
-          <w:u w:val="single"/>
-        </w:rPr>
-      </w:pPr>
-      <w:r>
-        <w:rPr>
-          <w:highlight w:val="darkGreen"/>
-          <w:u w:val="single"/>
-        </w:rPr>
-        <w:t>Stock,</w:t>
-      </w:r>
-    </w:p>
-    <w:p>
-      <w:pPr>
-        <w:pStyle w:val="Sinespaciado"/>
-        <w:ind w:left="708"/>
-        <w:rPr>
-          <w:highlight w:val="darkGreen"/>
-        </w:rPr>
-      </w:pPr>
-      <w:r>
-        <w:rPr>
-          <w:highlight w:val="darkGreen"/>
-        </w:rPr>
-        <w:t>Actualización</w:t>
-      </w:r>
-      <w:r>
-        <w:rPr>
-          <w:highlight w:val="darkGreen"/>
-        </w:rPr>
-        <w:t xml:space="preserve"> de stock, </w:t>
-      </w:r>
-      <w:r>
-        <w:rPr>
-          <w:highlight w:val="darkGreen"/>
-        </w:rPr>
-        <w:t xml:space="preserve"> listado de materia prima, </w:t>
-      </w:r>
-      <w:r>
-        <w:rPr>
-          <w:highlight w:val="darkGreen"/>
-        </w:rPr>
-        <w:t xml:space="preserve">(combo distintas)  </w:t>
-      </w:r>
-      <w:r>
-        <w:rPr>
-          <w:highlight w:val="darkGreen"/>
-        </w:rPr>
-        <w:t xml:space="preserve">stock reservado, </w:t>
-      </w:r>
-      <w:r>
-        <w:rPr>
-          <w:highlight w:val="darkGreen"/>
-        </w:rPr>
-        <w:t xml:space="preserve">informe de stock utilizado, </w:t>
-      </w:r>
-    </w:p>
-    <w:p>
-      <w:pPr>
-        <w:pStyle w:val="Sinespaciado"/>
-        <w:rPr>
-          <w:highlight w:val="darkGreen"/>
-          <w:u w:val="single"/>
-        </w:rPr>
-      </w:pPr>
-      <w:r>
-        <w:rPr>
-          <w:highlight w:val="darkGreen"/>
-          <w:u w:val="single"/>
-        </w:rPr>
-        <w:t>ABM de productos,</w:t>
-      </w:r>
-    </w:p>
-    <w:p>
-      <w:pPr>
-        <w:pStyle w:val="Sinespaciado"/>
-        <w:rPr>
-          <w:highlight w:val="red"/>
-          <w:u w:val="single"/>
-        </w:rPr>
-      </w:pPr>
-      <w:r>
-        <w:rPr>
-          <w:highlight w:val="red"/>
-          <w:u w:val="single"/>
-        </w:rPr>
-        <w:t>Facturación</w:t>
-      </w:r>
-      <w:r>
-        <w:rPr>
-          <w:highlight w:val="red"/>
-          <w:u w:val="single"/>
-        </w:rPr>
-        <w:t xml:space="preserve"> </w:t>
+          <w:highlight w:val="darkGreen"/>
+          <w:u w:val="single"/>
+        </w:rPr>
+        <w:t xml:space="preserve"> de clientes + registrarse</w:t>
+      </w:r>
+      <w:r>
+        <w:rPr>
+          <w:highlight w:val="darkGreen"/>
+          <w:u w:val="single"/>
+        </w:rPr>
+        <w:t>&lt;</w:t>
+      </w:r>
+    </w:p>
+    <w:p>
+      <w:pPr>
+        <w:pStyle w:val="Sinespaciado"/>
+        <w:rPr>
+          <w:highlight w:val="darkGreen"/>
+          <w:u w:val="single"/>
+        </w:rPr>
+      </w:pPr>
+      <w:r>
+        <w:rPr>
+          <w:highlight w:val="darkGreen"/>
+          <w:u w:val="single"/>
+        </w:rPr>
+        <w:t xml:space="preserve">Módulo </w:t>
+      </w:r>
+      <w:r>
+        <w:rPr>
+          <w:highlight w:val="darkGreen"/>
+          <w:u w:val="single"/>
+        </w:rPr>
+        <w:t>or</w:t>
+      </w:r>
+      <w:r>
+        <w:rPr>
+          <w:highlight w:val="darkGreen"/>
+          <w:u w:val="single"/>
+        </w:rPr>
+        <w:t xml:space="preserve">denes de servicio, </w:t>
       </w:r>
     </w:p>
     <w:p>
@@ -474,348 +896,7 @@
         <w:pStyle w:val="Sinespaciado"/>
         <w:ind w:firstLine="708"/>
         <w:rPr>
-          <w:highlight w:val="red"/>
-        </w:rPr>
-      </w:pPr>
-      <w:proofErr w:type="gramStart"/>
-      <w:r>
-        <w:rPr>
-          <w:highlight w:val="red"/>
-        </w:rPr>
-        <w:t>listado</w:t>
-      </w:r>
-      <w:proofErr w:type="gramEnd"/>
-      <w:r>
-        <w:rPr>
-          <w:highlight w:val="red"/>
-        </w:rPr>
-        <w:t xml:space="preserve"> de facturas pendientes combo distintas </w:t>
-      </w:r>
-      <w:r>
-        <w:rPr>
-          <w:highlight w:val="red"/>
-        </w:rPr>
-        <w:t>facturas (</w:t>
-      </w:r>
-      <w:r>
-        <w:rPr>
-          <w:highlight w:val="red"/>
-        </w:rPr>
-        <w:t>informa como pagada)</w:t>
-      </w:r>
-    </w:p>
-    <w:p>
-      <w:pPr>
-        <w:pStyle w:val="Sinespaciado"/>
-        <w:rPr>
-          <w:highlight w:val="darkGreen"/>
-          <w:u w:val="single"/>
-        </w:rPr>
-      </w:pPr>
-      <w:r>
-        <w:rPr>
-          <w:highlight w:val="darkGreen"/>
-          <w:u w:val="single"/>
-        </w:rPr>
-        <w:t xml:space="preserve">Configurar </w:t>
-      </w:r>
-      <w:r>
-        <w:rPr>
-          <w:highlight w:val="darkGreen"/>
-          <w:u w:val="single"/>
-        </w:rPr>
-        <w:t>cliente</w:t>
-      </w:r>
-    </w:p>
-    <w:p>
-      <w:pPr>
-        <w:pStyle w:val="Sinespaciado"/>
-        <w:ind w:firstLine="708"/>
-        <w:rPr>
-          <w:highlight w:val="darkGreen"/>
-        </w:rPr>
-      </w:pPr>
-      <w:r>
-        <w:rPr>
-          <w:highlight w:val="darkGreen"/>
-        </w:rPr>
-        <w:t xml:space="preserve"> </w:t>
-      </w:r>
-      <w:proofErr w:type="gramStart"/>
-      <w:r>
-        <w:rPr>
-          <w:highlight w:val="darkGreen"/>
-        </w:rPr>
-        <w:t>operario</w:t>
-      </w:r>
-      <w:proofErr w:type="gramEnd"/>
-      <w:r>
-        <w:rPr>
-          <w:highlight w:val="darkGreen"/>
-        </w:rPr>
-        <w:t xml:space="preserve"> favorito, valor de confianza</w:t>
-      </w:r>
-    </w:p>
-    <w:p>
-      <w:pPr>
-        <w:pStyle w:val="Sinespaciado"/>
-        <w:rPr>
-          <w:highlight w:val="darkGreen"/>
-          <w:u w:val="single"/>
-        </w:rPr>
-      </w:pPr>
-      <w:r>
-        <w:rPr>
-          <w:highlight w:val="darkGreen"/>
-          <w:u w:val="single"/>
-        </w:rPr>
-        <w:t>ABM servicios</w:t>
-      </w:r>
-    </w:p>
-    <w:p>
-      <w:pPr>
-        <w:pStyle w:val="Sinespaciado"/>
-        <w:rPr>
-          <w:highlight w:val="darkGreen"/>
-          <w:u w:val="single"/>
-        </w:rPr>
-      </w:pPr>
-      <w:r>
-        <w:rPr>
-          <w:highlight w:val="darkGreen"/>
-          <w:u w:val="single"/>
-        </w:rPr>
-        <w:t>ABM condición fiscal</w:t>
-      </w:r>
-    </w:p>
-    <w:p>
-      <w:pPr>
-        <w:pStyle w:val="Sinespaciado"/>
-        <w:rPr>
-          <w:u w:val="single"/>
-        </w:rPr>
-      </w:pPr>
-      <w:r>
-        <w:rPr>
-          <w:highlight w:val="darkGreen"/>
-          <w:u w:val="single"/>
-        </w:rPr>
-        <w:t>ABM restricción de disponibilidad licencias</w:t>
-      </w:r>
-    </w:p>
-    <w:p>
-      <w:pPr>
-        <w:pStyle w:val="Sinespaciado"/>
-        <w:rPr>
-          <w:b/>
-          <w:highlight w:val="darkGray"/>
-        </w:rPr>
-      </w:pPr>
-    </w:p>
-    <w:p>
-      <w:pPr>
-        <w:pStyle w:val="Sinespaciado"/>
-        <w:rPr>
-          <w:b/>
-          <w:highlight w:val="darkGray"/>
-        </w:rPr>
-      </w:pPr>
-      <w:r>
-        <w:rPr>
-          <w:b/>
-          <w:highlight w:val="darkGray"/>
-        </w:rPr>
-        <w:t>SERGIO</w:t>
-      </w:r>
-    </w:p>
-    <w:p>
-      <w:pPr>
-        <w:pStyle w:val="Sinespaciado"/>
-        <w:rPr>
-          <w:b/>
-          <w:highlight w:val="darkGray"/>
-        </w:rPr>
-      </w:pPr>
-      <w:r>
-        <w:rPr>
-          <w:b/>
-          <w:highlight w:val="darkGray"/>
-        </w:rPr>
-        <w:t>Operario</w:t>
-      </w:r>
-    </w:p>
-    <w:p>
-      <w:pPr>
-        <w:pStyle w:val="Sinespaciado"/>
-        <w:rPr>
-          <w:highlight w:val="darkGray"/>
-          <w:u w:val="single"/>
-        </w:rPr>
-      </w:pPr>
-      <w:r>
-        <w:rPr>
-          <w:highlight w:val="darkGray"/>
-          <w:u w:val="single"/>
-        </w:rPr>
-        <w:t>O</w:t>
-      </w:r>
-      <w:r>
-        <w:rPr>
-          <w:highlight w:val="darkGray"/>
-          <w:u w:val="single"/>
-        </w:rPr>
-        <w:t>rdenes de servicios,</w:t>
-      </w:r>
-    </w:p>
-    <w:p>
-      <w:pPr>
-        <w:pStyle w:val="Sinespaciado"/>
-        <w:ind w:left="708" w:firstLine="45"/>
-        <w:rPr>
-          <w:highlight w:val="darkGray"/>
-        </w:rPr>
-      </w:pPr>
-      <w:proofErr w:type="gramStart"/>
-      <w:r>
-        <w:rPr>
-          <w:highlight w:val="darkGray"/>
-        </w:rPr>
-        <w:t>combo</w:t>
-      </w:r>
-      <w:proofErr w:type="gramEnd"/>
-      <w:r>
-        <w:rPr>
-          <w:highlight w:val="darkGray"/>
-        </w:rPr>
-        <w:t xml:space="preserve"> distintos estados, las pendientes las puede informar como realizadas, </w:t>
-      </w:r>
-      <w:r>
-        <w:rPr>
-          <w:highlight w:val="darkGray"/>
-        </w:rPr>
-        <w:t xml:space="preserve">(quizá </w:t>
-      </w:r>
-      <w:r>
-        <w:rPr>
-          <w:highlight w:val="darkGray"/>
-        </w:rPr>
-        <w:t>posibilidad de desinformar</w:t>
-      </w:r>
-      <w:r>
-        <w:rPr>
-          <w:highlight w:val="darkGray"/>
-        </w:rPr>
-        <w:t>)</w:t>
-      </w:r>
-    </w:p>
-    <w:p>
-      <w:pPr>
-        <w:pStyle w:val="Sinespaciado"/>
-        <w:rPr>
-          <w:highlight w:val="darkGray"/>
-          <w:u w:val="single"/>
-        </w:rPr>
-      </w:pPr>
-      <w:r>
-        <w:rPr>
-          <w:highlight w:val="darkGray"/>
-          <w:u w:val="single"/>
-        </w:rPr>
-        <w:t>ABM restricción de disponibilidad licencias</w:t>
-      </w:r>
-    </w:p>
-    <w:p>
-      <w:pPr>
-        <w:pStyle w:val="Sinespaciado"/>
-        <w:rPr>
-          <w:highlight w:val="darkGray"/>
-        </w:rPr>
-      </w:pPr>
-    </w:p>
-    <w:p>
-      <w:pPr>
-        <w:pStyle w:val="Sinespaciado"/>
-        <w:rPr>
-          <w:b/>
-          <w:highlight w:val="darkGray"/>
-        </w:rPr>
-      </w:pPr>
-      <w:r>
-        <w:rPr>
-          <w:b/>
-          <w:highlight w:val="darkGray"/>
-        </w:rPr>
-        <w:t>Cliente</w:t>
-      </w:r>
-    </w:p>
-    <w:p>
-      <w:pPr>
-        <w:pStyle w:val="Sinespaciado"/>
-        <w:rPr>
-          <w:highlight w:val="darkGray"/>
-          <w:u w:val="single"/>
-        </w:rPr>
-      </w:pPr>
-      <w:proofErr w:type="spellStart"/>
-      <w:r>
-        <w:rPr>
-          <w:highlight w:val="darkGray"/>
-          <w:u w:val="single"/>
-        </w:rPr>
-        <w:t>Login</w:t>
-      </w:r>
-      <w:proofErr w:type="spellEnd"/>
-      <w:r>
-        <w:rPr>
-          <w:highlight w:val="darkGray"/>
-          <w:u w:val="single"/>
-        </w:rPr>
-        <w:t xml:space="preserve"> de clientes + registrarse</w:t>
-      </w:r>
-      <w:r>
-        <w:rPr>
-          <w:highlight w:val="darkGray"/>
-          <w:u w:val="single"/>
-        </w:rPr>
-        <w:t>&lt;</w:t>
-      </w:r>
-    </w:p>
-    <w:p>
-      <w:pPr>
-        <w:pStyle w:val="Sinespaciado"/>
-        <w:rPr>
-          <w:highlight w:val="darkGray"/>
-          <w:u w:val="single"/>
-        </w:rPr>
-      </w:pPr>
-      <w:r>
-        <w:rPr>
-          <w:highlight w:val="darkGray"/>
-          <w:u w:val="single"/>
-        </w:rPr>
-        <w:t xml:space="preserve">Módulo </w:t>
-      </w:r>
-      <w:r>
-        <w:rPr>
-          <w:highlight w:val="darkGray"/>
-          <w:u w:val="single"/>
-        </w:rPr>
-        <w:t>or</w:t>
-      </w:r>
-      <w:r>
-        <w:rPr>
-          <w:highlight w:val="darkGray"/>
-          <w:u w:val="single"/>
-        </w:rPr>
-        <w:t xml:space="preserve">denes de servicio, </w:t>
-      </w:r>
-    </w:p>
-    <w:p>
-      <w:pPr>
-        <w:pStyle w:val="Sinespaciado"/>
-        <w:ind w:firstLine="708"/>
-        <w:rPr>
-          <w:highlight w:val="darkGray"/>
+          <w:highlight w:val="darkGreen"/>
         </w:rPr>
       </w:pPr>
       <w:bookmarkStart w:id="0" w:name="_GoBack"/>
@@ -823,29 +904,41 @@
       <w:proofErr w:type="gramStart"/>
       <w:r>
         <w:rPr>
-          <w:highlight w:val="darkGray"/>
+          <w:highlight w:val="darkGreen"/>
         </w:rPr>
         <w:t>generar</w:t>
       </w:r>
       <w:proofErr w:type="gramEnd"/>
       <w:r>
         <w:rPr>
-          <w:highlight w:val="darkGray"/>
-        </w:rPr>
-        <w:t>, informar, desinformar, desaprobar.</w:t>
-      </w:r>
-    </w:p>
-    <w:p>
-      <w:pPr>
-        <w:pStyle w:val="Sinespaciado"/>
-        <w:rPr>
-          <w:highlight w:val="darkGray"/>
-          <w:u w:val="single"/>
-        </w:rPr>
-      </w:pPr>
-      <w:r>
-        <w:rPr>
-          <w:highlight w:val="darkGray"/>
+          <w:highlight w:val="darkGreen"/>
+        </w:rPr>
+        <w:t xml:space="preserve">, </w:t>
+      </w:r>
+      <w:r>
+        <w:rPr>
+          <w:highlight w:val="darkGreen"/>
+        </w:rPr>
+        <w:t xml:space="preserve">editar (posibilidad de eliminar detalle), </w:t>
+      </w:r>
+      <w:r>
+        <w:rPr>
+          <w:highlight w:val="darkGreen"/>
+        </w:rPr>
+        <w:t>informar, desinformar, desaprobar.</w:t>
+      </w:r>
+    </w:p>
+    <w:p>
+      <w:pPr>
+        <w:pStyle w:val="Sinespaciado"/>
+        <w:rPr>
+          <w:highlight w:val="darkGreen"/>
+          <w:u w:val="single"/>
+        </w:rPr>
+      </w:pPr>
+      <w:r>
+        <w:rPr>
+          <w:highlight w:val="darkGreen"/>
           <w:u w:val="single"/>
         </w:rPr>
         <w:t>Facturas</w:t>
@@ -858,32 +951,508 @@
       </w:pPr>
       <w:r>
         <w:rPr>
-          <w:highlight w:val="darkGray"/>
+          <w:highlight w:val="darkGreen"/>
         </w:rPr>
         <w:t xml:space="preserve"> </w:t>
       </w:r>
       <w:proofErr w:type="gramStart"/>
       <w:r>
         <w:rPr>
-          <w:highlight w:val="darkGray"/>
+          <w:highlight w:val="darkGreen"/>
         </w:rPr>
         <w:t>ver</w:t>
       </w:r>
       <w:proofErr w:type="gramEnd"/>
       <w:r>
         <w:rPr>
-          <w:highlight w:val="darkGray"/>
-        </w:rPr>
-        <w:t xml:space="preserve"> pendientes, informa pago</w:t>
-      </w:r>
-      <w:r>
-        <w:rPr>
-          <w:highlight w:val="darkGray"/>
+          <w:highlight w:val="darkGreen"/>
+        </w:rPr>
+        <w:t xml:space="preserve"> pendientes</w:t>
+      </w:r>
+      <w:r>
+        <w:rPr>
+          <w:highlight w:val="darkGreen"/>
+        </w:rPr>
+        <w:t>/informadas/pagadas</w:t>
+      </w:r>
+      <w:r>
+        <w:rPr>
+          <w:highlight w:val="darkGreen"/>
+        </w:rPr>
+        <w:t>, informa pago</w:t>
+      </w:r>
+      <w:r>
+        <w:rPr>
+          <w:highlight w:val="darkGreen"/>
         </w:rPr>
         <w:t>, desinforma</w:t>
       </w:r>
     </w:p>
+    <w:p>
+      <w:r>
+        <w:t>*</w:t>
+      </w:r>
+      <w:proofErr w:type="spellStart"/>
+      <w:r>
+        <w:t>facturación_listados</w:t>
+      </w:r>
+      <w:proofErr w:type="spellEnd"/>
+    </w:p>
     <w:p/>
+    <w:p/>
+    <w:p>
+      <w:pPr>
+        <w:rPr>
+          <w:b/>
+        </w:rPr>
+      </w:pPr>
+      <w:r>
+        <w:rPr>
+          <w:b/>
+        </w:rPr>
+        <w:t>ZONAS</w:t>
+      </w:r>
+    </w:p>
+    <w:p>
+      <w:pPr>
+        <w:pStyle w:val="Prrafodelista"/>
+        <w:numPr>
+          <w:ilvl w:val="0"/>
+          <w:numId w:val="3"/>
+        </w:numPr>
+        <w:rPr>
+          <w:b/>
+        </w:rPr>
+      </w:pPr>
+      <w:r>
+        <w:rPr>
+          <w:b/>
+        </w:rPr>
+        <w:t>C – CLIENTE</w:t>
+      </w:r>
+    </w:p>
+    <w:p>
+      <w:pPr>
+        <w:pStyle w:val="Prrafodelista"/>
+        <w:numPr>
+          <w:ilvl w:val="0"/>
+          <w:numId w:val="3"/>
+        </w:numPr>
+        <w:rPr>
+          <w:b/>
+        </w:rPr>
+      </w:pPr>
+      <w:r>
+        <w:rPr>
+          <w:b/>
+        </w:rPr>
+        <w:t>O – OPERADOR</w:t>
+      </w:r>
+    </w:p>
+    <w:p>
+      <w:pPr>
+        <w:pStyle w:val="Prrafodelista"/>
+        <w:numPr>
+          <w:ilvl w:val="0"/>
+          <w:numId w:val="3"/>
+        </w:numPr>
+        <w:rPr>
+          <w:b/>
+        </w:rPr>
+      </w:pPr>
+      <w:r>
+        <w:rPr>
+          <w:b/>
+        </w:rPr>
+        <w:t>U –  USUARIO</w:t>
+      </w:r>
+      <w:r>
+        <w:rPr>
+          <w:b/>
+        </w:rPr>
+        <w:t xml:space="preserve"> ADMINISTRATIVO</w:t>
+      </w:r>
+    </w:p>
+    <w:p>
+      <w:pPr>
+        <w:pStyle w:val="Prrafodelista"/>
+        <w:numPr>
+          <w:ilvl w:val="0"/>
+          <w:numId w:val="3"/>
+        </w:numPr>
+        <w:rPr>
+          <w:b/>
+        </w:rPr>
+      </w:pPr>
+      <w:r>
+        <w:rPr>
+          <w:b/>
+        </w:rPr>
+        <w:t>A – ADMINISTRADOR</w:t>
+      </w:r>
+    </w:p>
+    <w:p>
+      <w:pPr>
+        <w:rPr>
+          <w:b/>
+        </w:rPr>
+      </w:pPr>
+    </w:p>
+    <w:p>
+      <w:pPr>
+        <w:rPr>
+          <w:b/>
+        </w:rPr>
+      </w:pPr>
+      <w:r>
+        <w:rPr>
+          <w:b/>
+        </w:rPr>
+        <w:t>SECCIONES</w:t>
+      </w:r>
+      <w:r>
+        <w:rPr>
+          <w:b/>
+        </w:rPr>
+        <w:t xml:space="preserve"> - INICIO</w:t>
+      </w:r>
+    </w:p>
+    <w:p/>
+    <w:p>
+      <w:r>
+        <w:t>A</w:t>
+      </w:r>
+    </w:p>
+    <w:p>
+      <w:r>
+        <w:t>USUARIOS</w:t>
+      </w:r>
+    </w:p>
+    <w:p>
+      <w:pPr>
+        <w:pStyle w:val="Prrafodelista"/>
+        <w:numPr>
+          <w:ilvl w:val="0"/>
+          <w:numId w:val="2"/>
+        </w:numPr>
+      </w:pPr>
+      <w:r>
+        <w:t>AGREGAR</w:t>
+      </w:r>
+    </w:p>
+    <w:p>
+      <w:pPr>
+        <w:pStyle w:val="Prrafodelista"/>
+        <w:numPr>
+          <w:ilvl w:val="0"/>
+          <w:numId w:val="2"/>
+        </w:numPr>
+      </w:pPr>
+      <w:r>
+        <w:t>LISTAR</w:t>
+      </w:r>
+    </w:p>
+    <w:p/>
+    <w:p>
+      <w:r>
+        <w:t>U</w:t>
+      </w:r>
+    </w:p>
+    <w:p>
+      <w:r>
+        <w:t>CLIENTES</w:t>
+      </w:r>
+    </w:p>
+    <w:p>
+      <w:pPr>
+        <w:pStyle w:val="Prrafodelista"/>
+        <w:numPr>
+          <w:ilvl w:val="0"/>
+          <w:numId w:val="2"/>
+        </w:numPr>
+      </w:pPr>
+      <w:r>
+        <w:t>(QUIZA) DAR DE ALTA A CLIENTES REGISTRADOS</w:t>
+      </w:r>
+    </w:p>
+    <w:p>
+      <w:pPr>
+        <w:pStyle w:val="Prrafodelista"/>
+        <w:numPr>
+          <w:ilvl w:val="0"/>
+          <w:numId w:val="2"/>
+        </w:numPr>
+      </w:pPr>
+      <w:r>
+        <w:t>CONFIGURAR CLIENTES</w:t>
+      </w:r>
+    </w:p>
+    <w:p>
+      <w:pPr>
+        <w:pStyle w:val="Prrafodelista"/>
+        <w:numPr>
+          <w:ilvl w:val="0"/>
+          <w:numId w:val="2"/>
+        </w:numPr>
+      </w:pPr>
+      <w:r>
+        <w:t>LISTAR (PARA VER/CAMBIAR DE ESTADO SEGÚN PARAMETRO DE CONFIANZA)</w:t>
+      </w:r>
+    </w:p>
+    <w:p>
+      <w:r>
+        <w:t>U</w:t>
+      </w:r>
+    </w:p>
+    <w:p>
+      <w:r>
+        <w:t>FACTURACION</w:t>
+      </w:r>
+    </w:p>
+    <w:p>
+      <w:pPr>
+        <w:pStyle w:val="Prrafodelista"/>
+        <w:numPr>
+          <w:ilvl w:val="0"/>
+          <w:numId w:val="2"/>
+        </w:numPr>
+      </w:pPr>
+      <w:r>
+        <w:t>AGREGAR (¿?</w:t>
+      </w:r>
+      <w:r>
+        <w:t xml:space="preserve"> – QUIZA ES AUTOMATICO</w:t>
+      </w:r>
+      <w:r>
+        <w:t>)</w:t>
+      </w:r>
+    </w:p>
+    <w:p>
+      <w:pPr>
+        <w:pStyle w:val="Prrafodelista"/>
+        <w:numPr>
+          <w:ilvl w:val="0"/>
+          <w:numId w:val="2"/>
+        </w:numPr>
+      </w:pPr>
+      <w:r>
+        <w:t>LISTAR</w:t>
+      </w:r>
+      <w:r>
+        <w:t xml:space="preserve"> </w:t>
+      </w:r>
+      <w:r>
+        <w:t>(DESDE AQUI, INICIAR ACCIONES DE INFORMES)</w:t>
+      </w:r>
+    </w:p>
+    <w:p>
+      <w:r>
+        <w:t>U</w:t>
+      </w:r>
+    </w:p>
+    <w:p>
+      <w:r>
+        <w:t>STOCK</w:t>
+      </w:r>
+    </w:p>
+    <w:p>
+      <w:pPr>
+        <w:pStyle w:val="Prrafodelista"/>
+        <w:numPr>
+          <w:ilvl w:val="0"/>
+          <w:numId w:val="2"/>
+        </w:numPr>
+      </w:pPr>
+      <w:r>
+        <w:t>(QUIZA) LISTAR (PARA VER QUE STOCK ME QUEDA DE CADA PRODUCTO EN FORMA PANORAMICA, Y EXISTA 2 BOTONES UNO PARA AGREGAR Y EL OTRO PARA CORREGIR)</w:t>
+      </w:r>
+    </w:p>
+    <w:p>
+      <w:pPr>
+        <w:pStyle w:val="Prrafodelista"/>
+        <w:numPr>
+          <w:ilvl w:val="0"/>
+          <w:numId w:val="2"/>
+        </w:numPr>
+      </w:pPr>
+      <w:r>
+        <w:t>AGREGAR STOCK</w:t>
+      </w:r>
+    </w:p>
+    <w:p>
+      <w:pPr>
+        <w:pStyle w:val="Prrafodelista"/>
+        <w:numPr>
+          <w:ilvl w:val="0"/>
+          <w:numId w:val="2"/>
+        </w:numPr>
+      </w:pPr>
+      <w:r>
+        <w:t>CORREGIR STOCK</w:t>
+      </w:r>
+    </w:p>
+    <w:p>
+      <w:pPr>
+        <w:pStyle w:val="Prrafodelista"/>
+        <w:ind w:left="1065"/>
+      </w:pPr>
+    </w:p>
+    <w:p/>
+    <w:p>
+      <w:r>
+        <w:t>U</w:t>
+      </w:r>
+    </w:p>
+    <w:p>
+      <w:r>
+        <w:t>PRODUCTOS</w:t>
+      </w:r>
+    </w:p>
+    <w:p>
+      <w:pPr>
+        <w:pStyle w:val="Prrafodelista"/>
+        <w:numPr>
+          <w:ilvl w:val="0"/>
+          <w:numId w:val="2"/>
+        </w:numPr>
+      </w:pPr>
+      <w:r>
+        <w:t>NUEVO</w:t>
+      </w:r>
+    </w:p>
+    <w:p>
+      <w:pPr>
+        <w:pStyle w:val="Prrafodelista"/>
+        <w:numPr>
+          <w:ilvl w:val="0"/>
+          <w:numId w:val="2"/>
+        </w:numPr>
+      </w:pPr>
+      <w:r>
+        <w:t>LISTAR (PARA EDITAR)</w:t>
+      </w:r>
+    </w:p>
+    <w:p>
+      <w:pPr>
+        <w:pStyle w:val="Prrafodelista"/>
+        <w:ind w:left="1065"/>
+      </w:pPr>
+    </w:p>
+    <w:p>
+      <w:pPr>
+        <w:pStyle w:val="Prrafodelista"/>
+        <w:numPr>
+          <w:ilvl w:val="0"/>
+          <w:numId w:val="4"/>
+        </w:numPr>
+      </w:pPr>
+    </w:p>
+    <w:p>
+      <w:pPr>
+        <w:pStyle w:val="Prrafodelista"/>
+        <w:numPr>
+          <w:ilvl w:val="0"/>
+          <w:numId w:val="4"/>
+        </w:numPr>
+      </w:pPr>
+    </w:p>
+    <w:p>
+      <w:r>
+        <w:t>O</w:t>
+      </w:r>
+      <w:r>
+        <w:tab/>
+      </w:r>
+    </w:p>
+    <w:p>
+      <w:r>
+        <w:t>ORDENES DE SERVICIO</w:t>
+      </w:r>
+    </w:p>
+    <w:p>
+      <w:r>
+        <w:tab/>
+        <w:t>- LISTAR (DESDE A</w:t>
+      </w:r>
+      <w:r>
+        <w:t>QU</w:t>
+      </w:r>
+      <w:r>
+        <w:t>I, INICIAR ACCIONES DE INFORMES)</w:t>
+      </w:r>
+    </w:p>
+    <w:p>
+      <w:r>
+        <w:t>C</w:t>
+      </w:r>
+      <w:r>
+        <w:tab/>
+      </w:r>
+    </w:p>
+    <w:p>
+      <w:r>
+        <w:t>ORDENES DE SERVICIO</w:t>
+      </w:r>
+    </w:p>
+    <w:p>
+      <w:pPr>
+        <w:pStyle w:val="Prrafodelista"/>
+        <w:numPr>
+          <w:ilvl w:val="0"/>
+          <w:numId w:val="2"/>
+        </w:numPr>
+      </w:pPr>
+      <w:r>
+        <w:t>NUEVO</w:t>
+      </w:r>
+    </w:p>
+    <w:p>
+      <w:pPr>
+        <w:pStyle w:val="Prrafodelista"/>
+        <w:numPr>
+          <w:ilvl w:val="0"/>
+          <w:numId w:val="2"/>
+        </w:numPr>
+      </w:pPr>
+      <w:r>
+        <w:t>LISTAR</w:t>
+      </w:r>
+      <w:r>
+        <w:t xml:space="preserve"> (DENTRO DEL LISTADO UN BOTON QUE SEA EDITAR PARA AGREGAR DETALLE)</w:t>
+      </w:r>
+    </w:p>
+    <w:p/>
+    <w:p>
+      <w:pPr>
+        <w:pStyle w:val="Prrafodelista"/>
+        <w:ind w:left="1065"/>
+      </w:pPr>
+    </w:p>
+    <w:p/>
+    <w:p/>
+    <w:p>
+      <w:pPr>
+        <w:rPr>
+          <w:b/>
+        </w:rPr>
+      </w:pPr>
+      <w:r>
+        <w:rPr>
+          <w:b/>
+        </w:rPr>
+        <w:t>HOME</w:t>
+      </w:r>
+    </w:p>
+    <w:p>
+      <w:r>
+        <w:t>LOGIN USUARIOS (+REGISTRO)</w:t>
+      </w:r>
+    </w:p>
+    <w:p>
+      <w:r>
+        <w:t>LOGIN CLIENTES (+REGISTRO)</w:t>
+      </w:r>
+    </w:p>
     <w:p/>
     <w:sectPr>
       <w:pgSz w:w="12240" w:h="15840"/>
@@ -1010,6 +1579,230 @@
     </w:lvl>
   </w:abstractNum>
   <w:abstractNum w:abstractNumId="1">
+    <w:nsid w:val="2046426B"/>
+    <w:multiLevelType w:val="hybridMultilevel"/>
+    <w:tmpl w:val="15A4A3C6"/>
+    <w:lvl w:ilvl="0" w:tplc="7EF4D814">
+      <w:numFmt w:val="bullet"/>
+      <w:lvlText w:val=""/>
+      <w:lvlJc w:val="left"/>
+      <w:pPr>
+        <w:ind w:left="1065" w:hanging="360"/>
+      </w:pPr>
+      <w:rPr>
+        <w:rFonts w:ascii="Calibri" w:eastAsiaTheme="minorEastAsia" w:hAnsi="Calibri" w:cstheme="minorBidi" w:hint="default"/>
+      </w:rPr>
+    </w:lvl>
+    <w:lvl w:ilvl="1" w:tplc="2C0A0003" w:tentative="1">
+      <w:start w:val="1"/>
+      <w:numFmt w:val="bullet"/>
+      <w:lvlText w:val="o"/>
+      <w:lvlJc w:val="left"/>
+      <w:pPr>
+        <w:ind w:left="1785" w:hanging="360"/>
+      </w:pPr>
+      <w:rPr>
+        <w:rFonts w:ascii="Courier New" w:hAnsi="Courier New" w:cs="Courier New" w:hint="default"/>
+      </w:rPr>
+    </w:lvl>
+    <w:lvl w:ilvl="2" w:tplc="2C0A0005" w:tentative="1">
+      <w:start w:val="1"/>
+      <w:numFmt w:val="bullet"/>
+      <w:lvlText w:val=""/>
+      <w:lvlJc w:val="left"/>
+      <w:pPr>
+        <w:ind w:left="2505" w:hanging="360"/>
+      </w:pPr>
+      <w:rPr>
+        <w:rFonts w:ascii="Wingdings" w:hAnsi="Wingdings" w:hint="default"/>
+      </w:rPr>
+    </w:lvl>
+    <w:lvl w:ilvl="3" w:tplc="2C0A0001" w:tentative="1">
+      <w:start w:val="1"/>
+      <w:numFmt w:val="bullet"/>
+      <w:lvlText w:val=""/>
+      <w:lvlJc w:val="left"/>
+      <w:pPr>
+        <w:ind w:left="3225" w:hanging="360"/>
+      </w:pPr>
+      <w:rPr>
+        <w:rFonts w:ascii="Symbol" w:hAnsi="Symbol" w:hint="default"/>
+      </w:rPr>
+    </w:lvl>
+    <w:lvl w:ilvl="4" w:tplc="2C0A0003" w:tentative="1">
+      <w:start w:val="1"/>
+      <w:numFmt w:val="bullet"/>
+      <w:lvlText w:val="o"/>
+      <w:lvlJc w:val="left"/>
+      <w:pPr>
+        <w:ind w:left="3945" w:hanging="360"/>
+      </w:pPr>
+      <w:rPr>
+        <w:rFonts w:ascii="Courier New" w:hAnsi="Courier New" w:cs="Courier New" w:hint="default"/>
+      </w:rPr>
+    </w:lvl>
+    <w:lvl w:ilvl="5" w:tplc="2C0A0005" w:tentative="1">
+      <w:start w:val="1"/>
+      <w:numFmt w:val="bullet"/>
+      <w:lvlText w:val=""/>
+      <w:lvlJc w:val="left"/>
+      <w:pPr>
+        <w:ind w:left="4665" w:hanging="360"/>
+      </w:pPr>
+      <w:rPr>
+        <w:rFonts w:ascii="Wingdings" w:hAnsi="Wingdings" w:hint="default"/>
+      </w:rPr>
+    </w:lvl>
+    <w:lvl w:ilvl="6" w:tplc="2C0A0001" w:tentative="1">
+      <w:start w:val="1"/>
+      <w:numFmt w:val="bullet"/>
+      <w:lvlText w:val=""/>
+      <w:lvlJc w:val="left"/>
+      <w:pPr>
+        <w:ind w:left="5385" w:hanging="360"/>
+      </w:pPr>
+      <w:rPr>
+        <w:rFonts w:ascii="Symbol" w:hAnsi="Symbol" w:hint="default"/>
+      </w:rPr>
+    </w:lvl>
+    <w:lvl w:ilvl="7" w:tplc="2C0A0003" w:tentative="1">
+      <w:start w:val="1"/>
+      <w:numFmt w:val="bullet"/>
+      <w:lvlText w:val="o"/>
+      <w:lvlJc w:val="left"/>
+      <w:pPr>
+        <w:ind w:left="6105" w:hanging="360"/>
+      </w:pPr>
+      <w:rPr>
+        <w:rFonts w:ascii="Courier New" w:hAnsi="Courier New" w:cs="Courier New" w:hint="default"/>
+      </w:rPr>
+    </w:lvl>
+    <w:lvl w:ilvl="8" w:tplc="2C0A0005" w:tentative="1">
+      <w:start w:val="1"/>
+      <w:numFmt w:val="bullet"/>
+      <w:lvlText w:val=""/>
+      <w:lvlJc w:val="left"/>
+      <w:pPr>
+        <w:ind w:left="6825" w:hanging="360"/>
+      </w:pPr>
+      <w:rPr>
+        <w:rFonts w:ascii="Wingdings" w:hAnsi="Wingdings" w:hint="default"/>
+      </w:rPr>
+    </w:lvl>
+  </w:abstractNum>
+  <w:abstractNum w:abstractNumId="2">
+    <w:nsid w:val="56DD2FD9"/>
+    <w:multiLevelType w:val="hybridMultilevel"/>
+    <w:tmpl w:val="7CE6EF90"/>
+    <w:lvl w:ilvl="0" w:tplc="A164FAD6">
+      <w:numFmt w:val="bullet"/>
+      <w:lvlText w:val=""/>
+      <w:lvlJc w:val="left"/>
+      <w:pPr>
+        <w:ind w:left="720" w:hanging="360"/>
+      </w:pPr>
+      <w:rPr>
+        <w:rFonts w:ascii="Symbol" w:eastAsiaTheme="minorEastAsia" w:hAnsi="Symbol" w:cstheme="minorBidi" w:hint="default"/>
+      </w:rPr>
+    </w:lvl>
+    <w:lvl w:ilvl="1" w:tplc="2C0A0003" w:tentative="1">
+      <w:start w:val="1"/>
+      <w:numFmt w:val="bullet"/>
+      <w:lvlText w:val="o"/>
+      <w:lvlJc w:val="left"/>
+      <w:pPr>
+        <w:ind w:left="1440" w:hanging="360"/>
+      </w:pPr>
+      <w:rPr>
+        <w:rFonts w:ascii="Courier New" w:hAnsi="Courier New" w:cs="Courier New" w:hint="default"/>
+      </w:rPr>
+    </w:lvl>
+    <w:lvl w:ilvl="2" w:tplc="2C0A0005" w:tentative="1">
+      <w:start w:val="1"/>
+      <w:numFmt w:val="bullet"/>
+      <w:lvlText w:val=""/>
+      <w:lvlJc w:val="left"/>
+      <w:pPr>
+        <w:ind w:left="2160" w:hanging="360"/>
+      </w:pPr>
+      <w:rPr>
+        <w:rFonts w:ascii="Wingdings" w:hAnsi="Wingdings" w:hint="default"/>
+      </w:rPr>
+    </w:lvl>
+    <w:lvl w:ilvl="3" w:tplc="2C0A0001" w:tentative="1">
+      <w:start w:val="1"/>
+      <w:numFmt w:val="bullet"/>
+      <w:lvlText w:val=""/>
+      <w:lvlJc w:val="left"/>
+      <w:pPr>
+        <w:ind w:left="2880" w:hanging="360"/>
+      </w:pPr>
+      <w:rPr>
+        <w:rFonts w:ascii="Symbol" w:hAnsi="Symbol" w:hint="default"/>
+      </w:rPr>
+    </w:lvl>
+    <w:lvl w:ilvl="4" w:tplc="2C0A0003" w:tentative="1">
+      <w:start w:val="1"/>
+      <w:numFmt w:val="bullet"/>
+      <w:lvlText w:val="o"/>
+      <w:lvlJc w:val="left"/>
+      <w:pPr>
+        <w:ind w:left="3600" w:hanging="360"/>
+      </w:pPr>
+      <w:rPr>
+        <w:rFonts w:ascii="Courier New" w:hAnsi="Courier New" w:cs="Courier New" w:hint="default"/>
+      </w:rPr>
+    </w:lvl>
+    <w:lvl w:ilvl="5" w:tplc="2C0A0005" w:tentative="1">
+      <w:start w:val="1"/>
+      <w:numFmt w:val="bullet"/>
+      <w:lvlText w:val=""/>
+      <w:lvlJc w:val="left"/>
+      <w:pPr>
+        <w:ind w:left="4320" w:hanging="360"/>
+      </w:pPr>
+      <w:rPr>
+        <w:rFonts w:ascii="Wingdings" w:hAnsi="Wingdings" w:hint="default"/>
+      </w:rPr>
+    </w:lvl>
+    <w:lvl w:ilvl="6" w:tplc="2C0A0001" w:tentative="1">
+      <w:start w:val="1"/>
+      <w:numFmt w:val="bullet"/>
+      <w:lvlText w:val=""/>
+      <w:lvlJc w:val="left"/>
+      <w:pPr>
+        <w:ind w:left="5040" w:hanging="360"/>
+      </w:pPr>
+      <w:rPr>
+        <w:rFonts w:ascii="Symbol" w:hAnsi="Symbol" w:hint="default"/>
+      </w:rPr>
+    </w:lvl>
+    <w:lvl w:ilvl="7" w:tplc="2C0A0003" w:tentative="1">
+      <w:start w:val="1"/>
+      <w:numFmt w:val="bullet"/>
+      <w:lvlText w:val="o"/>
+      <w:lvlJc w:val="left"/>
+      <w:pPr>
+        <w:ind w:left="5760" w:hanging="360"/>
+      </w:pPr>
+      <w:rPr>
+        <w:rFonts w:ascii="Courier New" w:hAnsi="Courier New" w:cs="Courier New" w:hint="default"/>
+      </w:rPr>
+    </w:lvl>
+    <w:lvl w:ilvl="8" w:tplc="2C0A0005" w:tentative="1">
+      <w:start w:val="1"/>
+      <w:numFmt w:val="bullet"/>
+      <w:lvlText w:val=""/>
+      <w:lvlJc w:val="left"/>
+      <w:pPr>
+        <w:ind w:left="6480" w:hanging="360"/>
+      </w:pPr>
+      <w:rPr>
+        <w:rFonts w:ascii="Wingdings" w:hAnsi="Wingdings" w:hint="default"/>
+      </w:rPr>
+    </w:lvl>
+  </w:abstractNum>
+  <w:abstractNum w:abstractNumId="3">
     <w:nsid w:val="611B01D9"/>
     <w:multiLevelType w:val="hybridMultilevel"/>
     <w:tmpl w:val="0FC07B86"/>
@@ -1125,6 +1918,12 @@
     <w:abstractNumId w:val="0"/>
   </w:num>
   <w:num w:numId="2">
+    <w:abstractNumId w:val="3"/>
+  </w:num>
+  <w:num w:numId="3">
+    <w:abstractNumId w:val="2"/>
+  </w:num>
+  <w:num w:numId="4">
     <w:abstractNumId w:val="1"/>
   </w:num>
 </w:numbering>

</xml_diff>

<commit_message>
arrancando con las ultimas secciones
</commit_message>
<xml_diff>
--- a/division_del_trabajo.docx
+++ b/division_del_trabajo.docx
@@ -691,20 +691,20 @@
         <w:pStyle w:val="Sinespaciado"/>
         <w:rPr>
           <w:b/>
-          <w:highlight w:val="darkGray"/>
-        </w:rPr>
-      </w:pPr>
-      <w:r>
-        <w:rPr>
-          <w:b/>
-          <w:highlight w:val="darkGray"/>
+          <w:highlight w:val="darkGreen"/>
+        </w:rPr>
+      </w:pPr>
+      <w:r>
+        <w:rPr>
+          <w:b/>
+          <w:highlight w:val="darkGreen"/>
         </w:rPr>
         <w:t>SERGIO</w:t>
       </w:r>
       <w:r>
         <w:rPr>
           <w:b/>
-          <w:highlight w:val="darkGray"/>
+          <w:highlight w:val="darkGreen"/>
         </w:rPr>
         <w:t>---****ANULADO</w:t>
       </w:r>
@@ -714,13 +714,13 @@
         <w:pStyle w:val="Sinespaciado"/>
         <w:rPr>
           <w:b/>
-          <w:highlight w:val="darkGray"/>
-        </w:rPr>
-      </w:pPr>
-      <w:r>
-        <w:rPr>
-          <w:b/>
-          <w:highlight w:val="darkGray"/>
+          <w:highlight w:val="darkGreen"/>
+        </w:rPr>
+      </w:pPr>
+      <w:r>
+        <w:rPr>
+          <w:b/>
+          <w:highlight w:val="darkGreen"/>
         </w:rPr>
         <w:t>Operario</w:t>
       </w:r>
@@ -729,20 +729,20 @@
       <w:pPr>
         <w:pStyle w:val="Sinespaciado"/>
         <w:rPr>
-          <w:highlight w:val="darkGray"/>
-          <w:u w:val="single"/>
-        </w:rPr>
-      </w:pPr>
-      <w:r>
-        <w:rPr>
-          <w:highlight w:val="darkGray"/>
+          <w:highlight w:val="darkGreen"/>
+          <w:u w:val="single"/>
+        </w:rPr>
+      </w:pPr>
+      <w:r>
+        <w:rPr>
+          <w:highlight w:val="darkGreen"/>
           <w:u w:val="single"/>
         </w:rPr>
         <w:t>O</w:t>
       </w:r>
       <w:r>
         <w:rPr>
-          <w:highlight w:val="darkGray"/>
+          <w:highlight w:val="darkGreen"/>
           <w:u w:val="single"/>
         </w:rPr>
         <w:t>rdenes de servicios,</w:t>
@@ -753,38 +753,38 @@
         <w:pStyle w:val="Sinespaciado"/>
         <w:ind w:left="708" w:firstLine="45"/>
         <w:rPr>
-          <w:highlight w:val="darkGray"/>
+          <w:highlight w:val="darkGreen"/>
         </w:rPr>
       </w:pPr>
       <w:proofErr w:type="gramStart"/>
       <w:r>
         <w:rPr>
-          <w:highlight w:val="darkGray"/>
+          <w:highlight w:val="darkGreen"/>
         </w:rPr>
         <w:t>combo</w:t>
       </w:r>
       <w:proofErr w:type="gramEnd"/>
       <w:r>
         <w:rPr>
-          <w:highlight w:val="darkGray"/>
+          <w:highlight w:val="darkGreen"/>
         </w:rPr>
         <w:t xml:space="preserve"> distintos estados, las pendientes las puede informar como realizadas, </w:t>
       </w:r>
       <w:r>
         <w:rPr>
-          <w:highlight w:val="darkGray"/>
+          <w:highlight w:val="darkGreen"/>
         </w:rPr>
         <w:t xml:space="preserve">(quizá </w:t>
       </w:r>
       <w:r>
         <w:rPr>
-          <w:highlight w:val="darkGray"/>
+          <w:highlight w:val="darkGreen"/>
         </w:rPr>
         <w:t>posibilidad de desinformar</w:t>
       </w:r>
       <w:r>
         <w:rPr>
-          <w:highlight w:val="darkGray"/>
+          <w:highlight w:val="darkGreen"/>
         </w:rPr>
         <w:t>)</w:t>
       </w:r>
@@ -1117,6 +1117,58 @@
         <w:t xml:space="preserve"> - INICIO</w:t>
       </w:r>
     </w:p>
+    <w:p>
+      <w:pPr>
+        <w:rPr>
+          <w:b/>
+        </w:rPr>
+      </w:pPr>
+      <w:r>
+        <w:rPr>
+          <w:b/>
+        </w:rPr>
+        <w:t>HOME USUARIO ADMINISTRATIVO</w:t>
+      </w:r>
+    </w:p>
+    <w:p>
+      <w:pPr>
+        <w:rPr>
+          <w:b/>
+        </w:rPr>
+      </w:pPr>
+      <w:r>
+        <w:rPr>
+          <w:b/>
+        </w:rPr>
+        <w:t>HOME CLIENTE</w:t>
+      </w:r>
+    </w:p>
+    <w:p>
+      <w:pPr>
+        <w:rPr>
+          <w:b/>
+        </w:rPr>
+      </w:pPr>
+      <w:r>
+        <w:rPr>
+          <w:b/>
+        </w:rPr>
+        <w:t>HOME ADMINISTRADOR</w:t>
+      </w:r>
+    </w:p>
+    <w:p>
+      <w:pPr>
+        <w:rPr>
+          <w:b/>
+        </w:rPr>
+      </w:pPr>
+      <w:r>
+        <w:rPr>
+          <w:b/>
+        </w:rPr>
+        <w:t>HOME OPERARIO</w:t>
+      </w:r>
+    </w:p>
     <w:p/>
     <w:p>
       <w:r>
@@ -1160,7 +1212,16 @@
     </w:p>
     <w:p>
       <w:r>
+        <w:rPr>
+          <w:highlight w:val="yellow"/>
+        </w:rPr>
         <w:t>CLIENTES</w:t>
+      </w:r>
+      <w:r>
+        <w:rPr>
+          <w:highlight w:val="yellow"/>
+        </w:rPr>
+        <w:t xml:space="preserve"> (IMAGEN CON LINK DIRECTO A LISTAR)</w:t>
       </w:r>
     </w:p>
     <w:p>
@@ -1182,8 +1243,14 @@
           <w:ilvl w:val="0"/>
           <w:numId w:val="2"/>
         </w:numPr>
-      </w:pPr>
-      <w:r>
+        <w:rPr>
+          <w:highlight w:val="green"/>
+        </w:rPr>
+      </w:pPr>
+      <w:r>
+        <w:rPr>
+          <w:highlight w:val="green"/>
+        </w:rPr>
         <w:t>CONFIGURAR CLIENTES</w:t>
       </w:r>
     </w:p>
@@ -1194,8 +1261,14 @@
           <w:ilvl w:val="0"/>
           <w:numId w:val="2"/>
         </w:numPr>
-      </w:pPr>
-      <w:r>
+        <w:rPr>
+          <w:highlight w:val="green"/>
+        </w:rPr>
+      </w:pPr>
+      <w:r>
+        <w:rPr>
+          <w:highlight w:val="green"/>
+        </w:rPr>
         <w:t>LISTAR (PARA VER/CAMBIAR DE ESTADO SEGÚN PARAMETRO DE CONFIANZA)</w:t>
       </w:r>
     </w:p>
@@ -1205,8 +1278,22 @@
       </w:r>
     </w:p>
     <w:p>
-      <w:r>
+      <w:pPr>
+        <w:rPr>
+          <w:lang w:val="en-US"/>
+        </w:rPr>
+      </w:pPr>
+      <w:r>
+        <w:rPr>
+          <w:highlight w:val="yellow"/>
+        </w:rPr>
         <w:t>FACTURACION</w:t>
+      </w:r>
+      <w:r>
+        <w:rPr>
+          <w:highlight w:val="yellow"/>
+        </w:rPr>
+        <w:t xml:space="preserve"> (IMAGEN CON LINK DIRECTO A LISTAR)</w:t>
       </w:r>
     </w:p>
     <w:p>
@@ -1234,15 +1321,21 @@
           <w:ilvl w:val="0"/>
           <w:numId w:val="2"/>
         </w:numPr>
-      </w:pPr>
-      <w:r>
+        <w:rPr>
+          <w:highlight w:val="green"/>
+        </w:rPr>
+      </w:pPr>
+      <w:r>
+        <w:rPr>
+          <w:highlight w:val="green"/>
+        </w:rPr>
         <w:t>LISTAR</w:t>
       </w:r>
       <w:r>
-        <w:t xml:space="preserve"> </w:t>
-      </w:r>
-      <w:r>
-        <w:t>(DESDE AQUI, INICIAR ACCIONES DE INFORMES)</w:t>
+        <w:rPr>
+          <w:highlight w:val="green"/>
+        </w:rPr>
+        <w:t xml:space="preserve"> (DESDE AQUI, INICIAR ACCIONES DE INFORMES)</w:t>
       </w:r>
     </w:p>
     <w:p>
@@ -1252,7 +1345,17 @@
     </w:p>
     <w:p>
       <w:r>
+        <w:rPr>
+          <w:highlight w:val="yellow"/>
+        </w:rPr>
+        <w:lastRenderedPageBreak/>
         <w:t>STOCK</w:t>
+      </w:r>
+      <w:r>
+        <w:rPr>
+          <w:highlight w:val="yellow"/>
+        </w:rPr>
+        <w:t xml:space="preserve"> (IMAGEN CON LINK DIRECTO A LISTAR)</w:t>
       </w:r>
     </w:p>
     <w:p>
@@ -1262,8 +1365,14 @@
           <w:ilvl w:val="0"/>
           <w:numId w:val="2"/>
         </w:numPr>
-      </w:pPr>
-      <w:r>
+        <w:rPr>
+          <w:highlight w:val="green"/>
+        </w:rPr>
+      </w:pPr>
+      <w:r>
+        <w:rPr>
+          <w:highlight w:val="green"/>
+        </w:rPr>
         <w:t>(QUIZA) LISTAR (PARA VER QUE STOCK ME QUEDA DE CADA PRODUCTO EN FORMA PANORAMICA, Y EXISTA 2 BOTONES UNO PARA AGREGAR Y EL OTRO PARA CORREGIR)</w:t>
       </w:r>
     </w:p>
@@ -1274,8 +1383,14 @@
           <w:ilvl w:val="0"/>
           <w:numId w:val="2"/>
         </w:numPr>
-      </w:pPr>
-      <w:r>
+        <w:rPr>
+          <w:highlight w:val="darkGray"/>
+        </w:rPr>
+      </w:pPr>
+      <w:r>
+        <w:rPr>
+          <w:highlight w:val="darkGray"/>
+        </w:rPr>
         <w:t>AGREGAR STOCK</w:t>
       </w:r>
     </w:p>
@@ -1286,8 +1401,14 @@
           <w:ilvl w:val="0"/>
           <w:numId w:val="2"/>
         </w:numPr>
-      </w:pPr>
-      <w:r>
+        <w:rPr>
+          <w:highlight w:val="darkGray"/>
+        </w:rPr>
+      </w:pPr>
+      <w:r>
+        <w:rPr>
+          <w:highlight w:val="darkGray"/>
+        </w:rPr>
         <w:t>CORREGIR STOCK</w:t>
       </w:r>
     </w:p>
@@ -1356,6 +1477,68 @@
         </w:numPr>
       </w:pPr>
     </w:p>
+    <w:p>
+      <w:r>
+        <w:t>U</w:t>
+      </w:r>
+      <w:r>
+        <w:tab/>
+      </w:r>
+    </w:p>
+    <w:p>
+      <w:r>
+        <w:t>SERVICIOS</w:t>
+      </w:r>
+    </w:p>
+    <w:p>
+      <w:pPr>
+        <w:pStyle w:val="Prrafodelista"/>
+        <w:numPr>
+          <w:ilvl w:val="0"/>
+          <w:numId w:val="2"/>
+        </w:numPr>
+      </w:pPr>
+      <w:r>
+        <w:t>AGREGAR SERVICIO</w:t>
+      </w:r>
+    </w:p>
+    <w:p>
+      <w:pPr>
+        <w:pStyle w:val="Prrafodelista"/>
+        <w:numPr>
+          <w:ilvl w:val="0"/>
+          <w:numId w:val="2"/>
+        </w:numPr>
+      </w:pPr>
+      <w:r>
+        <w:t>MODIFICAR SERVICIO</w:t>
+      </w:r>
+    </w:p>
+    <w:p>
+      <w:pPr>
+        <w:pStyle w:val="Prrafodelista"/>
+        <w:numPr>
+          <w:ilvl w:val="0"/>
+          <w:numId w:val="2"/>
+        </w:numPr>
+      </w:pPr>
+      <w:r>
+        <w:t>AGREGAR DETALLE DE SERVICIO (SUBSERVICIO)</w:t>
+      </w:r>
+    </w:p>
+    <w:p>
+      <w:pPr>
+        <w:pStyle w:val="Prrafodelista"/>
+        <w:numPr>
+          <w:ilvl w:val="0"/>
+          <w:numId w:val="2"/>
+        </w:numPr>
+      </w:pPr>
+      <w:r>
+        <w:t>MODIFICAR DETALLE DE SERVICIO (SUBSERVICIO)</w:t>
+      </w:r>
+    </w:p>
+    <w:p/>
     <w:p>
       <w:r>
         <w:t>O</w:t>

</xml_diff>

<commit_message>
finalizacion de presentacion pantallas
</commit_message>
<xml_diff>
--- a/division_del_trabajo.docx
+++ b/division_del_trabajo.docx
@@ -1126,6 +1126,7 @@
       <w:r>
         <w:rPr>
           <w:b/>
+          <w:highlight w:val="darkGreen"/>
         </w:rPr>
         <w:t>HOME USUARIO ADMINISTRATIVO</w:t>
       </w:r>
@@ -1139,6 +1140,7 @@
       <w:r>
         <w:rPr>
           <w:b/>
+          <w:highlight w:val="darkGreen"/>
         </w:rPr>
         <w:t>HOME CLIENTE</w:t>
       </w:r>
@@ -1152,6 +1154,7 @@
       <w:r>
         <w:rPr>
           <w:b/>
+          <w:highlight w:val="darkGreen"/>
         </w:rPr>
         <w:t>HOME ADMINISTRADOR</w:t>
       </w:r>
@@ -1165,6 +1168,7 @@
       <w:r>
         <w:rPr>
           <w:b/>
+          <w:highlight w:val="darkGreen"/>
         </w:rPr>
         <w:t>HOME OPERARIO</w:t>
       </w:r>
@@ -1177,7 +1181,30 @@
     </w:p>
     <w:p>
       <w:r>
+        <w:rPr>
+          <w:highlight w:val="green"/>
+        </w:rPr>
         <w:t>USUARIOS</w:t>
+      </w:r>
+      <w:r>
+        <w:rPr>
+          <w:highlight w:val="green"/>
+        </w:rPr>
+        <w:t xml:space="preserve">  (</w:t>
+      </w:r>
+      <w:proofErr w:type="spellStart"/>
+      <w:r>
+        <w:rPr>
+          <w:highlight w:val="green"/>
+        </w:rPr>
+        <w:t>abmusuarios</w:t>
+      </w:r>
+      <w:proofErr w:type="spellEnd"/>
+      <w:r>
+        <w:rPr>
+          <w:highlight w:val="green"/>
+        </w:rPr>
+        <w:t>)</w:t>
       </w:r>
     </w:p>
     <w:p>
@@ -1187,8 +1214,14 @@
           <w:ilvl w:val="0"/>
           <w:numId w:val="2"/>
         </w:numPr>
-      </w:pPr>
-      <w:r>
+        <w:rPr>
+          <w:highlight w:val="green"/>
+        </w:rPr>
+      </w:pPr>
+      <w:r>
+        <w:rPr>
+          <w:highlight w:val="green"/>
+        </w:rPr>
         <w:t>AGREGAR</w:t>
       </w:r>
     </w:p>
@@ -1199,29 +1232,36 @@
           <w:ilvl w:val="0"/>
           <w:numId w:val="2"/>
         </w:numPr>
-      </w:pPr>
-      <w:r>
+        <w:rPr>
+          <w:highlight w:val="green"/>
+        </w:rPr>
+      </w:pPr>
+      <w:r>
+        <w:rPr>
+          <w:highlight w:val="green"/>
+        </w:rPr>
         <w:t>LISTAR</w:t>
       </w:r>
     </w:p>
-    <w:p/>
-    <w:p>
-      <w:r>
+    <w:p>
+      <w:r>
+        <w:rPr>
+          <w:highlight w:val="darkGreen"/>
+        </w:rPr>
         <w:t>U</w:t>
       </w:r>
     </w:p>
     <w:p>
-      <w:r>
-        <w:rPr>
-          <w:highlight w:val="yellow"/>
-        </w:rPr>
-        <w:t>CLIENTES</w:t>
-      </w:r>
-      <w:r>
-        <w:rPr>
-          <w:highlight w:val="yellow"/>
-        </w:rPr>
-        <w:t xml:space="preserve"> (IMAGEN CON LINK DIRECTO A LISTAR)</w:t>
+      <w:pPr>
+        <w:rPr>
+          <w:highlight w:val="green"/>
+        </w:rPr>
+      </w:pPr>
+      <w:r>
+        <w:rPr>
+          <w:highlight w:val="green"/>
+        </w:rPr>
+        <w:t>PERSONAL</w:t>
       </w:r>
     </w:p>
     <w:p>
@@ -1231,9 +1271,15 @@
           <w:ilvl w:val="0"/>
           <w:numId w:val="2"/>
         </w:numPr>
-      </w:pPr>
-      <w:r>
-        <w:t>(QUIZA) DAR DE ALTA A CLIENTES REGISTRADOS</w:t>
+        <w:rPr>
+          <w:highlight w:val="green"/>
+        </w:rPr>
+      </w:pPr>
+      <w:r>
+        <w:rPr>
+          <w:highlight w:val="green"/>
+        </w:rPr>
+        <w:t>DAR DE ALTA LICENCIA</w:t>
       </w:r>
     </w:p>
     <w:p>
@@ -1251,7 +1297,30 @@
         <w:rPr>
           <w:highlight w:val="green"/>
         </w:rPr>
-        <w:t>CONFIGURAR CLIENTES</w:t>
+        <w:t>LISTAR LICENCIAS POR USUARIO</w:t>
+      </w:r>
+    </w:p>
+    <w:p/>
+    <w:p>
+      <w:r>
+        <w:rPr>
+          <w:highlight w:val="darkGreen"/>
+        </w:rPr>
+        <w:t>U</w:t>
+      </w:r>
+    </w:p>
+    <w:p>
+      <w:r>
+        <w:rPr>
+          <w:highlight w:val="yellow"/>
+        </w:rPr>
+        <w:t>CLIENTES</w:t>
+      </w:r>
+      <w:r>
+        <w:rPr>
+          <w:highlight w:val="yellow"/>
+        </w:rPr>
+        <w:t xml:space="preserve"> (IMAGEN CON LINK DIRECTO A LISTAR)</w:t>
       </w:r>
     </w:p>
     <w:p>
@@ -1261,39 +1330,9 @@
           <w:ilvl w:val="0"/>
           <w:numId w:val="2"/>
         </w:numPr>
-        <w:rPr>
-          <w:highlight w:val="green"/>
-        </w:rPr>
-      </w:pPr>
-      <w:r>
-        <w:rPr>
-          <w:highlight w:val="green"/>
-        </w:rPr>
-        <w:t>LISTAR (PARA VER/CAMBIAR DE ESTADO SEGÚN PARAMETRO DE CONFIANZA)</w:t>
-      </w:r>
-    </w:p>
-    <w:p>
-      <w:r>
-        <w:t>U</w:t>
-      </w:r>
-    </w:p>
-    <w:p>
-      <w:pPr>
-        <w:rPr>
-          <w:lang w:val="en-US"/>
-        </w:rPr>
-      </w:pPr>
-      <w:r>
-        <w:rPr>
-          <w:highlight w:val="yellow"/>
-        </w:rPr>
-        <w:t>FACTURACION</w:t>
-      </w:r>
-      <w:r>
-        <w:rPr>
-          <w:highlight w:val="yellow"/>
-        </w:rPr>
-        <w:t xml:space="preserve"> (IMAGEN CON LINK DIRECTO A LISTAR)</w:t>
+      </w:pPr>
+      <w:r>
+        <w:t>(QUIZA) DAR DE ALTA A CLIENTES REGISTRADOS</w:t>
       </w:r>
     </w:p>
     <w:p>
@@ -1303,15 +1342,15 @@
           <w:ilvl w:val="0"/>
           <w:numId w:val="2"/>
         </w:numPr>
-      </w:pPr>
-      <w:r>
-        <w:t>AGREGAR (¿?</w:t>
-      </w:r>
-      <w:r>
-        <w:t xml:space="preserve"> – QUIZA ES AUTOMATICO</w:t>
-      </w:r>
-      <w:r>
-        <w:t>)</w:t>
+        <w:rPr>
+          <w:highlight w:val="green"/>
+        </w:rPr>
+      </w:pPr>
+      <w:r>
+        <w:rPr>
+          <w:highlight w:val="green"/>
+        </w:rPr>
+        <w:t>CONFIGURAR CLIENTES</w:t>
       </w:r>
     </w:p>
     <w:p>
@@ -1329,17 +1368,16 @@
         <w:rPr>
           <w:highlight w:val="green"/>
         </w:rPr>
-        <w:t>LISTAR</w:t>
-      </w:r>
-      <w:r>
-        <w:rPr>
-          <w:highlight w:val="green"/>
-        </w:rPr>
-        <w:t xml:space="preserve"> (DESDE AQUI, INICIAR ACCIONES DE INFORMES)</w:t>
-      </w:r>
-    </w:p>
-    <w:p>
-      <w:r>
+        <w:t>LISTAR (PARA VER/CAMBIAR DE ESTADO SEGÚN PARAMETRO DE CONFIANZA)</w:t>
+      </w:r>
+    </w:p>
+    <w:p/>
+    <w:p>
+      <w:r>
+        <w:rPr>
+          <w:highlight w:val="darkGreen"/>
+        </w:rPr>
+        <w:lastRenderedPageBreak/>
         <w:t>U</w:t>
       </w:r>
     </w:p>
@@ -1348,14 +1386,16 @@
         <w:rPr>
           <w:highlight w:val="yellow"/>
         </w:rPr>
-        <w:lastRenderedPageBreak/>
-        <w:t>STOCK</w:t>
+        <w:t>FACTURACION</w:t>
       </w:r>
       <w:r>
         <w:rPr>
           <w:highlight w:val="yellow"/>
         </w:rPr>
         <w:t xml:space="preserve"> (IMAGEN CON LINK DIRECTO A LISTAR)</w:t>
+      </w:r>
+      <w:r>
+        <w:t xml:space="preserve"> </w:t>
       </w:r>
     </w:p>
     <w:p>
@@ -1365,15 +1405,15 @@
           <w:ilvl w:val="0"/>
           <w:numId w:val="2"/>
         </w:numPr>
-        <w:rPr>
-          <w:highlight w:val="green"/>
-        </w:rPr>
-      </w:pPr>
-      <w:r>
-        <w:rPr>
-          <w:highlight w:val="green"/>
-        </w:rPr>
-        <w:t>(QUIZA) LISTAR (PARA VER QUE STOCK ME QUEDA DE CADA PRODUCTO EN FORMA PANORAMICA, Y EXISTA 2 BOTONES UNO PARA AGREGAR Y EL OTRO PARA CORREGIR)</w:t>
+      </w:pPr>
+      <w:r>
+        <w:t>AGREGAR (¿?</w:t>
+      </w:r>
+      <w:r>
+        <w:t xml:space="preserve"> – QUIZA ES AUTOMATICO</w:t>
+      </w:r>
+      <w:r>
+        <w:t>)</w:t>
       </w:r>
     </w:p>
     <w:p>
@@ -1384,14 +1424,67 @@
           <w:numId w:val="2"/>
         </w:numPr>
         <w:rPr>
-          <w:highlight w:val="darkGray"/>
-        </w:rPr>
-      </w:pPr>
-      <w:r>
-        <w:rPr>
-          <w:highlight w:val="darkGray"/>
-        </w:rPr>
-        <w:t>AGREGAR STOCK</w:t>
+          <w:highlight w:val="green"/>
+        </w:rPr>
+      </w:pPr>
+      <w:r>
+        <w:rPr>
+          <w:highlight w:val="green"/>
+        </w:rPr>
+        <w:t>LISTAR</w:t>
+      </w:r>
+      <w:r>
+        <w:rPr>
+          <w:highlight w:val="green"/>
+        </w:rPr>
+        <w:t xml:space="preserve"> (DESDE AQUI, INICIAR ACCIONES DE INFORMES)</w:t>
+      </w:r>
+    </w:p>
+    <w:p>
+      <w:pPr>
+        <w:rPr>
+          <w:highlight w:val="darkGreen"/>
+        </w:rPr>
+      </w:pPr>
+    </w:p>
+    <w:p>
+      <w:r>
+        <w:rPr>
+          <w:highlight w:val="darkGreen"/>
+        </w:rPr>
+        <w:t>U</w:t>
+      </w:r>
+    </w:p>
+    <w:p>
+      <w:r>
+        <w:rPr>
+          <w:highlight w:val="yellow"/>
+        </w:rPr>
+        <w:t>STOCK</w:t>
+      </w:r>
+      <w:r>
+        <w:rPr>
+          <w:highlight w:val="yellow"/>
+        </w:rPr>
+        <w:t xml:space="preserve"> (IMAGEN CON LINK DIRECTO A LISTAR)</w:t>
+      </w:r>
+      <w:r>
+        <w:rPr>
+          <w:color w:val="FF0000"/>
+        </w:rPr>
+        <w:t xml:space="preserve"> </w:t>
+      </w:r>
+      <w:r>
+        <w:rPr>
+          <w:color w:val="FF0000"/>
+        </w:rPr>
+        <w:t xml:space="preserve"> stock</w:t>
+      </w:r>
+      <w:r>
+        <w:rPr>
+          <w:color w:val="FF0000"/>
+        </w:rPr>
+        <w:t>.aspx se debe eliminar</w:t>
       </w:r>
     </w:p>
     <w:p>
@@ -1402,31 +1495,14 @@
           <w:numId w:val="2"/>
         </w:numPr>
         <w:rPr>
-          <w:highlight w:val="darkGray"/>
-        </w:rPr>
-      </w:pPr>
-      <w:r>
-        <w:rPr>
-          <w:highlight w:val="darkGray"/>
-        </w:rPr>
-        <w:t>CORREGIR STOCK</w:t>
-      </w:r>
-    </w:p>
-    <w:p>
-      <w:pPr>
-        <w:pStyle w:val="Prrafodelista"/>
-        <w:ind w:left="1065"/>
-      </w:pPr>
-    </w:p>
-    <w:p/>
-    <w:p>
-      <w:r>
-        <w:t>U</w:t>
-      </w:r>
-    </w:p>
-    <w:p>
-      <w:r>
-        <w:t>PRODUCTOS</w:t>
+          <w:highlight w:val="green"/>
+        </w:rPr>
+      </w:pPr>
+      <w:r>
+        <w:rPr>
+          <w:highlight w:val="green"/>
+        </w:rPr>
+        <w:t>(QUIZA) LISTAR (PARA VER QUE STOCK ME QUEDA DE CADA PRODUCTO EN FORMA PANORAMICA, Y EXISTA 2 BOTONES UNO PARA AGREGAR Y EL OTRO PARA CORREGIR)</w:t>
       </w:r>
     </w:p>
     <w:p>
@@ -1436,9 +1512,15 @@
           <w:ilvl w:val="0"/>
           <w:numId w:val="2"/>
         </w:numPr>
-      </w:pPr>
-      <w:r>
-        <w:t>NUEVO</w:t>
+        <w:rPr>
+          <w:highlight w:val="darkGray"/>
+        </w:rPr>
+      </w:pPr>
+      <w:r>
+        <w:rPr>
+          <w:highlight w:val="darkGray"/>
+        </w:rPr>
+        <w:t>AGREGAR STOCK</w:t>
       </w:r>
     </w:p>
     <w:p>
@@ -1448,8 +1530,93 @@
           <w:ilvl w:val="0"/>
           <w:numId w:val="2"/>
         </w:numPr>
-      </w:pPr>
-      <w:r>
+        <w:rPr>
+          <w:highlight w:val="darkGray"/>
+        </w:rPr>
+      </w:pPr>
+      <w:r>
+        <w:rPr>
+          <w:highlight w:val="darkGray"/>
+        </w:rPr>
+        <w:t>CORREGIR STOCK</w:t>
+      </w:r>
+    </w:p>
+    <w:p>
+      <w:pPr>
+        <w:pStyle w:val="Prrafodelista"/>
+        <w:ind w:left="1065"/>
+      </w:pPr>
+    </w:p>
+    <w:p/>
+    <w:p>
+      <w:r>
+        <w:rPr>
+          <w:highlight w:val="darkGreen"/>
+        </w:rPr>
+        <w:t>U</w:t>
+      </w:r>
+    </w:p>
+    <w:p>
+      <w:r>
+        <w:rPr>
+          <w:highlight w:val="green"/>
+        </w:rPr>
+        <w:t>PRODUCTOS</w:t>
+      </w:r>
+      <w:r>
+        <w:rPr>
+          <w:highlight w:val="green"/>
+        </w:rPr>
+        <w:t xml:space="preserve"> (</w:t>
+      </w:r>
+      <w:proofErr w:type="spellStart"/>
+      <w:r>
+        <w:rPr>
+          <w:highlight w:val="green"/>
+        </w:rPr>
+        <w:t>abmproductos</w:t>
+      </w:r>
+      <w:proofErr w:type="spellEnd"/>
+      <w:r>
+        <w:rPr>
+          <w:highlight w:val="green"/>
+        </w:rPr>
+        <w:t>)</w:t>
+      </w:r>
+    </w:p>
+    <w:p>
+      <w:pPr>
+        <w:pStyle w:val="Prrafodelista"/>
+        <w:numPr>
+          <w:ilvl w:val="0"/>
+          <w:numId w:val="2"/>
+        </w:numPr>
+        <w:rPr>
+          <w:highlight w:val="green"/>
+        </w:rPr>
+      </w:pPr>
+      <w:r>
+        <w:rPr>
+          <w:highlight w:val="green"/>
+        </w:rPr>
+        <w:t>NUEVO</w:t>
+      </w:r>
+    </w:p>
+    <w:p>
+      <w:pPr>
+        <w:pStyle w:val="Prrafodelista"/>
+        <w:numPr>
+          <w:ilvl w:val="0"/>
+          <w:numId w:val="2"/>
+        </w:numPr>
+        <w:rPr>
+          <w:highlight w:val="green"/>
+        </w:rPr>
+      </w:pPr>
+      <w:r>
+        <w:rPr>
+          <w:highlight w:val="green"/>
+        </w:rPr>
         <w:t>LISTAR (PARA EDITAR)</w:t>
       </w:r>
     </w:p>
@@ -1479,6 +1646,9 @@
     </w:p>
     <w:p>
       <w:r>
+        <w:rPr>
+          <w:highlight w:val="darkGreen"/>
+        </w:rPr>
         <w:t>U</w:t>
       </w:r>
       <w:r>
@@ -1486,8 +1656,36 @@
       </w:r>
     </w:p>
     <w:p>
-      <w:r>
+      <w:pPr>
+        <w:rPr>
+          <w:highlight w:val="green"/>
+        </w:rPr>
+      </w:pPr>
+      <w:r>
+        <w:rPr>
+          <w:highlight w:val="green"/>
+        </w:rPr>
         <w:t>SERVICIOS</w:t>
+      </w:r>
+      <w:r>
+        <w:rPr>
+          <w:highlight w:val="green"/>
+        </w:rPr>
+        <w:t xml:space="preserve"> (</w:t>
+      </w:r>
+      <w:proofErr w:type="spellStart"/>
+      <w:r>
+        <w:rPr>
+          <w:highlight w:val="green"/>
+        </w:rPr>
+        <w:t>abmservicios</w:t>
+      </w:r>
+      <w:proofErr w:type="spellEnd"/>
+      <w:r>
+        <w:rPr>
+          <w:highlight w:val="green"/>
+        </w:rPr>
+        <w:t>)</w:t>
       </w:r>
     </w:p>
     <w:p>
@@ -1497,8 +1695,14 @@
           <w:ilvl w:val="0"/>
           <w:numId w:val="2"/>
         </w:numPr>
-      </w:pPr>
-      <w:r>
+        <w:rPr>
+          <w:highlight w:val="green"/>
+        </w:rPr>
+      </w:pPr>
+      <w:r>
+        <w:rPr>
+          <w:highlight w:val="green"/>
+        </w:rPr>
         <w:t>AGREGAR SERVICIO</w:t>
       </w:r>
     </w:p>
@@ -1509,8 +1713,14 @@
           <w:ilvl w:val="0"/>
           <w:numId w:val="2"/>
         </w:numPr>
-      </w:pPr>
-      <w:r>
+        <w:rPr>
+          <w:highlight w:val="green"/>
+        </w:rPr>
+      </w:pPr>
+      <w:r>
+        <w:rPr>
+          <w:highlight w:val="green"/>
+        </w:rPr>
         <w:t>MODIFICAR SERVICIO</w:t>
       </w:r>
     </w:p>
@@ -1521,8 +1731,14 @@
           <w:ilvl w:val="0"/>
           <w:numId w:val="2"/>
         </w:numPr>
-      </w:pPr>
-      <w:r>
+        <w:rPr>
+          <w:highlight w:val="green"/>
+        </w:rPr>
+      </w:pPr>
+      <w:r>
+        <w:rPr>
+          <w:highlight w:val="green"/>
+        </w:rPr>
         <w:t>AGREGAR DETALLE DE SERVICIO (SUBSERVICIO)</w:t>
       </w:r>
     </w:p>
@@ -1533,14 +1749,22 @@
           <w:ilvl w:val="0"/>
           <w:numId w:val="2"/>
         </w:numPr>
-      </w:pPr>
-      <w:r>
+        <w:rPr>
+          <w:highlight w:val="green"/>
+        </w:rPr>
+      </w:pPr>
+      <w:r>
+        <w:rPr>
+          <w:highlight w:val="green"/>
+        </w:rPr>
         <w:t>MODIFICAR DETALLE DE SERVICIO (SUBSERVICIO)</w:t>
       </w:r>
     </w:p>
-    <w:p/>
-    <w:p>
-      <w:r>
+    <w:p>
+      <w:r>
+        <w:rPr>
+          <w:highlight w:val="darkGreen"/>
+        </w:rPr>
         <w:t>O</w:t>
       </w:r>
       <w:r>
@@ -1548,24 +1772,68 @@
       </w:r>
     </w:p>
     <w:p>
-      <w:r>
+      <w:pPr>
+        <w:rPr>
+          <w:highlight w:val="green"/>
+        </w:rPr>
+      </w:pPr>
+      <w:r>
+        <w:rPr>
+          <w:highlight w:val="green"/>
+        </w:rPr>
         <w:t>ORDENES DE SERVICIO</w:t>
       </w:r>
     </w:p>
     <w:p>
       <w:r>
+        <w:rPr>
+          <w:highlight w:val="green"/>
+        </w:rPr>
         <w:tab/>
         <w:t>- LISTAR (DESDE A</w:t>
       </w:r>
       <w:r>
+        <w:rPr>
+          <w:highlight w:val="green"/>
+        </w:rPr>
         <w:t>QU</w:t>
       </w:r>
       <w:r>
+        <w:rPr>
+          <w:highlight w:val="green"/>
+        </w:rPr>
         <w:t>I, INICIAR ACCIONES DE INFORMES)</w:t>
       </w:r>
     </w:p>
-    <w:p>
-      <w:r>
+    <w:p/>
+    <w:p>
+      <w:r>
+        <w:rPr>
+          <w:highlight w:val="darkGreen"/>
+        </w:rPr>
+        <w:lastRenderedPageBreak/>
+        <w:t>O</w:t>
+      </w:r>
+    </w:p>
+    <w:p>
+      <w:r>
+        <w:tab/>
+      </w:r>
+      <w:r>
+        <w:rPr>
+          <w:highlight w:val="green"/>
+        </w:rPr>
+        <w:t>- Alta de licencia personal</w:t>
+      </w:r>
+      <w:r>
+        <w:tab/>
+      </w:r>
+    </w:p>
+    <w:p>
+      <w:r>
+        <w:rPr>
+          <w:highlight w:val="darkGreen"/>
+        </w:rPr>
         <w:t>C</w:t>
       </w:r>
       <w:r>
@@ -1573,7 +1841,15 @@
       </w:r>
     </w:p>
     <w:p>
-      <w:r>
+      <w:pPr>
+        <w:rPr>
+          <w:highlight w:val="green"/>
+        </w:rPr>
+      </w:pPr>
+      <w:r>
+        <w:rPr>
+          <w:highlight w:val="green"/>
+        </w:rPr>
         <w:t>ORDENES DE SERVICIO</w:t>
       </w:r>
     </w:p>
@@ -1584,8 +1860,14 @@
           <w:ilvl w:val="0"/>
           <w:numId w:val="2"/>
         </w:numPr>
-      </w:pPr>
-      <w:r>
+        <w:rPr>
+          <w:highlight w:val="green"/>
+        </w:rPr>
+      </w:pPr>
+      <w:r>
+        <w:rPr>
+          <w:highlight w:val="green"/>
+        </w:rPr>
         <w:t>NUEVO</w:t>
       </w:r>
     </w:p>
@@ -1596,15 +1878,114 @@
           <w:ilvl w:val="0"/>
           <w:numId w:val="2"/>
         </w:numPr>
-      </w:pPr>
-      <w:r>
+        <w:rPr>
+          <w:highlight w:val="green"/>
+        </w:rPr>
+      </w:pPr>
+      <w:r>
+        <w:rPr>
+          <w:highlight w:val="green"/>
+        </w:rPr>
         <w:t>LISTAR</w:t>
       </w:r>
       <w:r>
+        <w:rPr>
+          <w:highlight w:val="green"/>
+        </w:rPr>
         <w:t xml:space="preserve"> (DENTRO DEL LISTADO UN BOTON QUE SEA EDITAR PARA AGREGAR DETALLE)</w:t>
       </w:r>
     </w:p>
+    <w:p>
+      <w:r>
+        <w:rPr>
+          <w:highlight w:val="darkGreen"/>
+        </w:rPr>
+        <w:t>C</w:t>
+      </w:r>
+      <w:r>
+        <w:tab/>
+      </w:r>
+    </w:p>
+    <w:p>
+      <w:pPr>
+        <w:rPr>
+          <w:highlight w:val="green"/>
+        </w:rPr>
+      </w:pPr>
+      <w:r>
+        <w:rPr>
+          <w:highlight w:val="green"/>
+        </w:rPr>
+        <w:t>FACTURACION (LINK DIRECTO A LISTADOS)</w:t>
+      </w:r>
+    </w:p>
+    <w:p>
+      <w:pPr>
+        <w:pStyle w:val="Prrafodelista"/>
+        <w:numPr>
+          <w:ilvl w:val="0"/>
+          <w:numId w:val="2"/>
+        </w:numPr>
+        <w:rPr>
+          <w:highlight w:val="green"/>
+        </w:rPr>
+      </w:pPr>
+      <w:r>
+        <w:rPr>
+          <w:highlight w:val="green"/>
+        </w:rPr>
+        <w:t>LISTAR (DENTRO DEL LISTADO UN BOTON QUE SEA EDITAR PARA AGREGAR DETALLE)</w:t>
+      </w:r>
+    </w:p>
+    <w:p>
+      <w:pPr>
+        <w:pStyle w:val="Prrafodelista"/>
+        <w:numPr>
+          <w:ilvl w:val="0"/>
+          <w:numId w:val="2"/>
+        </w:numPr>
+        <w:rPr>
+          <w:highlight w:val="green"/>
+        </w:rPr>
+      </w:pPr>
+      <w:r>
+        <w:rPr>
+          <w:highlight w:val="green"/>
+        </w:rPr>
+        <w:t>VER DETALLES DE FACTURA</w:t>
+      </w:r>
+    </w:p>
     <w:p/>
+    <w:p>
+      <w:r>
+        <w:rPr>
+          <w:highlight w:val="darkGreen"/>
+        </w:rPr>
+        <w:t>C</w:t>
+      </w:r>
+    </w:p>
+    <w:p>
+      <w:pPr>
+        <w:ind w:firstLine="708"/>
+      </w:pPr>
+      <w:r>
+        <w:rPr>
+          <w:highlight w:val="green"/>
+        </w:rPr>
+        <w:t>EDITAR INFORMACION PERSONAL (VA A PAGINA DE REGISTRO_CLIENTE.ASPX)</w:t>
+      </w:r>
+    </w:p>
+    <w:p>
+      <w:pPr>
+        <w:ind w:firstLine="708"/>
+      </w:pPr>
+    </w:p>
+    <w:p>
+      <w:pPr>
+        <w:pStyle w:val="Prrafodelista"/>
+        <w:ind w:left="1065"/>
+      </w:pPr>
+    </w:p>
     <w:p>
       <w:pPr>
         <w:pStyle w:val="Prrafodelista"/>
@@ -1627,12 +2008,23 @@
       </w:r>
     </w:p>
     <w:p>
-      <w:r>
+      <w:pPr>
+        <w:rPr>
+          <w:highlight w:val="green"/>
+        </w:rPr>
+      </w:pPr>
+      <w:r>
+        <w:rPr>
+          <w:highlight w:val="green"/>
+        </w:rPr>
         <w:t>LOGIN USUARIOS (+REGISTRO)</w:t>
       </w:r>
     </w:p>
     <w:p>
       <w:r>
+        <w:rPr>
+          <w:highlight w:val="green"/>
+        </w:rPr>
         <w:t>LOGIN CLIENTES (+REGISTRO)</w:t>
       </w:r>
     </w:p>

</xml_diff>

<commit_message>
arregle la mayoria de los enlaces
</commit_message>
<xml_diff>
--- a/division_del_trabajo.docx
+++ b/division_del_trabajo.docx
@@ -1104,6 +1104,158 @@
           <w:b/>
         </w:rPr>
       </w:pPr>
+    </w:p>
+    <w:p>
+      <w:pPr>
+        <w:rPr>
+          <w:b/>
+        </w:rPr>
+      </w:pPr>
+    </w:p>
+    <w:p>
+      <w:pPr>
+        <w:rPr>
+          <w:b/>
+        </w:rPr>
+      </w:pPr>
+      <w:r>
+        <w:rPr>
+          <w:b/>
+        </w:rPr>
+        <w:t>REFERENCIAS</w:t>
+      </w:r>
+    </w:p>
+    <w:p>
+      <w:pPr>
+        <w:rPr>
+          <w:b/>
+        </w:rPr>
+      </w:pPr>
+      <w:r>
+        <w:rPr>
+          <w:b/>
+          <w:highlight w:val="yellow"/>
+        </w:rPr>
+        <w:t>VER TEMA DE DISEÑO</w:t>
+      </w:r>
+    </w:p>
+    <w:p>
+      <w:pPr>
+        <w:rPr>
+          <w:b/>
+        </w:rPr>
+      </w:pPr>
+      <w:r>
+        <w:rPr>
+          <w:b/>
+          <w:highlight w:val="green"/>
+        </w:rPr>
+        <w:t>DISEÑO LIST</w:t>
+      </w:r>
+      <w:r>
+        <w:rPr>
+          <w:b/>
+          <w:highlight w:val="green"/>
+        </w:rPr>
+        <w:t>O (ATOMICO)</w:t>
+      </w:r>
+    </w:p>
+    <w:p>
+      <w:pPr>
+        <w:rPr>
+          <w:b/>
+        </w:rPr>
+      </w:pPr>
+      <w:r>
+        <w:rPr>
+          <w:b/>
+          <w:highlight w:val="darkGreen"/>
+        </w:rPr>
+        <w:t>DISEÑO LISTO (GRUPAL)</w:t>
+      </w:r>
+    </w:p>
+    <w:p>
+      <w:pPr>
+        <w:rPr>
+          <w:b/>
+        </w:rPr>
+      </w:pPr>
+      <w:r>
+        <w:rPr>
+          <w:b/>
+          <w:highlight w:val="cyan"/>
+        </w:rPr>
+        <w:t>VER TEMA DE PROGRAMACION</w:t>
+      </w:r>
+    </w:p>
+    <w:p>
+      <w:pPr>
+        <w:rPr>
+          <w:b/>
+        </w:rPr>
+      </w:pPr>
+      <w:r>
+        <w:rPr>
+          <w:b/>
+          <w:highlight w:val="darkCyan"/>
+        </w:rPr>
+        <w:t>PROGRAMACION LIST</w:t>
+      </w:r>
+      <w:r>
+        <w:rPr>
+          <w:b/>
+          <w:highlight w:val="darkCyan"/>
+        </w:rPr>
+        <w:t>A (ATOMICO)</w:t>
+      </w:r>
+      <w:r>
+        <w:rPr>
+          <w:b/>
+        </w:rPr>
+        <w:t xml:space="preserve"> </w:t>
+      </w:r>
+    </w:p>
+    <w:p>
+      <w:pPr>
+        <w:rPr>
+          <w:b/>
+        </w:rPr>
+      </w:pPr>
+      <w:r>
+        <w:rPr>
+          <w:b/>
+          <w:highlight w:val="darkRed"/>
+        </w:rPr>
+        <w:t>PROGRAMACION LISTA (GRUPAL)</w:t>
+      </w:r>
+    </w:p>
+    <w:p>
+      <w:pPr>
+        <w:rPr>
+          <w:b/>
+        </w:rPr>
+      </w:pPr>
+      <w:r>
+        <w:rPr>
+          <w:b/>
+          <w:highlight w:val="darkGray"/>
+        </w:rPr>
+        <w:t>DESESTIMADO</w:t>
+      </w:r>
+    </w:p>
+    <w:p>
+      <w:pPr>
+        <w:rPr>
+          <w:b/>
+        </w:rPr>
+      </w:pPr>
+    </w:p>
+    <w:p>
+      <w:pPr>
+        <w:rPr>
+          <w:b/>
+        </w:rPr>
+      </w:pPr>
       <w:r>
         <w:rPr>
           <w:b/>
@@ -1174,8 +1326,12 @@
       </w:r>
     </w:p>
     <w:p/>
-    <w:p>
-      <w:r>
+    <w:p/>
+    <w:p>
+      <w:r>
+        <w:rPr>
+          <w:highlight w:val="darkGreen"/>
+        </w:rPr>
         <w:t>A</w:t>
       </w:r>
     </w:p>
@@ -1222,6 +1378,7 @@
         <w:rPr>
           <w:highlight w:val="green"/>
         </w:rPr>
+        <w:lastRenderedPageBreak/>
         <w:t>AGREGAR</w:t>
       </w:r>
     </w:p>
@@ -1233,7 +1390,7 @@
           <w:numId w:val="2"/>
         </w:numPr>
         <w:rPr>
-          <w:highlight w:val="green"/>
+          <w:highlight w:val="yellow"/>
         </w:rPr>
       </w:pPr>
       <w:r>
@@ -1242,6 +1399,108 @@
         </w:rPr>
         <w:t>LISTAR</w:t>
       </w:r>
+      <w:r>
+        <w:rPr>
+          <w:highlight w:val="green"/>
+        </w:rPr>
+        <w:t xml:space="preserve">   </w:t>
+      </w:r>
+    </w:p>
+    <w:p>
+      <w:pPr>
+        <w:pStyle w:val="Prrafodelista"/>
+        <w:numPr>
+          <w:ilvl w:val="1"/>
+          <w:numId w:val="2"/>
+        </w:numPr>
+        <w:rPr>
+          <w:highlight w:val="yellow"/>
+        </w:rPr>
+      </w:pPr>
+      <w:r>
+        <w:rPr>
+          <w:highlight w:val="yellow"/>
+        </w:rPr>
+        <w:t>Modificar (llamar con botón correcto)</w:t>
+      </w:r>
+    </w:p>
+    <w:p>
+      <w:pPr>
+        <w:pStyle w:val="Prrafodelista"/>
+        <w:numPr>
+          <w:ilvl w:val="1"/>
+          <w:numId w:val="2"/>
+        </w:numPr>
+        <w:rPr>
+          <w:highlight w:val="yellow"/>
+        </w:rPr>
+      </w:pPr>
+      <w:r>
+        <w:rPr>
+          <w:highlight w:val="yellow"/>
+        </w:rPr>
+        <w:t xml:space="preserve">Eliminar </w:t>
+      </w:r>
+      <w:r>
+        <w:rPr>
+          <w:highlight w:val="cyan"/>
+        </w:rPr>
+        <w:t xml:space="preserve">(do </w:t>
+      </w:r>
+      <w:proofErr w:type="spellStart"/>
+      <w:r>
+        <w:rPr>
+          <w:highlight w:val="cyan"/>
+        </w:rPr>
+        <w:t>nothing</w:t>
+      </w:r>
+      <w:proofErr w:type="spellEnd"/>
+      <w:r>
+        <w:rPr>
+          <w:highlight w:val="cyan"/>
+        </w:rPr>
+        <w:t xml:space="preserve"> –solo un cartel de eliminación)</w:t>
+      </w:r>
+    </w:p>
+    <w:p>
+      <w:pPr>
+        <w:pStyle w:val="Prrafodelista"/>
+        <w:numPr>
+          <w:ilvl w:val="1"/>
+          <w:numId w:val="2"/>
+        </w:numPr>
+        <w:rPr>
+          <w:highlight w:val="yellow"/>
+        </w:rPr>
+      </w:pPr>
+      <w:proofErr w:type="spellStart"/>
+      <w:r>
+        <w:rPr>
+          <w:highlight w:val="yellow"/>
+        </w:rPr>
+        <w:t>Boton</w:t>
+      </w:r>
+      <w:proofErr w:type="spellEnd"/>
+      <w:r>
+        <w:rPr>
+          <w:highlight w:val="yellow"/>
+        </w:rPr>
+        <w:t xml:space="preserve"> Volver (debe ir a </w:t>
+      </w:r>
+      <w:proofErr w:type="spellStart"/>
+      <w:r>
+        <w:rPr>
+          <w:highlight w:val="yellow"/>
+        </w:rPr>
+        <w:t>abmusuarios</w:t>
+      </w:r>
+      <w:proofErr w:type="spellEnd"/>
+      <w:r>
+        <w:rPr>
+          <w:highlight w:val="yellow"/>
+        </w:rPr>
+        <w:t>)</w:t>
+      </w:r>
     </w:p>
     <w:p>
       <w:r>
@@ -1286,6 +1545,56 @@
       <w:pPr>
         <w:pStyle w:val="Prrafodelista"/>
         <w:numPr>
+          <w:ilvl w:val="1"/>
+          <w:numId w:val="2"/>
+        </w:numPr>
+        <w:rPr>
+          <w:highlight w:val="yellow"/>
+        </w:rPr>
+      </w:pPr>
+      <w:r>
+        <w:rPr>
+          <w:highlight w:val="yellow"/>
+        </w:rPr>
+        <w:t xml:space="preserve">En campo tiempo (en horas) agregar el </w:t>
+      </w:r>
+      <w:proofErr w:type="spellStart"/>
+      <w:r>
+        <w:rPr>
+          <w:highlight w:val="yellow"/>
+        </w:rPr>
+        <w:t>textbox</w:t>
+      </w:r>
+      <w:proofErr w:type="spellEnd"/>
+      <w:r>
+        <w:rPr>
+          <w:highlight w:val="yellow"/>
+        </w:rPr>
+        <w:t>)</w:t>
+      </w:r>
+    </w:p>
+    <w:p>
+      <w:pPr>
+        <w:pStyle w:val="Prrafodelista"/>
+        <w:numPr>
+          <w:ilvl w:val="1"/>
+          <w:numId w:val="2"/>
+        </w:numPr>
+        <w:rPr>
+          <w:highlight w:val="yellow"/>
+        </w:rPr>
+      </w:pPr>
+      <w:r>
+        <w:rPr>
+          <w:highlight w:val="yellow"/>
+        </w:rPr>
+        <w:t>Si vengo desde el operario, la elección de usuario debe estar deshabilitada</w:t>
+      </w:r>
+    </w:p>
+    <w:p>
+      <w:pPr>
+        <w:pStyle w:val="Prrafodelista"/>
+        <w:numPr>
           <w:ilvl w:val="0"/>
           <w:numId w:val="2"/>
         </w:numPr>
@@ -1300,6 +1609,42 @@
         <w:t>LISTAR LICENCIAS POR USUARIO</w:t>
       </w:r>
     </w:p>
+    <w:p>
+      <w:pPr>
+        <w:pStyle w:val="Prrafodelista"/>
+        <w:numPr>
+          <w:ilvl w:val="1"/>
+          <w:numId w:val="2"/>
+        </w:numPr>
+        <w:rPr>
+          <w:highlight w:val="yellow"/>
+        </w:rPr>
+      </w:pPr>
+      <w:r>
+        <w:rPr>
+          <w:highlight w:val="yellow"/>
+        </w:rPr>
+        <w:t>Quitar botón eliminar</w:t>
+      </w:r>
+    </w:p>
+    <w:p>
+      <w:pPr>
+        <w:pStyle w:val="Prrafodelista"/>
+        <w:numPr>
+          <w:ilvl w:val="1"/>
+          <w:numId w:val="2"/>
+        </w:numPr>
+        <w:rPr>
+          <w:highlight w:val="green"/>
+        </w:rPr>
+      </w:pPr>
+      <w:r>
+        <w:rPr>
+          <w:highlight w:val="green"/>
+        </w:rPr>
+        <w:t>VOLVER funciona OK</w:t>
+      </w:r>
+    </w:p>
     <w:p/>
     <w:p>
       <w:r>
@@ -1357,6 +1702,38 @@
       <w:pPr>
         <w:pStyle w:val="Prrafodelista"/>
         <w:numPr>
+          <w:ilvl w:val="1"/>
+          <w:numId w:val="2"/>
+        </w:numPr>
+        <w:rPr>
+          <w:highlight w:val="green"/>
+        </w:rPr>
+      </w:pPr>
+      <w:r>
+        <w:rPr>
+          <w:highlight w:val="green"/>
+        </w:rPr>
+        <w:t xml:space="preserve">Renombrar </w:t>
+      </w:r>
+      <w:proofErr w:type="spellStart"/>
+      <w:r>
+        <w:rPr>
+          <w:highlight w:val="green"/>
+        </w:rPr>
+        <w:t>button</w:t>
+      </w:r>
+      <w:proofErr w:type="spellEnd"/>
+      <w:r>
+        <w:rPr>
+          <w:highlight w:val="green"/>
+        </w:rPr>
+        <w:t xml:space="preserve"> a “Salvar”</w:t>
+      </w:r>
+    </w:p>
+    <w:p>
+      <w:pPr>
+        <w:pStyle w:val="Prrafodelista"/>
+        <w:numPr>
           <w:ilvl w:val="0"/>
           <w:numId w:val="2"/>
         </w:numPr>
@@ -1368,7 +1745,31 @@
         <w:rPr>
           <w:highlight w:val="green"/>
         </w:rPr>
-        <w:t>LISTAR (PARA VER/CAMBIAR DE ESTADO SEGÚN PARAMETRO DE CONFIANZA)</w:t>
+        <w:t>LISTAR (PARA VER/CAMBIAR DE ESTA</w:t>
+      </w:r>
+      <w:r>
+        <w:rPr>
+          <w:highlight w:val="green"/>
+        </w:rPr>
+        <w:t>DO SEGÚN PARAMETRO DE CONFIANZA</w:t>
+      </w:r>
+    </w:p>
+    <w:p>
+      <w:pPr>
+        <w:pStyle w:val="Prrafodelista"/>
+        <w:numPr>
+          <w:ilvl w:val="1"/>
+          <w:numId w:val="2"/>
+        </w:numPr>
+        <w:rPr>
+          <w:highlight w:val="green"/>
+        </w:rPr>
+      </w:pPr>
+      <w:r>
+        <w:rPr>
+          <w:highlight w:val="green"/>
+        </w:rPr>
+        <w:t>Botón configurar debe ir a configurar cliente</w:t>
       </w:r>
     </w:p>
     <w:p/>
@@ -1377,25 +1778,290 @@
         <w:rPr>
           <w:highlight w:val="darkGreen"/>
         </w:rPr>
+        <w:t>U</w:t>
+      </w:r>
+    </w:p>
+    <w:p>
+      <w:r>
+        <w:rPr>
+          <w:highlight w:val="yellow"/>
+        </w:rPr>
+        <w:t>FACTURACION</w:t>
+      </w:r>
+      <w:r>
+        <w:rPr>
+          <w:highlight w:val="yellow"/>
+        </w:rPr>
+        <w:t xml:space="preserve"> (IMAGEN CON LINK DIRECTO A LISTAR)</w:t>
+      </w:r>
+      <w:r>
+        <w:t xml:space="preserve"> </w:t>
+      </w:r>
+    </w:p>
+    <w:p>
+      <w:pPr>
+        <w:pStyle w:val="Prrafodelista"/>
+        <w:numPr>
+          <w:ilvl w:val="0"/>
+          <w:numId w:val="2"/>
+        </w:numPr>
+      </w:pPr>
+      <w:r>
+        <w:t>AGREGAR (¿?</w:t>
+      </w:r>
+      <w:r>
+        <w:t xml:space="preserve"> – QUIZA ES AUTOMATICO</w:t>
+      </w:r>
+      <w:r>
+        <w:t>)</w:t>
+      </w:r>
+    </w:p>
+    <w:p>
+      <w:pPr>
+        <w:pStyle w:val="Prrafodelista"/>
+        <w:numPr>
+          <w:ilvl w:val="0"/>
+          <w:numId w:val="2"/>
+        </w:numPr>
+        <w:rPr>
+          <w:highlight w:val="green"/>
+        </w:rPr>
+      </w:pPr>
+      <w:r>
+        <w:rPr>
+          <w:highlight w:val="green"/>
+        </w:rPr>
+        <w:t>LISTAR</w:t>
+      </w:r>
+      <w:r>
+        <w:rPr>
+          <w:highlight w:val="green"/>
+        </w:rPr>
+        <w:t xml:space="preserve"> (DESDE AQUI, INICIAR ACCIONES DE INFORMES)</w:t>
+      </w:r>
+    </w:p>
+    <w:p>
+      <w:pPr>
+        <w:pStyle w:val="Prrafodelista"/>
+        <w:numPr>
+          <w:ilvl w:val="1"/>
+          <w:numId w:val="2"/>
+        </w:numPr>
+        <w:rPr>
+          <w:highlight w:val="green"/>
+        </w:rPr>
+      </w:pPr>
+      <w:r>
+        <w:rPr>
+          <w:highlight w:val="green"/>
+        </w:rPr>
+        <w:t xml:space="preserve">Botón editar debe ir a </w:t>
+      </w:r>
+      <w:proofErr w:type="spellStart"/>
+      <w:r>
+        <w:rPr>
+          <w:highlight w:val="green"/>
+        </w:rPr>
+        <w:t>facturacion_detalle_facturas</w:t>
+      </w:r>
+      <w:proofErr w:type="spellEnd"/>
+    </w:p>
+    <w:p>
+      <w:pPr>
+        <w:pStyle w:val="Prrafodelista"/>
+        <w:numPr>
+          <w:ilvl w:val="2"/>
+          <w:numId w:val="2"/>
+        </w:numPr>
+        <w:rPr>
+          <w:highlight w:val="green"/>
+        </w:rPr>
+      </w:pPr>
+      <w:r>
+        <w:rPr>
+          <w:highlight w:val="green"/>
+        </w:rPr>
+        <w:t>VOLVER funciona OK</w:t>
+      </w:r>
+    </w:p>
+    <w:p>
+      <w:pPr>
+        <w:pStyle w:val="Prrafodelista"/>
+        <w:ind w:left="2505"/>
+        <w:rPr>
+          <w:highlight w:val="yellow"/>
+        </w:rPr>
+      </w:pPr>
+    </w:p>
+    <w:p>
+      <w:pPr>
+        <w:rPr>
+          <w:highlight w:val="darkGreen"/>
+        </w:rPr>
+      </w:pPr>
+    </w:p>
+    <w:p>
+      <w:r>
+        <w:rPr>
+          <w:highlight w:val="darkGreen"/>
+        </w:rPr>
+        <w:t>U</w:t>
+      </w:r>
+    </w:p>
+    <w:p>
+      <w:r>
+        <w:rPr>
+          <w:highlight w:val="yellow"/>
+        </w:rPr>
+        <w:t>STOCK</w:t>
+      </w:r>
+      <w:r>
+        <w:rPr>
+          <w:highlight w:val="yellow"/>
+        </w:rPr>
+        <w:t xml:space="preserve"> (IMAGEN CON LINK DIRECTO A LISTAR)</w:t>
+      </w:r>
+      <w:r>
+        <w:rPr>
+          <w:color w:val="FF0000"/>
+        </w:rPr>
+        <w:t xml:space="preserve"> </w:t>
+      </w:r>
+      <w:r>
+        <w:rPr>
+          <w:color w:val="FF0000"/>
+        </w:rPr>
+        <w:t xml:space="preserve"> stock</w:t>
+      </w:r>
+      <w:r>
+        <w:rPr>
+          <w:color w:val="FF0000"/>
+        </w:rPr>
+        <w:t>.aspx se debe eliminar</w:t>
+      </w:r>
+    </w:p>
+    <w:p>
+      <w:pPr>
+        <w:pStyle w:val="Prrafodelista"/>
+        <w:numPr>
+          <w:ilvl w:val="0"/>
+          <w:numId w:val="2"/>
+        </w:numPr>
+        <w:rPr>
+          <w:highlight w:val="green"/>
+        </w:rPr>
+      </w:pPr>
+      <w:r>
+        <w:rPr>
+          <w:highlight w:val="green"/>
+        </w:rPr>
         <w:lastRenderedPageBreak/>
+        <w:t>(QUIZA) LISTAR (PARA VER QUE STOCK ME QUEDA DE CADA PRODUCTO EN FORMA PANORAMICA, Y EXISTA 2 BOTONES UNO PARA AGREGAR Y EL OTRO PARA CORREGIR)</w:t>
+      </w:r>
+    </w:p>
+    <w:p>
+      <w:pPr>
+        <w:pStyle w:val="Prrafodelista"/>
+        <w:numPr>
+          <w:ilvl w:val="1"/>
+          <w:numId w:val="2"/>
+        </w:numPr>
+        <w:rPr>
+          <w:highlight w:val="yellow"/>
+        </w:rPr>
+      </w:pPr>
+      <w:r>
+        <w:rPr>
+          <w:highlight w:val="yellow"/>
+        </w:rPr>
+        <w:t xml:space="preserve">Botón VOLVER debe ir a </w:t>
+      </w:r>
+      <w:proofErr w:type="spellStart"/>
+      <w:r>
+        <w:rPr>
+          <w:highlight w:val="yellow"/>
+        </w:rPr>
+        <w:t>índice_administrativo</w:t>
+      </w:r>
+      <w:proofErr w:type="spellEnd"/>
+    </w:p>
+    <w:p>
+      <w:pPr>
+        <w:pStyle w:val="Prrafodelista"/>
+        <w:numPr>
+          <w:ilvl w:val="0"/>
+          <w:numId w:val="2"/>
+        </w:numPr>
+        <w:rPr>
+          <w:highlight w:val="darkGray"/>
+        </w:rPr>
+      </w:pPr>
+      <w:r>
+        <w:rPr>
+          <w:highlight w:val="darkGray"/>
+        </w:rPr>
+        <w:t>AGREGAR STOCK</w:t>
+      </w:r>
+    </w:p>
+    <w:p>
+      <w:pPr>
+        <w:pStyle w:val="Prrafodelista"/>
+        <w:numPr>
+          <w:ilvl w:val="0"/>
+          <w:numId w:val="2"/>
+        </w:numPr>
+        <w:rPr>
+          <w:highlight w:val="darkGray"/>
+        </w:rPr>
+      </w:pPr>
+      <w:r>
+        <w:rPr>
+          <w:highlight w:val="darkGray"/>
+        </w:rPr>
+        <w:t>CORREGIR STOCK</w:t>
+      </w:r>
+    </w:p>
+    <w:p>
+      <w:pPr>
+        <w:pStyle w:val="Prrafodelista"/>
+        <w:ind w:left="1065"/>
+      </w:pPr>
+    </w:p>
+    <w:p/>
+    <w:p>
+      <w:r>
+        <w:rPr>
+          <w:highlight w:val="darkGreen"/>
+        </w:rPr>
         <w:t>U</w:t>
       </w:r>
     </w:p>
     <w:p>
       <w:r>
         <w:rPr>
-          <w:highlight w:val="yellow"/>
-        </w:rPr>
-        <w:t>FACTURACION</w:t>
-      </w:r>
-      <w:r>
-        <w:rPr>
-          <w:highlight w:val="yellow"/>
-        </w:rPr>
-        <w:t xml:space="preserve"> (IMAGEN CON LINK DIRECTO A LISTAR)</w:t>
-      </w:r>
-      <w:r>
-        <w:t xml:space="preserve"> </w:t>
+          <w:highlight w:val="green"/>
+        </w:rPr>
+        <w:t>PRODUCTOS</w:t>
+      </w:r>
+      <w:r>
+        <w:rPr>
+          <w:highlight w:val="green"/>
+        </w:rPr>
+        <w:t xml:space="preserve"> (</w:t>
+      </w:r>
+      <w:proofErr w:type="spellStart"/>
+      <w:r>
+        <w:rPr>
+          <w:highlight w:val="green"/>
+        </w:rPr>
+        <w:t>abmproductos</w:t>
+      </w:r>
+      <w:proofErr w:type="spellEnd"/>
+      <w:r>
+        <w:rPr>
+          <w:highlight w:val="green"/>
+        </w:rPr>
+        <w:t>)</w:t>
       </w:r>
     </w:p>
     <w:p>
@@ -1405,16 +2071,42 @@
           <w:ilvl w:val="0"/>
           <w:numId w:val="2"/>
         </w:numPr>
-      </w:pPr>
-      <w:r>
-        <w:t>AGREGAR (¿?</w:t>
-      </w:r>
-      <w:r>
-        <w:t xml:space="preserve"> – QUIZA ES AUTOMATICO</w:t>
-      </w:r>
-      <w:r>
-        <w:t>)</w:t>
-      </w:r>
+        <w:rPr>
+          <w:highlight w:val="green"/>
+        </w:rPr>
+      </w:pPr>
+      <w:r>
+        <w:rPr>
+          <w:highlight w:val="green"/>
+        </w:rPr>
+        <w:t>NUEVO</w:t>
+      </w:r>
+    </w:p>
+    <w:p>
+      <w:pPr>
+        <w:pStyle w:val="Prrafodelista"/>
+        <w:numPr>
+          <w:ilvl w:val="1"/>
+          <w:numId w:val="2"/>
+        </w:numPr>
+        <w:rPr>
+          <w:highlight w:val="yellow"/>
+        </w:rPr>
+      </w:pPr>
+      <w:r>
+        <w:rPr>
+          <w:highlight w:val="yellow"/>
+        </w:rPr>
+        <w:t xml:space="preserve">Quizá deba tener un botón VOLVER para ir a </w:t>
+      </w:r>
+      <w:proofErr w:type="spellStart"/>
+      <w:r>
+        <w:rPr>
+          <w:highlight w:val="yellow"/>
+        </w:rPr>
+        <w:t>abmproductos</w:t>
+      </w:r>
+      <w:proofErr w:type="spellEnd"/>
     </w:p>
     <w:p>
       <w:pPr>
@@ -1431,194 +2123,78 @@
         <w:rPr>
           <w:highlight w:val="green"/>
         </w:rPr>
-        <w:t>LISTAR</w:t>
-      </w:r>
-      <w:r>
-        <w:rPr>
-          <w:highlight w:val="green"/>
-        </w:rPr>
-        <w:t xml:space="preserve"> (DESDE AQUI, INICIAR ACCIONES DE INFORMES)</w:t>
-      </w:r>
-    </w:p>
-    <w:p>
-      <w:pPr>
-        <w:rPr>
-          <w:highlight w:val="darkGreen"/>
-        </w:rPr>
-      </w:pPr>
-    </w:p>
-    <w:p>
-      <w:r>
-        <w:rPr>
-          <w:highlight w:val="darkGreen"/>
-        </w:rPr>
-        <w:t>U</w:t>
-      </w:r>
-    </w:p>
-    <w:p>
-      <w:r>
-        <w:rPr>
-          <w:highlight w:val="yellow"/>
-        </w:rPr>
-        <w:t>STOCK</w:t>
-      </w:r>
-      <w:r>
-        <w:rPr>
-          <w:highlight w:val="yellow"/>
-        </w:rPr>
-        <w:t xml:space="preserve"> (IMAGEN CON LINK DIRECTO A LISTAR)</w:t>
-      </w:r>
-      <w:r>
-        <w:rPr>
-          <w:color w:val="FF0000"/>
-        </w:rPr>
-        <w:t xml:space="preserve"> </w:t>
-      </w:r>
-      <w:r>
-        <w:rPr>
-          <w:color w:val="FF0000"/>
-        </w:rPr>
-        <w:t xml:space="preserve"> stock</w:t>
-      </w:r>
-      <w:r>
-        <w:rPr>
-          <w:color w:val="FF0000"/>
-        </w:rPr>
-        <w:t>.aspx se debe eliminar</w:t>
-      </w:r>
-    </w:p>
-    <w:p>
-      <w:pPr>
-        <w:pStyle w:val="Prrafodelista"/>
-        <w:numPr>
-          <w:ilvl w:val="0"/>
-          <w:numId w:val="2"/>
-        </w:numPr>
-        <w:rPr>
-          <w:highlight w:val="green"/>
-        </w:rPr>
-      </w:pPr>
-      <w:r>
-        <w:rPr>
-          <w:highlight w:val="green"/>
-        </w:rPr>
-        <w:t>(QUIZA) LISTAR (PARA VER QUE STOCK ME QUEDA DE CADA PRODUCTO EN FORMA PANORAMICA, Y EXISTA 2 BOTONES UNO PARA AGREGAR Y EL OTRO PARA CORREGIR)</w:t>
-      </w:r>
-    </w:p>
-    <w:p>
-      <w:pPr>
-        <w:pStyle w:val="Prrafodelista"/>
-        <w:numPr>
-          <w:ilvl w:val="0"/>
-          <w:numId w:val="2"/>
-        </w:numPr>
-        <w:rPr>
-          <w:highlight w:val="darkGray"/>
-        </w:rPr>
-      </w:pPr>
-      <w:r>
-        <w:rPr>
-          <w:highlight w:val="darkGray"/>
-        </w:rPr>
-        <w:t>AGREGAR STOCK</w:t>
-      </w:r>
-    </w:p>
-    <w:p>
-      <w:pPr>
-        <w:pStyle w:val="Prrafodelista"/>
-        <w:numPr>
-          <w:ilvl w:val="0"/>
-          <w:numId w:val="2"/>
-        </w:numPr>
-        <w:rPr>
-          <w:highlight w:val="darkGray"/>
-        </w:rPr>
-      </w:pPr>
-      <w:r>
-        <w:rPr>
-          <w:highlight w:val="darkGray"/>
-        </w:rPr>
-        <w:t>CORREGIR STOCK</w:t>
-      </w:r>
-    </w:p>
-    <w:p>
-      <w:pPr>
-        <w:pStyle w:val="Prrafodelista"/>
-        <w:ind w:left="1065"/>
-      </w:pPr>
-    </w:p>
-    <w:p/>
-    <w:p>
-      <w:r>
-        <w:rPr>
-          <w:highlight w:val="darkGreen"/>
-        </w:rPr>
-        <w:t>U</w:t>
-      </w:r>
-    </w:p>
-    <w:p>
-      <w:r>
-        <w:rPr>
-          <w:highlight w:val="green"/>
-        </w:rPr>
-        <w:t>PRODUCTOS</w:t>
-      </w:r>
-      <w:r>
-        <w:rPr>
-          <w:highlight w:val="green"/>
-        </w:rPr>
-        <w:t xml:space="preserve"> (</w:t>
+        <w:t>LISTAR (PARA EDITAR)</w:t>
+      </w:r>
+    </w:p>
+    <w:p>
+      <w:pPr>
+        <w:pStyle w:val="Prrafodelista"/>
+        <w:numPr>
+          <w:ilvl w:val="1"/>
+          <w:numId w:val="2"/>
+        </w:numPr>
+        <w:rPr>
+          <w:highlight w:val="yellow"/>
+        </w:rPr>
+      </w:pPr>
+      <w:r>
+        <w:rPr>
+          <w:highlight w:val="yellow"/>
+        </w:rPr>
+        <w:t xml:space="preserve">botón VOLVER para ir a </w:t>
       </w:r>
       <w:proofErr w:type="spellStart"/>
       <w:r>
         <w:rPr>
-          <w:highlight w:val="green"/>
+          <w:highlight w:val="yellow"/>
         </w:rPr>
         <w:t>abmproductos</w:t>
       </w:r>
       <w:proofErr w:type="spellEnd"/>
-      <w:r>
-        <w:rPr>
-          <w:highlight w:val="green"/>
-        </w:rPr>
-        <w:t>)</w:t>
-      </w:r>
-    </w:p>
-    <w:p>
-      <w:pPr>
-        <w:pStyle w:val="Prrafodelista"/>
-        <w:numPr>
-          <w:ilvl w:val="0"/>
-          <w:numId w:val="2"/>
-        </w:numPr>
-        <w:rPr>
-          <w:highlight w:val="green"/>
-        </w:rPr>
-      </w:pPr>
-      <w:r>
-        <w:rPr>
-          <w:highlight w:val="green"/>
-        </w:rPr>
-        <w:t>NUEVO</w:t>
-      </w:r>
-    </w:p>
-    <w:p>
-      <w:pPr>
-        <w:pStyle w:val="Prrafodelista"/>
-        <w:numPr>
-          <w:ilvl w:val="0"/>
-          <w:numId w:val="2"/>
-        </w:numPr>
-        <w:rPr>
-          <w:highlight w:val="green"/>
-        </w:rPr>
-      </w:pPr>
-      <w:r>
-        <w:rPr>
-          <w:highlight w:val="green"/>
-        </w:rPr>
-        <w:t>LISTAR (PARA EDITAR)</w:t>
-      </w:r>
+    </w:p>
+    <w:p>
+      <w:pPr>
+        <w:pStyle w:val="Prrafodelista"/>
+        <w:numPr>
+          <w:ilvl w:val="1"/>
+          <w:numId w:val="2"/>
+        </w:numPr>
+        <w:rPr>
+          <w:highlight w:val="green"/>
+        </w:rPr>
+      </w:pPr>
+      <w:r>
+        <w:rPr>
+          <w:highlight w:val="green"/>
+        </w:rPr>
+        <w:t>dentro de modificación</w:t>
+      </w:r>
+    </w:p>
+    <w:p>
+      <w:pPr>
+        <w:pStyle w:val="Prrafodelista"/>
+        <w:numPr>
+          <w:ilvl w:val="2"/>
+          <w:numId w:val="2"/>
+        </w:numPr>
+        <w:rPr>
+          <w:highlight w:val="yellow"/>
+        </w:rPr>
+      </w:pPr>
+      <w:r>
+        <w:rPr>
+          <w:highlight w:val="yellow"/>
+        </w:rPr>
+        <w:t xml:space="preserve">botón VOLVER debe ir a </w:t>
+      </w:r>
+      <w:proofErr w:type="spellStart"/>
+      <w:r>
+        <w:rPr>
+          <w:highlight w:val="yellow"/>
+        </w:rPr>
+        <w:t>abmproductos_listados</w:t>
+      </w:r>
+      <w:proofErr w:type="spellEnd"/>
     </w:p>
     <w:p>
       <w:pPr>
@@ -1710,6 +2286,32 @@
       <w:pPr>
         <w:pStyle w:val="Prrafodelista"/>
         <w:numPr>
+          <w:ilvl w:val="1"/>
+          <w:numId w:val="2"/>
+        </w:numPr>
+        <w:rPr>
+          <w:highlight w:val="yellow"/>
+        </w:rPr>
+      </w:pPr>
+      <w:r>
+        <w:rPr>
+          <w:highlight w:val="yellow"/>
+        </w:rPr>
+        <w:t xml:space="preserve">Quizá debe tener un VOLVER a </w:t>
+      </w:r>
+      <w:proofErr w:type="spellStart"/>
+      <w:r>
+        <w:rPr>
+          <w:highlight w:val="yellow"/>
+        </w:rPr>
+        <w:t>abmservicios</w:t>
+      </w:r>
+      <w:proofErr w:type="spellEnd"/>
+    </w:p>
+    <w:p>
+      <w:pPr>
+        <w:pStyle w:val="Prrafodelista"/>
+        <w:numPr>
           <w:ilvl w:val="0"/>
           <w:numId w:val="2"/>
         </w:numPr>
@@ -1728,6 +2330,273 @@
       <w:pPr>
         <w:pStyle w:val="Prrafodelista"/>
         <w:numPr>
+          <w:ilvl w:val="1"/>
+          <w:numId w:val="2"/>
+        </w:numPr>
+        <w:rPr>
+          <w:highlight w:val="green"/>
+        </w:rPr>
+      </w:pPr>
+      <w:r>
+        <w:rPr>
+          <w:highlight w:val="green"/>
+        </w:rPr>
+        <w:t>Si entro a edición</w:t>
+      </w:r>
+    </w:p>
+    <w:p>
+      <w:pPr>
+        <w:pStyle w:val="Prrafodelista"/>
+        <w:numPr>
+          <w:ilvl w:val="2"/>
+          <w:numId w:val="2"/>
+        </w:numPr>
+        <w:rPr>
+          <w:highlight w:val="yellow"/>
+        </w:rPr>
+      </w:pPr>
+      <w:r>
+        <w:rPr>
+          <w:highlight w:val="yellow"/>
+        </w:rPr>
+        <w:t xml:space="preserve">OJO! </w:t>
+      </w:r>
+      <w:r>
+        <w:rPr>
+          <w:highlight w:val="yellow"/>
+        </w:rPr>
+        <w:t xml:space="preserve">botón VOLVER </w:t>
+      </w:r>
+      <w:r>
+        <w:rPr>
+          <w:highlight w:val="yellow"/>
+        </w:rPr>
+        <w:t xml:space="preserve">debe </w:t>
+      </w:r>
+      <w:r>
+        <w:rPr>
+          <w:highlight w:val="yellow"/>
+        </w:rPr>
+        <w:t xml:space="preserve">ir a </w:t>
+      </w:r>
+      <w:proofErr w:type="spellStart"/>
+      <w:r>
+        <w:rPr>
+          <w:highlight w:val="yellow"/>
+        </w:rPr>
+        <w:t>abm</w:t>
+      </w:r>
+      <w:r>
+        <w:rPr>
+          <w:highlight w:val="yellow"/>
+        </w:rPr>
+        <w:t>servicios_listado</w:t>
+      </w:r>
+      <w:proofErr w:type="spellEnd"/>
+    </w:p>
+    <w:p>
+      <w:pPr>
+        <w:pStyle w:val="Prrafodelista"/>
+        <w:numPr>
+          <w:ilvl w:val="1"/>
+          <w:numId w:val="2"/>
+        </w:numPr>
+        <w:rPr>
+          <w:highlight w:val="green"/>
+        </w:rPr>
+      </w:pPr>
+      <w:r>
+        <w:rPr>
+          <w:highlight w:val="green"/>
+        </w:rPr>
+        <w:t xml:space="preserve">Si entro a </w:t>
+      </w:r>
+      <w:proofErr w:type="spellStart"/>
+      <w:r>
+        <w:rPr>
+          <w:highlight w:val="green"/>
+        </w:rPr>
+        <w:t>composicion</w:t>
+      </w:r>
+      <w:proofErr w:type="spellEnd"/>
+    </w:p>
+    <w:p>
+      <w:pPr>
+        <w:pStyle w:val="Prrafodelista"/>
+        <w:numPr>
+          <w:ilvl w:val="2"/>
+          <w:numId w:val="2"/>
+        </w:numPr>
+        <w:rPr>
+          <w:highlight w:val="yellow"/>
+        </w:rPr>
+      </w:pPr>
+      <w:r>
+        <w:rPr>
+          <w:highlight w:val="yellow"/>
+        </w:rPr>
+        <w:t xml:space="preserve">OJO! </w:t>
+      </w:r>
+      <w:r>
+        <w:rPr>
+          <w:highlight w:val="yellow"/>
+        </w:rPr>
+        <w:t xml:space="preserve">botón VOLVER </w:t>
+      </w:r>
+      <w:r>
+        <w:rPr>
+          <w:highlight w:val="yellow"/>
+        </w:rPr>
+        <w:t xml:space="preserve">debe </w:t>
+      </w:r>
+      <w:r>
+        <w:rPr>
+          <w:highlight w:val="yellow"/>
+        </w:rPr>
+        <w:t xml:space="preserve">ir a </w:t>
+      </w:r>
+      <w:proofErr w:type="spellStart"/>
+      <w:r>
+        <w:rPr>
+          <w:highlight w:val="yellow"/>
+        </w:rPr>
+        <w:t>abm</w:t>
+      </w:r>
+      <w:r>
+        <w:rPr>
+          <w:highlight w:val="yellow"/>
+        </w:rPr>
+        <w:t>servicios_listado</w:t>
+      </w:r>
+      <w:proofErr w:type="spellEnd"/>
+    </w:p>
+    <w:p>
+      <w:pPr>
+        <w:pStyle w:val="Prrafodelista"/>
+        <w:numPr>
+          <w:ilvl w:val="2"/>
+          <w:numId w:val="2"/>
+        </w:numPr>
+        <w:rPr>
+          <w:highlight w:val="green"/>
+        </w:rPr>
+      </w:pPr>
+      <w:r>
+        <w:rPr>
+          <w:highlight w:val="green"/>
+        </w:rPr>
+        <w:t>Si entro a productos necesarios</w:t>
+      </w:r>
+    </w:p>
+    <w:p>
+      <w:pPr>
+        <w:pStyle w:val="Prrafodelista"/>
+        <w:numPr>
+          <w:ilvl w:val="3"/>
+          <w:numId w:val="2"/>
+        </w:numPr>
+        <w:rPr>
+          <w:highlight w:val="cyan"/>
+        </w:rPr>
+      </w:pPr>
+      <w:r>
+        <w:rPr>
+          <w:highlight w:val="cyan"/>
+        </w:rPr>
+        <w:t xml:space="preserve">Ver </w:t>
+      </w:r>
+      <w:proofErr w:type="spellStart"/>
+      <w:r>
+        <w:rPr>
+          <w:highlight w:val="cyan"/>
+        </w:rPr>
+        <w:t>que</w:t>
+      </w:r>
+      <w:proofErr w:type="spellEnd"/>
+      <w:r>
+        <w:rPr>
+          <w:highlight w:val="cyan"/>
+        </w:rPr>
+        <w:t xml:space="preserve"> lista mostrar si la que esta o una nueva</w:t>
+      </w:r>
+    </w:p>
+    <w:p>
+      <w:pPr>
+        <w:pStyle w:val="Prrafodelista"/>
+        <w:numPr>
+          <w:ilvl w:val="3"/>
+          <w:numId w:val="2"/>
+        </w:numPr>
+        <w:rPr>
+          <w:highlight w:val="yellow"/>
+        </w:rPr>
+      </w:pPr>
+      <w:r>
+        <w:rPr>
+          <w:highlight w:val="yellow"/>
+        </w:rPr>
+        <w:t xml:space="preserve">OJO! </w:t>
+      </w:r>
+      <w:r>
+        <w:rPr>
+          <w:highlight w:val="yellow"/>
+        </w:rPr>
+        <w:t xml:space="preserve">botón VOLVER </w:t>
+      </w:r>
+      <w:r>
+        <w:rPr>
+          <w:highlight w:val="yellow"/>
+        </w:rPr>
+        <w:t xml:space="preserve">debe </w:t>
+      </w:r>
+      <w:r>
+        <w:rPr>
+          <w:highlight w:val="yellow"/>
+        </w:rPr>
+        <w:t xml:space="preserve">ir a </w:t>
+      </w:r>
+      <w:proofErr w:type="spellStart"/>
+      <w:r>
+        <w:rPr>
+          <w:highlight w:val="yellow"/>
+        </w:rPr>
+        <w:t>abm</w:t>
+      </w:r>
+      <w:r>
+        <w:rPr>
+          <w:highlight w:val="yellow"/>
+        </w:rPr>
+        <w:t>servicios_listado_detalle</w:t>
+      </w:r>
+      <w:proofErr w:type="spellEnd"/>
+    </w:p>
+    <w:p>
+      <w:pPr>
+        <w:pStyle w:val="Prrafodelista"/>
+        <w:ind w:left="3225"/>
+        <w:rPr>
+          <w:highlight w:val="yellow"/>
+        </w:rPr>
+      </w:pPr>
+    </w:p>
+    <w:p>
+      <w:pPr>
+        <w:rPr>
+          <w:highlight w:val="yellow"/>
+        </w:rPr>
+      </w:pPr>
+    </w:p>
+    <w:p>
+      <w:pPr>
+        <w:rPr>
+          <w:highlight w:val="green"/>
+        </w:rPr>
+      </w:pPr>
+    </w:p>
+    <w:p>
+      <w:pPr>
+        <w:pStyle w:val="Prrafodelista"/>
+        <w:numPr>
           <w:ilvl w:val="0"/>
           <w:numId w:val="2"/>
         </w:numPr>
@@ -1746,6 +2615,210 @@
       <w:pPr>
         <w:pStyle w:val="Prrafodelista"/>
         <w:numPr>
+          <w:ilvl w:val="1"/>
+          <w:numId w:val="2"/>
+        </w:numPr>
+        <w:rPr>
+          <w:highlight w:val="yellow"/>
+        </w:rPr>
+      </w:pPr>
+      <w:r>
+        <w:rPr>
+          <w:highlight w:val="yellow"/>
+        </w:rPr>
+        <w:t xml:space="preserve">Quizá </w:t>
+      </w:r>
+      <w:r>
+        <w:rPr>
+          <w:highlight w:val="yellow"/>
+        </w:rPr>
+        <w:t xml:space="preserve">botón VOLVER </w:t>
+      </w:r>
+      <w:r>
+        <w:rPr>
+          <w:highlight w:val="yellow"/>
+        </w:rPr>
+        <w:t xml:space="preserve">para </w:t>
+      </w:r>
+      <w:r>
+        <w:rPr>
+          <w:highlight w:val="yellow"/>
+        </w:rPr>
+        <w:t xml:space="preserve">ir a </w:t>
+      </w:r>
+      <w:proofErr w:type="spellStart"/>
+      <w:r>
+        <w:rPr>
+          <w:highlight w:val="yellow"/>
+        </w:rPr>
+        <w:t>abm</w:t>
+      </w:r>
+      <w:r>
+        <w:rPr>
+          <w:highlight w:val="yellow"/>
+        </w:rPr>
+        <w:t>servicios</w:t>
+      </w:r>
+      <w:proofErr w:type="spellEnd"/>
+    </w:p>
+    <w:p>
+      <w:pPr>
+        <w:pStyle w:val="Prrafodelista"/>
+        <w:ind w:left="1065"/>
+        <w:rPr>
+          <w:highlight w:val="green"/>
+        </w:rPr>
+      </w:pPr>
+    </w:p>
+    <w:p>
+      <w:pPr>
+        <w:pStyle w:val="Prrafodelista"/>
+        <w:numPr>
+          <w:ilvl w:val="1"/>
+          <w:numId w:val="2"/>
+        </w:numPr>
+        <w:rPr>
+          <w:highlight w:val="cyan"/>
+        </w:rPr>
+      </w:pPr>
+      <w:r>
+        <w:rPr>
+          <w:highlight w:val="cyan"/>
+        </w:rPr>
+        <w:t>Ver productos necesarios (Generar un listado nuevo o redirigir a productos)</w:t>
+      </w:r>
+    </w:p>
+    <w:p>
+      <w:pPr>
+        <w:pStyle w:val="Prrafodelista"/>
+        <w:numPr>
+          <w:ilvl w:val="2"/>
+          <w:numId w:val="2"/>
+        </w:numPr>
+        <w:rPr>
+          <w:highlight w:val="yellow"/>
+        </w:rPr>
+      </w:pPr>
+      <w:r>
+        <w:rPr>
+          <w:highlight w:val="yellow"/>
+        </w:rPr>
+        <w:t xml:space="preserve">OJO! </w:t>
+      </w:r>
+      <w:r>
+        <w:rPr>
+          <w:highlight w:val="yellow"/>
+        </w:rPr>
+        <w:t xml:space="preserve">botón VOLVER </w:t>
+      </w:r>
+      <w:r>
+        <w:rPr>
+          <w:highlight w:val="yellow"/>
+        </w:rPr>
+        <w:t xml:space="preserve">debe </w:t>
+      </w:r>
+      <w:r>
+        <w:rPr>
+          <w:highlight w:val="yellow"/>
+        </w:rPr>
+        <w:t xml:space="preserve">ir a </w:t>
+      </w:r>
+      <w:proofErr w:type="spellStart"/>
+      <w:r>
+        <w:rPr>
+          <w:highlight w:val="yellow"/>
+        </w:rPr>
+        <w:t>abm</w:t>
+      </w:r>
+      <w:r>
+        <w:rPr>
+          <w:highlight w:val="yellow"/>
+        </w:rPr>
+        <w:t>servicios</w:t>
+      </w:r>
+      <w:proofErr w:type="spellEnd"/>
+    </w:p>
+    <w:p>
+      <w:pPr>
+        <w:pStyle w:val="Prrafodelista"/>
+        <w:numPr>
+          <w:ilvl w:val="1"/>
+          <w:numId w:val="2"/>
+        </w:numPr>
+        <w:rPr>
+          <w:highlight w:val="green"/>
+        </w:rPr>
+      </w:pPr>
+      <w:r>
+        <w:rPr>
+          <w:highlight w:val="green"/>
+        </w:rPr>
+        <w:t>Si entro a agregar productos necesarios</w:t>
+      </w:r>
+    </w:p>
+    <w:p>
+      <w:pPr>
+        <w:pStyle w:val="Prrafodelista"/>
+        <w:numPr>
+          <w:ilvl w:val="2"/>
+          <w:numId w:val="2"/>
+        </w:numPr>
+        <w:rPr>
+          <w:highlight w:val="yellow"/>
+        </w:rPr>
+      </w:pPr>
+      <w:r>
+        <w:rPr>
+          <w:highlight w:val="yellow"/>
+        </w:rPr>
+        <w:t xml:space="preserve">OJO! </w:t>
+      </w:r>
+      <w:r>
+        <w:rPr>
+          <w:highlight w:val="yellow"/>
+        </w:rPr>
+        <w:t xml:space="preserve">botón VOLVER </w:t>
+      </w:r>
+      <w:r>
+        <w:rPr>
+          <w:highlight w:val="yellow"/>
+        </w:rPr>
+        <w:t xml:space="preserve">debe </w:t>
+      </w:r>
+      <w:r>
+        <w:rPr>
+          <w:highlight w:val="yellow"/>
+        </w:rPr>
+        <w:t xml:space="preserve">ir a </w:t>
+      </w:r>
+      <w:proofErr w:type="spellStart"/>
+      <w:r>
+        <w:rPr>
+          <w:highlight w:val="yellow"/>
+        </w:rPr>
+        <w:t>abm</w:t>
+      </w:r>
+      <w:r>
+        <w:rPr>
+          <w:highlight w:val="yellow"/>
+        </w:rPr>
+        <w:t>servicios_detalle_in</w:t>
+      </w:r>
+      <w:proofErr w:type="spellEnd"/>
+    </w:p>
+    <w:p>
+      <w:pPr>
+        <w:pStyle w:val="Prrafodelista"/>
+        <w:ind w:left="1785"/>
+        <w:rPr>
+          <w:highlight w:val="green"/>
+        </w:rPr>
+      </w:pPr>
+    </w:p>
+    <w:p>
+      <w:pPr>
+        <w:pStyle w:val="Prrafodelista"/>
+        <w:numPr>
           <w:ilvl w:val="0"/>
           <w:numId w:val="2"/>
         </w:numPr>
@@ -1759,6 +2832,139 @@
         </w:rPr>
         <w:t>MODIFICAR DETALLE DE SERVICIO (SUBSERVICIO)</w:t>
       </w:r>
+    </w:p>
+    <w:p>
+      <w:pPr>
+        <w:pStyle w:val="Prrafodelista"/>
+        <w:numPr>
+          <w:ilvl w:val="1"/>
+          <w:numId w:val="2"/>
+        </w:numPr>
+        <w:rPr>
+          <w:highlight w:val="yellow"/>
+        </w:rPr>
+      </w:pPr>
+      <w:r>
+        <w:rPr>
+          <w:highlight w:val="yellow"/>
+        </w:rPr>
+        <w:t xml:space="preserve">OJO! </w:t>
+      </w:r>
+      <w:r>
+        <w:rPr>
+          <w:highlight w:val="yellow"/>
+        </w:rPr>
+        <w:t xml:space="preserve">botón VOLVER </w:t>
+      </w:r>
+      <w:r>
+        <w:rPr>
+          <w:highlight w:val="yellow"/>
+        </w:rPr>
+        <w:t xml:space="preserve">debe </w:t>
+      </w:r>
+      <w:r>
+        <w:rPr>
+          <w:highlight w:val="yellow"/>
+        </w:rPr>
+        <w:t xml:space="preserve">ir a </w:t>
+      </w:r>
+      <w:proofErr w:type="spellStart"/>
+      <w:r>
+        <w:rPr>
+          <w:highlight w:val="yellow"/>
+        </w:rPr>
+        <w:t>abm</w:t>
+      </w:r>
+      <w:r>
+        <w:rPr>
+          <w:highlight w:val="yellow"/>
+        </w:rPr>
+        <w:t>servicios</w:t>
+      </w:r>
+      <w:proofErr w:type="spellEnd"/>
+    </w:p>
+    <w:p>
+      <w:pPr>
+        <w:pStyle w:val="Prrafodelista"/>
+        <w:numPr>
+          <w:ilvl w:val="1"/>
+          <w:numId w:val="2"/>
+        </w:numPr>
+        <w:rPr>
+          <w:highlight w:val="green"/>
+        </w:rPr>
+      </w:pPr>
+      <w:r>
+        <w:rPr>
+          <w:highlight w:val="green"/>
+        </w:rPr>
+        <w:t>Si entro a productos necesarios</w:t>
+      </w:r>
+      <w:r>
+        <w:rPr>
+          <w:highlight w:val="green"/>
+        </w:rPr>
+        <w:t xml:space="preserve"> (quizá este listado u otro nuevo)</w:t>
+      </w:r>
+    </w:p>
+    <w:p>
+      <w:pPr>
+        <w:pStyle w:val="Prrafodelista"/>
+        <w:numPr>
+          <w:ilvl w:val="2"/>
+          <w:numId w:val="2"/>
+        </w:numPr>
+        <w:rPr>
+          <w:highlight w:val="yellow"/>
+        </w:rPr>
+      </w:pPr>
+      <w:r>
+        <w:rPr>
+          <w:highlight w:val="yellow"/>
+        </w:rPr>
+        <w:t xml:space="preserve">OJO! </w:t>
+      </w:r>
+      <w:r>
+        <w:rPr>
+          <w:highlight w:val="yellow"/>
+        </w:rPr>
+        <w:t xml:space="preserve">botón VOLVER </w:t>
+      </w:r>
+      <w:r>
+        <w:rPr>
+          <w:highlight w:val="yellow"/>
+        </w:rPr>
+        <w:t xml:space="preserve">debe </w:t>
+      </w:r>
+      <w:r>
+        <w:rPr>
+          <w:highlight w:val="yellow"/>
+        </w:rPr>
+        <w:t xml:space="preserve">ir a </w:t>
+      </w:r>
+      <w:proofErr w:type="spellStart"/>
+      <w:r>
+        <w:rPr>
+          <w:highlight w:val="yellow"/>
+        </w:rPr>
+        <w:t>abm</w:t>
+      </w:r>
+      <w:r>
+        <w:rPr>
+          <w:highlight w:val="yellow"/>
+        </w:rPr>
+        <w:t>servicios_listado_detalle</w:t>
+      </w:r>
+      <w:proofErr w:type="spellEnd"/>
+    </w:p>
+    <w:p>
+      <w:pPr>
+        <w:pStyle w:val="Prrafodelista"/>
+        <w:ind w:left="2505"/>
+        <w:rPr>
+          <w:highlight w:val="green"/>
+        </w:rPr>
+      </w:pPr>
     </w:p>
     <w:p>
       <w:r>
@@ -1805,30 +3011,467 @@
         <w:t>I, INICIAR ACCIONES DE INFORMES)</w:t>
       </w:r>
     </w:p>
+    <w:p>
+      <w:r>
+        <w:tab/>
+      </w:r>
+      <w:r>
+        <w:tab/>
+      </w:r>
+      <w:r>
+        <w:rPr>
+          <w:highlight w:val="yellow"/>
+        </w:rPr>
+        <w:t>OJO</w:t>
+      </w:r>
+      <w:proofErr w:type="gramStart"/>
+      <w:r>
+        <w:rPr>
+          <w:highlight w:val="yellow"/>
+        </w:rPr>
+        <w:t>!</w:t>
+      </w:r>
+      <w:proofErr w:type="gramEnd"/>
+      <w:r>
+        <w:rPr>
+          <w:highlight w:val="yellow"/>
+        </w:rPr>
+        <w:t xml:space="preserve"> </w:t>
+      </w:r>
+      <w:r>
+        <w:rPr>
+          <w:highlight w:val="yellow"/>
+        </w:rPr>
+        <w:t xml:space="preserve">botón VOLVER </w:t>
+      </w:r>
+      <w:r>
+        <w:rPr>
+          <w:highlight w:val="yellow"/>
+        </w:rPr>
+        <w:t xml:space="preserve">debe </w:t>
+      </w:r>
+      <w:r>
+        <w:rPr>
+          <w:highlight w:val="yellow"/>
+        </w:rPr>
+        <w:t>ir a</w:t>
+      </w:r>
+      <w:r>
+        <w:t xml:space="preserve"> </w:t>
+      </w:r>
+      <w:r>
+        <w:rPr>
+          <w:highlight w:val="yellow"/>
+        </w:rPr>
+        <w:t>indice_operario.aspx</w:t>
+      </w:r>
+    </w:p>
+    <w:p>
+      <w:pPr>
+        <w:ind w:left="708" w:firstLine="708"/>
+      </w:pPr>
+      <w:r>
+        <w:rPr>
+          <w:highlight w:val="green"/>
+        </w:rPr>
+        <w:t>Si entro a composición</w:t>
+      </w:r>
+    </w:p>
+    <w:p>
+      <w:pPr>
+        <w:ind w:left="1416" w:firstLine="708"/>
+      </w:pPr>
+      <w:r>
+        <w:rPr>
+          <w:highlight w:val="yellow"/>
+        </w:rPr>
+        <w:t>OJO</w:t>
+      </w:r>
+      <w:proofErr w:type="gramStart"/>
+      <w:r>
+        <w:rPr>
+          <w:highlight w:val="yellow"/>
+        </w:rPr>
+        <w:t>!</w:t>
+      </w:r>
+      <w:proofErr w:type="gramEnd"/>
+      <w:r>
+        <w:rPr>
+          <w:highlight w:val="yellow"/>
+        </w:rPr>
+        <w:t xml:space="preserve"> </w:t>
+      </w:r>
+      <w:r>
+        <w:rPr>
+          <w:highlight w:val="yellow"/>
+        </w:rPr>
+        <w:t xml:space="preserve">botón VOLVER </w:t>
+      </w:r>
+      <w:r>
+        <w:rPr>
+          <w:highlight w:val="yellow"/>
+        </w:rPr>
+        <w:t xml:space="preserve">debe </w:t>
+      </w:r>
+      <w:r>
+        <w:rPr>
+          <w:highlight w:val="yellow"/>
+        </w:rPr>
+        <w:t>ir a</w:t>
+      </w:r>
+      <w:r>
+        <w:t xml:space="preserve"> </w:t>
+      </w:r>
+      <w:r>
+        <w:rPr>
+          <w:highlight w:val="yellow"/>
+        </w:rPr>
+        <w:t>servicios_operarios_general.aspx</w:t>
+      </w:r>
+    </w:p>
     <w:p/>
     <w:p>
       <w:r>
         <w:rPr>
           <w:highlight w:val="darkGreen"/>
         </w:rPr>
+        <w:t>O</w:t>
+      </w:r>
+    </w:p>
+    <w:p>
+      <w:r>
+        <w:tab/>
+      </w:r>
+      <w:r>
+        <w:rPr>
+          <w:highlight w:val="green"/>
+        </w:rPr>
+        <w:t>- Alta de licencia personal</w:t>
+      </w:r>
+    </w:p>
+    <w:p>
+      <w:r>
+        <w:tab/>
+      </w:r>
+      <w:r>
+        <w:tab/>
+      </w:r>
+      <w:r>
+        <w:tab/>
+      </w:r>
+      <w:r>
+        <w:rPr>
+          <w:highlight w:val="yellow"/>
+        </w:rPr>
+        <w:t>OJO</w:t>
+      </w:r>
+      <w:proofErr w:type="gramStart"/>
+      <w:r>
+        <w:rPr>
+          <w:highlight w:val="yellow"/>
+        </w:rPr>
+        <w:t>!</w:t>
+      </w:r>
+      <w:proofErr w:type="gramEnd"/>
+      <w:r>
+        <w:rPr>
+          <w:highlight w:val="yellow"/>
+        </w:rPr>
+        <w:t xml:space="preserve"> </w:t>
+      </w:r>
+      <w:r>
+        <w:rPr>
+          <w:highlight w:val="yellow"/>
+        </w:rPr>
+        <w:t xml:space="preserve">botón VOLVER </w:t>
+      </w:r>
+      <w:r>
+        <w:rPr>
+          <w:highlight w:val="yellow"/>
+        </w:rPr>
+        <w:t xml:space="preserve">debe </w:t>
+      </w:r>
+      <w:r>
+        <w:rPr>
+          <w:highlight w:val="yellow"/>
+        </w:rPr>
+        <w:t>ir a</w:t>
+      </w:r>
+      <w:r>
+        <w:t xml:space="preserve"> </w:t>
+      </w:r>
+      <w:r>
+        <w:rPr>
+          <w:highlight w:val="yellow"/>
+        </w:rPr>
+        <w:t>indice_operario.aspx</w:t>
+      </w:r>
+    </w:p>
+    <w:p/>
+    <w:p/>
+    <w:p>
+      <w:r>
+        <w:rPr>
+          <w:highlight w:val="darkGreen"/>
+        </w:rPr>
+        <w:t>C</w:t>
+      </w:r>
+      <w:r>
+        <w:tab/>
+      </w:r>
+    </w:p>
+    <w:p>
+      <w:pPr>
+        <w:rPr>
+          <w:highlight w:val="green"/>
+        </w:rPr>
+      </w:pPr>
+      <w:r>
+        <w:rPr>
+          <w:highlight w:val="green"/>
+        </w:rPr>
+        <w:t>ORDENES DE SERVICIO</w:t>
+      </w:r>
+    </w:p>
+    <w:p>
+      <w:pPr>
+        <w:pStyle w:val="Prrafodelista"/>
+        <w:numPr>
+          <w:ilvl w:val="0"/>
+          <w:numId w:val="2"/>
+        </w:numPr>
+        <w:rPr>
+          <w:highlight w:val="green"/>
+        </w:rPr>
+      </w:pPr>
+      <w:r>
+        <w:rPr>
+          <w:highlight w:val="green"/>
+        </w:rPr>
+        <w:t>NUEVO</w:t>
+      </w:r>
+    </w:p>
+    <w:p>
+      <w:pPr>
+        <w:pStyle w:val="Prrafodelista"/>
+        <w:numPr>
+          <w:ilvl w:val="1"/>
+          <w:numId w:val="2"/>
+        </w:numPr>
+        <w:rPr>
+          <w:highlight w:val="green"/>
+        </w:rPr>
+      </w:pPr>
+      <w:r>
+        <w:rPr>
+          <w:highlight w:val="green"/>
+        </w:rPr>
+        <w:t>OJO! botón VOLVER debe ir a modulo_servicios_cliente_home.aspx</w:t>
+      </w:r>
+    </w:p>
+    <w:p>
+      <w:pPr>
+        <w:pStyle w:val="Prrafodelista"/>
+        <w:numPr>
+          <w:ilvl w:val="0"/>
+          <w:numId w:val="2"/>
+        </w:numPr>
+        <w:rPr>
+          <w:highlight w:val="green"/>
+        </w:rPr>
+      </w:pPr>
+      <w:r>
+        <w:rPr>
+          <w:highlight w:val="green"/>
+        </w:rPr>
+        <w:t>LISTAR</w:t>
+      </w:r>
+      <w:r>
+        <w:rPr>
+          <w:highlight w:val="green"/>
+        </w:rPr>
+        <w:t xml:space="preserve"> (DENTRO DEL LISTADO UN BOTON QUE SEA EDITAR PARA AGREGAR DETALLE)</w:t>
+      </w:r>
+    </w:p>
+    <w:p>
+      <w:pPr>
+        <w:pStyle w:val="Prrafodelista"/>
+        <w:numPr>
+          <w:ilvl w:val="1"/>
+          <w:numId w:val="2"/>
+        </w:numPr>
+        <w:rPr>
+          <w:highlight w:val="green"/>
+        </w:rPr>
+      </w:pPr>
+      <w:r>
+        <w:rPr>
+          <w:highlight w:val="green"/>
+        </w:rPr>
+        <w:t xml:space="preserve">Botón editar debe ir a </w:t>
+      </w:r>
+      <w:r>
+        <w:rPr>
+          <w:highlight w:val="green"/>
+        </w:rPr>
+        <w:t>modulo_servicios_listado_detalle_orden.aspx</w:t>
+      </w:r>
+    </w:p>
+    <w:p>
+      <w:pPr>
+        <w:pStyle w:val="Prrafodelista"/>
+        <w:numPr>
+          <w:ilvl w:val="2"/>
+          <w:numId w:val="2"/>
+        </w:numPr>
+        <w:rPr>
+          <w:highlight w:val="green"/>
+        </w:rPr>
+      </w:pPr>
+      <w:r>
+        <w:rPr>
+          <w:highlight w:val="green"/>
+        </w:rPr>
+        <w:t>Cambiar valor de salvar por aprobar</w:t>
+      </w:r>
+    </w:p>
+    <w:p>
+      <w:pPr>
+        <w:pStyle w:val="Prrafodelista"/>
+        <w:numPr>
+          <w:ilvl w:val="2"/>
+          <w:numId w:val="2"/>
+        </w:numPr>
+        <w:rPr>
+          <w:highlight w:val="green"/>
+        </w:rPr>
+      </w:pPr>
+      <w:r>
+        <w:rPr>
+          <w:highlight w:val="green"/>
+        </w:rPr>
+        <w:t>OJO! botón VOLVER debe ir a modulo_servicios_cliente_listados.aspx</w:t>
+      </w:r>
+    </w:p>
+    <w:p>
+      <w:r>
+        <w:rPr>
+          <w:highlight w:val="darkGreen"/>
+        </w:rPr>
         <w:lastRenderedPageBreak/>
-        <w:t>O</w:t>
-      </w:r>
-    </w:p>
-    <w:p>
+        <w:t>C</w:t>
+      </w:r>
       <w:r>
         <w:tab/>
       </w:r>
-      <w:r>
-        <w:rPr>
-          <w:highlight w:val="green"/>
-        </w:rPr>
-        <w:t>- Alta de licencia personal</w:t>
-      </w:r>
-      <w:r>
-        <w:tab/>
-      </w:r>
-    </w:p>
+    </w:p>
+    <w:p>
+      <w:pPr>
+        <w:rPr>
+          <w:highlight w:val="green"/>
+        </w:rPr>
+      </w:pPr>
+      <w:r>
+        <w:rPr>
+          <w:highlight w:val="green"/>
+        </w:rPr>
+        <w:t>FACTURACION (LINK DIRECTO A LISTADOS)</w:t>
+      </w:r>
+    </w:p>
+    <w:p>
+      <w:pPr>
+        <w:pStyle w:val="Prrafodelista"/>
+        <w:numPr>
+          <w:ilvl w:val="0"/>
+          <w:numId w:val="2"/>
+        </w:numPr>
+        <w:rPr>
+          <w:highlight w:val="green"/>
+        </w:rPr>
+      </w:pPr>
+      <w:r>
+        <w:rPr>
+          <w:highlight w:val="green"/>
+        </w:rPr>
+        <w:t>LISTAR (DENTRO DEL LISTADO UN BOTON QUE SEA EDITAR PARA AGREGAR DETALLE)</w:t>
+      </w:r>
+    </w:p>
+    <w:p>
+      <w:pPr>
+        <w:pStyle w:val="Prrafodelista"/>
+        <w:numPr>
+          <w:ilvl w:val="1"/>
+          <w:numId w:val="2"/>
+        </w:numPr>
+        <w:rPr>
+          <w:highlight w:val="green"/>
+        </w:rPr>
+      </w:pPr>
+      <w:r>
+        <w:rPr>
+          <w:highlight w:val="green"/>
+        </w:rPr>
+        <w:t xml:space="preserve"> Ver detalles deberá ir a facturacion_detalle_facturas.aspx</w:t>
+      </w:r>
+    </w:p>
+    <w:p>
+      <w:pPr>
+        <w:pStyle w:val="Prrafodelista"/>
+        <w:numPr>
+          <w:ilvl w:val="0"/>
+          <w:numId w:val="2"/>
+        </w:numPr>
+        <w:rPr>
+          <w:highlight w:val="green"/>
+        </w:rPr>
+      </w:pPr>
+      <w:r>
+        <w:rPr>
+          <w:highlight w:val="green"/>
+        </w:rPr>
+        <w:t>VER DETALLES DE FACTURA</w:t>
+      </w:r>
+    </w:p>
+    <w:p>
+      <w:pPr>
+        <w:rPr>
+          <w:highlight w:val="green"/>
+        </w:rPr>
+      </w:pPr>
+    </w:p>
+    <w:p>
+      <w:pPr>
+        <w:pStyle w:val="Prrafodelista"/>
+        <w:numPr>
+          <w:ilvl w:val="0"/>
+          <w:numId w:val="2"/>
+        </w:numPr>
+        <w:rPr>
+          <w:highlight w:val="yellow"/>
+        </w:rPr>
+      </w:pPr>
+      <w:r>
+        <w:rPr>
+          <w:highlight w:val="yellow"/>
+        </w:rPr>
+        <w:t>OJO! botón VOLVER debe ir a índice_cliente</w:t>
+      </w:r>
+      <w:r>
+        <w:rPr>
+          <w:highlight w:val="yellow"/>
+        </w:rPr>
+        <w:t>.aspx</w:t>
+      </w:r>
+    </w:p>
+    <w:p>
+      <w:pPr>
+        <w:ind w:left="1065"/>
+        <w:rPr>
+          <w:highlight w:val="green"/>
+        </w:rPr>
+      </w:pPr>
+    </w:p>
+    <w:p/>
     <w:p>
       <w:r>
         <w:rPr>
@@ -1836,21 +3479,13 @@
         </w:rPr>
         <w:t>C</w:t>
       </w:r>
-      <w:r>
-        <w:tab/>
-      </w:r>
-    </w:p>
-    <w:p>
-      <w:pPr>
-        <w:rPr>
-          <w:highlight w:val="green"/>
-        </w:rPr>
-      </w:pPr>
-      <w:r>
-        <w:rPr>
-          <w:highlight w:val="green"/>
-        </w:rPr>
-        <w:t>ORDENES DE SERVICIO</w:t>
+    </w:p>
+    <w:p>
+      <w:r>
+        <w:rPr>
+          <w:highlight w:val="green"/>
+        </w:rPr>
+        <w:t>EDITAR INFORMACION PERSONAL (VA A PAGINA DE REGISTRO_CLIENTE.ASPX)</w:t>
       </w:r>
     </w:p>
     <w:p>
@@ -1861,119 +3496,26 @@
           <w:numId w:val="2"/>
         </w:numPr>
         <w:rPr>
-          <w:highlight w:val="green"/>
-        </w:rPr>
-      </w:pPr>
-      <w:r>
-        <w:rPr>
-          <w:highlight w:val="green"/>
-        </w:rPr>
-        <w:t>NUEVO</w:t>
-      </w:r>
-    </w:p>
-    <w:p>
-      <w:pPr>
-        <w:pStyle w:val="Prrafodelista"/>
-        <w:numPr>
-          <w:ilvl w:val="0"/>
-          <w:numId w:val="2"/>
-        </w:numPr>
-        <w:rPr>
-          <w:highlight w:val="green"/>
-        </w:rPr>
-      </w:pPr>
-      <w:r>
-        <w:rPr>
-          <w:highlight w:val="green"/>
-        </w:rPr>
-        <w:t>LISTAR</w:t>
-      </w:r>
-      <w:r>
-        <w:rPr>
-          <w:highlight w:val="green"/>
-        </w:rPr>
-        <w:t xml:space="preserve"> (DENTRO DEL LISTADO UN BOTON QUE SEA EDITAR PARA AGREGAR DETALLE)</w:t>
-      </w:r>
-    </w:p>
-    <w:p>
-      <w:r>
-        <w:rPr>
-          <w:highlight w:val="darkGreen"/>
-        </w:rPr>
-        <w:t>C</w:t>
-      </w:r>
-      <w:r>
-        <w:tab/>
-      </w:r>
-    </w:p>
-    <w:p>
-      <w:pPr>
-        <w:rPr>
-          <w:highlight w:val="green"/>
-        </w:rPr>
-      </w:pPr>
-      <w:r>
-        <w:rPr>
-          <w:highlight w:val="green"/>
-        </w:rPr>
-        <w:t>FACTURACION (LINK DIRECTO A LISTADOS)</w:t>
-      </w:r>
-    </w:p>
-    <w:p>
-      <w:pPr>
-        <w:pStyle w:val="Prrafodelista"/>
-        <w:numPr>
-          <w:ilvl w:val="0"/>
-          <w:numId w:val="2"/>
-        </w:numPr>
-        <w:rPr>
-          <w:highlight w:val="green"/>
-        </w:rPr>
-      </w:pPr>
-      <w:r>
-        <w:rPr>
-          <w:highlight w:val="green"/>
-        </w:rPr>
-        <w:t>LISTAR (DENTRO DEL LISTADO UN BOTON QUE SEA EDITAR PARA AGREGAR DETALLE)</w:t>
-      </w:r>
-    </w:p>
-    <w:p>
-      <w:pPr>
-        <w:pStyle w:val="Prrafodelista"/>
-        <w:numPr>
-          <w:ilvl w:val="0"/>
-          <w:numId w:val="2"/>
-        </w:numPr>
-        <w:rPr>
-          <w:highlight w:val="green"/>
-        </w:rPr>
-      </w:pPr>
-      <w:r>
-        <w:rPr>
-          <w:highlight w:val="green"/>
-        </w:rPr>
-        <w:t>VER DETALLES DE FACTURA</w:t>
-      </w:r>
-    </w:p>
-    <w:p/>
-    <w:p>
-      <w:r>
-        <w:rPr>
-          <w:highlight w:val="darkGreen"/>
-        </w:rPr>
-        <w:t>C</w:t>
+          <w:highlight w:val="yellow"/>
+        </w:rPr>
+      </w:pPr>
+      <w:r>
+        <w:rPr>
+          <w:highlight w:val="yellow"/>
+        </w:rPr>
+        <w:t>OJO! botón VOLVER debe ir a índice_cliente</w:t>
+      </w:r>
+      <w:r>
+        <w:rPr>
+          <w:highlight w:val="yellow"/>
+        </w:rPr>
+        <w:t>.aspx</w:t>
       </w:r>
     </w:p>
     <w:p>
       <w:pPr>
         <w:ind w:firstLine="708"/>
       </w:pPr>
-      <w:r>
-        <w:rPr>
-          <w:highlight w:val="green"/>
-        </w:rPr>
-        <w:t>EDITAR INFORMACION PERSONAL (VA A PAGINA DE REGISTRO_CLIENTE.ASPX)</w:t>
-      </w:r>
     </w:p>
     <w:p>
       <w:pPr>
@@ -2392,7 +3934,7 @@
         <w:rFonts w:ascii="Calibri" w:eastAsiaTheme="minorEastAsia" w:hAnsi="Calibri" w:cstheme="minorBidi" w:hint="default"/>
       </w:rPr>
     </w:lvl>
-    <w:lvl w:ilvl="1" w:tplc="2C0A0003" w:tentative="1">
+    <w:lvl w:ilvl="1" w:tplc="2C0A0003">
       <w:start w:val="1"/>
       <w:numFmt w:val="bullet"/>
       <w:lvlText w:val="o"/>
@@ -2404,7 +3946,7 @@
         <w:rFonts w:ascii="Courier New" w:hAnsi="Courier New" w:cs="Courier New" w:hint="default"/>
       </w:rPr>
     </w:lvl>
-    <w:lvl w:ilvl="2" w:tplc="2C0A0005" w:tentative="1">
+    <w:lvl w:ilvl="2" w:tplc="2C0A0005">
       <w:start w:val="1"/>
       <w:numFmt w:val="bullet"/>
       <w:lvlText w:val=""/>
@@ -2416,7 +3958,7 @@
         <w:rFonts w:ascii="Wingdings" w:hAnsi="Wingdings" w:hint="default"/>
       </w:rPr>
     </w:lvl>
-    <w:lvl w:ilvl="3" w:tplc="2C0A0001" w:tentative="1">
+    <w:lvl w:ilvl="3" w:tplc="2C0A0001">
       <w:start w:val="1"/>
       <w:numFmt w:val="bullet"/>
       <w:lvlText w:val=""/>

</xml_diff>

<commit_message>
ultimo upgrade con masters anidados
</commit_message>
<xml_diff>
--- a/division_del_trabajo.docx
+++ b/division_del_trabajo.docx
@@ -1326,12 +1326,36 @@
       </w:r>
     </w:p>
     <w:p/>
+    <w:p>
+      <w:r>
+        <w:rPr>
+          <w:highlight w:val="yellow"/>
+        </w:rPr>
+        <w:t xml:space="preserve">A TODOS LOS VOLVER PONERLE </w:t>
+      </w:r>
+      <w:proofErr w:type="gramStart"/>
+      <w:r>
+        <w:rPr>
+          <w:highlight w:val="yellow"/>
+        </w:rPr>
+        <w:t>HISTORY.BACK(</w:t>
+      </w:r>
+      <w:proofErr w:type="gramEnd"/>
+      <w:r>
+        <w:rPr>
+          <w:highlight w:val="yellow"/>
+        </w:rPr>
+        <w:t>) Y A LA MIERDA…!!!</w:t>
+      </w:r>
+    </w:p>
     <w:p/>
-    <w:p>
-      <w:r>
-        <w:rPr>
-          <w:highlight w:val="darkGreen"/>
-        </w:rPr>
+    <w:p/>
+    <w:p>
+      <w:r>
+        <w:rPr>
+          <w:highlight w:val="darkGreen"/>
+        </w:rPr>
+        <w:lastRenderedPageBreak/>
         <w:t>A</w:t>
       </w:r>
     </w:p>
@@ -1378,8 +1402,542 @@
         <w:rPr>
           <w:highlight w:val="green"/>
         </w:rPr>
+        <w:t>AGREGAR</w:t>
+      </w:r>
+    </w:p>
+    <w:p>
+      <w:pPr>
+        <w:pStyle w:val="Prrafodelista"/>
+        <w:numPr>
+          <w:ilvl w:val="0"/>
+          <w:numId w:val="2"/>
+        </w:numPr>
+        <w:rPr>
+          <w:highlight w:val="yellow"/>
+        </w:rPr>
+      </w:pPr>
+      <w:r>
+        <w:rPr>
+          <w:highlight w:val="green"/>
+        </w:rPr>
+        <w:t>LISTAR</w:t>
+      </w:r>
+      <w:r>
+        <w:rPr>
+          <w:highlight w:val="green"/>
+        </w:rPr>
+        <w:t xml:space="preserve">   </w:t>
+      </w:r>
+    </w:p>
+    <w:p>
+      <w:pPr>
+        <w:pStyle w:val="Prrafodelista"/>
+        <w:numPr>
+          <w:ilvl w:val="1"/>
+          <w:numId w:val="2"/>
+        </w:numPr>
+        <w:rPr>
+          <w:highlight w:val="green"/>
+        </w:rPr>
+      </w:pPr>
+      <w:r>
+        <w:rPr>
+          <w:highlight w:val="green"/>
+        </w:rPr>
+        <w:t>Modificar (llamar con botón correcto)</w:t>
+      </w:r>
+    </w:p>
+    <w:p>
+      <w:pPr>
+        <w:pStyle w:val="Prrafodelista"/>
+        <w:numPr>
+          <w:ilvl w:val="1"/>
+          <w:numId w:val="2"/>
+        </w:numPr>
+        <w:rPr>
+          <w:highlight w:val="green"/>
+        </w:rPr>
+      </w:pPr>
+      <w:r>
+        <w:rPr>
+          <w:highlight w:val="green"/>
+        </w:rPr>
+        <w:t xml:space="preserve">Eliminar (do </w:t>
+      </w:r>
+      <w:proofErr w:type="spellStart"/>
+      <w:r>
+        <w:rPr>
+          <w:highlight w:val="green"/>
+        </w:rPr>
+        <w:t>nothing</w:t>
+      </w:r>
+      <w:proofErr w:type="spellEnd"/>
+      <w:r>
+        <w:rPr>
+          <w:highlight w:val="green"/>
+        </w:rPr>
+        <w:t xml:space="preserve"> –solo un cartel de eliminación)</w:t>
+      </w:r>
+    </w:p>
+    <w:p>
+      <w:pPr>
+        <w:pStyle w:val="Prrafodelista"/>
+        <w:numPr>
+          <w:ilvl w:val="1"/>
+          <w:numId w:val="2"/>
+        </w:numPr>
+        <w:rPr>
+          <w:highlight w:val="green"/>
+        </w:rPr>
+      </w:pPr>
+      <w:proofErr w:type="spellStart"/>
+      <w:r>
+        <w:rPr>
+          <w:highlight w:val="green"/>
+        </w:rPr>
+        <w:t>Boton</w:t>
+      </w:r>
+      <w:proofErr w:type="spellEnd"/>
+      <w:r>
+        <w:rPr>
+          <w:highlight w:val="green"/>
+        </w:rPr>
+        <w:t xml:space="preserve"> Volver (debe ir a </w:t>
+      </w:r>
+      <w:proofErr w:type="spellStart"/>
+      <w:r>
+        <w:rPr>
+          <w:highlight w:val="green"/>
+        </w:rPr>
+        <w:t>abmusuarios</w:t>
+      </w:r>
+      <w:proofErr w:type="spellEnd"/>
+      <w:r>
+        <w:rPr>
+          <w:highlight w:val="green"/>
+        </w:rPr>
+        <w:t>)</w:t>
+      </w:r>
+    </w:p>
+    <w:p>
+      <w:r>
+        <w:rPr>
+          <w:highlight w:val="darkGreen"/>
+        </w:rPr>
+        <w:t>U</w:t>
+      </w:r>
+    </w:p>
+    <w:p>
+      <w:pPr>
+        <w:rPr>
+          <w:highlight w:val="green"/>
+        </w:rPr>
+      </w:pPr>
+      <w:r>
+        <w:rPr>
+          <w:highlight w:val="green"/>
+        </w:rPr>
+        <w:t>PERSONAL</w:t>
+      </w:r>
+    </w:p>
+    <w:p>
+      <w:pPr>
+        <w:pStyle w:val="Prrafodelista"/>
+        <w:numPr>
+          <w:ilvl w:val="0"/>
+          <w:numId w:val="2"/>
+        </w:numPr>
+        <w:rPr>
+          <w:highlight w:val="green"/>
+        </w:rPr>
+      </w:pPr>
+      <w:r>
+        <w:rPr>
+          <w:highlight w:val="green"/>
+        </w:rPr>
+        <w:t>DAR DE ALTA LICENCIA</w:t>
+      </w:r>
+    </w:p>
+    <w:p>
+      <w:pPr>
+        <w:pStyle w:val="Prrafodelista"/>
+        <w:numPr>
+          <w:ilvl w:val="1"/>
+          <w:numId w:val="2"/>
+        </w:numPr>
+        <w:rPr>
+          <w:highlight w:val="green"/>
+        </w:rPr>
+      </w:pPr>
+      <w:r>
+        <w:rPr>
+          <w:highlight w:val="green"/>
+        </w:rPr>
+        <w:t xml:space="preserve">En campo tiempo (en horas) agregar el </w:t>
+      </w:r>
+      <w:proofErr w:type="spellStart"/>
+      <w:r>
+        <w:rPr>
+          <w:highlight w:val="green"/>
+        </w:rPr>
+        <w:t>textbox</w:t>
+      </w:r>
+      <w:proofErr w:type="spellEnd"/>
+      <w:r>
+        <w:rPr>
+          <w:highlight w:val="green"/>
+        </w:rPr>
+        <w:t>)</w:t>
+      </w:r>
+    </w:p>
+    <w:p>
+      <w:pPr>
+        <w:pStyle w:val="Prrafodelista"/>
+        <w:numPr>
+          <w:ilvl w:val="1"/>
+          <w:numId w:val="2"/>
+        </w:numPr>
+        <w:rPr>
+          <w:highlight w:val="yellow"/>
+        </w:rPr>
+      </w:pPr>
+      <w:r>
+        <w:rPr>
+          <w:highlight w:val="yellow"/>
+        </w:rPr>
+        <w:t>Si vengo desde el operario, la elección de usuario debe estar deshabilitada</w:t>
+      </w:r>
+    </w:p>
+    <w:p>
+      <w:pPr>
+        <w:pStyle w:val="Prrafodelista"/>
+        <w:numPr>
+          <w:ilvl w:val="0"/>
+          <w:numId w:val="2"/>
+        </w:numPr>
+        <w:rPr>
+          <w:highlight w:val="green"/>
+        </w:rPr>
+      </w:pPr>
+      <w:r>
+        <w:rPr>
+          <w:highlight w:val="green"/>
+        </w:rPr>
+        <w:t>LISTAR LICENCIAS POR USUARIO</w:t>
+      </w:r>
+    </w:p>
+    <w:p>
+      <w:pPr>
+        <w:pStyle w:val="Prrafodelista"/>
+        <w:numPr>
+          <w:ilvl w:val="1"/>
+          <w:numId w:val="2"/>
+        </w:numPr>
+        <w:rPr>
+          <w:highlight w:val="green"/>
+        </w:rPr>
+      </w:pPr>
+      <w:r>
+        <w:rPr>
+          <w:highlight w:val="green"/>
+        </w:rPr>
+        <w:t>VOLVER funciona OK</w:t>
+      </w:r>
+    </w:p>
+    <w:p/>
+    <w:p>
+      <w:r>
+        <w:rPr>
+          <w:highlight w:val="darkGreen"/>
+        </w:rPr>
+        <w:t>U</w:t>
+      </w:r>
+    </w:p>
+    <w:p>
+      <w:r>
+        <w:rPr>
+          <w:highlight w:val="yellow"/>
+        </w:rPr>
+        <w:t>CLIENTES</w:t>
+      </w:r>
+      <w:r>
+        <w:rPr>
+          <w:highlight w:val="yellow"/>
+        </w:rPr>
+        <w:t xml:space="preserve"> (IMAGEN CON LINK DIRECTO A LISTAR)</w:t>
+      </w:r>
+    </w:p>
+    <w:p>
+      <w:pPr>
+        <w:pStyle w:val="Prrafodelista"/>
+        <w:numPr>
+          <w:ilvl w:val="0"/>
+          <w:numId w:val="2"/>
+        </w:numPr>
+      </w:pPr>
+      <w:r>
+        <w:t>(QUIZA) DAR DE ALTA A CLIENTES REGISTRADOS</w:t>
+      </w:r>
+    </w:p>
+    <w:p>
+      <w:pPr>
+        <w:pStyle w:val="Prrafodelista"/>
+        <w:numPr>
+          <w:ilvl w:val="0"/>
+          <w:numId w:val="2"/>
+        </w:numPr>
+        <w:rPr>
+          <w:highlight w:val="green"/>
+        </w:rPr>
+      </w:pPr>
+      <w:r>
+        <w:rPr>
+          <w:highlight w:val="green"/>
+        </w:rPr>
+        <w:t>CONFIGURAR CLIENTES</w:t>
+      </w:r>
+    </w:p>
+    <w:p>
+      <w:pPr>
+        <w:pStyle w:val="Prrafodelista"/>
+        <w:numPr>
+          <w:ilvl w:val="1"/>
+          <w:numId w:val="2"/>
+        </w:numPr>
+        <w:rPr>
+          <w:highlight w:val="green"/>
+        </w:rPr>
+      </w:pPr>
+      <w:r>
+        <w:rPr>
+          <w:highlight w:val="green"/>
+        </w:rPr>
+        <w:t xml:space="preserve">Renombrar </w:t>
+      </w:r>
+      <w:proofErr w:type="spellStart"/>
+      <w:r>
+        <w:rPr>
+          <w:highlight w:val="green"/>
+        </w:rPr>
+        <w:t>button</w:t>
+      </w:r>
+      <w:proofErr w:type="spellEnd"/>
+      <w:r>
+        <w:rPr>
+          <w:highlight w:val="green"/>
+        </w:rPr>
+        <w:t xml:space="preserve"> a “Salvar”</w:t>
+      </w:r>
+    </w:p>
+    <w:p>
+      <w:pPr>
+        <w:pStyle w:val="Prrafodelista"/>
+        <w:numPr>
+          <w:ilvl w:val="0"/>
+          <w:numId w:val="2"/>
+        </w:numPr>
+        <w:rPr>
+          <w:highlight w:val="green"/>
+        </w:rPr>
+      </w:pPr>
+      <w:r>
+        <w:rPr>
+          <w:highlight w:val="green"/>
+        </w:rPr>
+        <w:t>LISTAR (PARA VER/CAMBIAR DE ESTA</w:t>
+      </w:r>
+      <w:r>
+        <w:rPr>
+          <w:highlight w:val="green"/>
+        </w:rPr>
+        <w:t>DO SEGÚN PARAMETRO DE CONFIANZA</w:t>
+      </w:r>
+    </w:p>
+    <w:p>
+      <w:pPr>
+        <w:pStyle w:val="Prrafodelista"/>
+        <w:numPr>
+          <w:ilvl w:val="1"/>
+          <w:numId w:val="2"/>
+        </w:numPr>
+        <w:rPr>
+          <w:highlight w:val="green"/>
+        </w:rPr>
+      </w:pPr>
+      <w:r>
+        <w:rPr>
+          <w:highlight w:val="green"/>
+        </w:rPr>
+        <w:t>Botón configurar debe ir a configurar cliente</w:t>
+      </w:r>
+    </w:p>
+    <w:p/>
+    <w:p>
+      <w:r>
+        <w:rPr>
+          <w:highlight w:val="darkGreen"/>
+        </w:rPr>
+        <w:t>U</w:t>
+      </w:r>
+    </w:p>
+    <w:p>
+      <w:r>
+        <w:rPr>
+          <w:highlight w:val="yellow"/>
+        </w:rPr>
+        <w:t>FACTURACION</w:t>
+      </w:r>
+      <w:r>
+        <w:rPr>
+          <w:highlight w:val="yellow"/>
+        </w:rPr>
+        <w:t xml:space="preserve"> (IMAGEN CON LINK DIRECTO A LISTAR)</w:t>
+      </w:r>
+      <w:r>
+        <w:t xml:space="preserve"> </w:t>
+      </w:r>
+    </w:p>
+    <w:p>
+      <w:pPr>
+        <w:pStyle w:val="Prrafodelista"/>
+        <w:numPr>
+          <w:ilvl w:val="0"/>
+          <w:numId w:val="2"/>
+        </w:numPr>
+      </w:pPr>
+      <w:r>
+        <w:t>AGREGAR (¿?</w:t>
+      </w:r>
+      <w:r>
+        <w:t xml:space="preserve"> – QUIZA ES AUTOMATICO</w:t>
+      </w:r>
+      <w:r>
+        <w:t>)</w:t>
+      </w:r>
+    </w:p>
+    <w:p>
+      <w:pPr>
+        <w:pStyle w:val="Prrafodelista"/>
+        <w:numPr>
+          <w:ilvl w:val="0"/>
+          <w:numId w:val="2"/>
+        </w:numPr>
+        <w:rPr>
+          <w:highlight w:val="green"/>
+        </w:rPr>
+      </w:pPr>
+      <w:r>
+        <w:rPr>
+          <w:highlight w:val="green"/>
+        </w:rPr>
+        <w:t>LISTAR</w:t>
+      </w:r>
+      <w:r>
+        <w:rPr>
+          <w:highlight w:val="green"/>
+        </w:rPr>
+        <w:t xml:space="preserve"> (DESDE AQUI, INICIAR ACCIONES DE INFORMES)</w:t>
+      </w:r>
+    </w:p>
+    <w:p>
+      <w:pPr>
+        <w:pStyle w:val="Prrafodelista"/>
+        <w:numPr>
+          <w:ilvl w:val="1"/>
+          <w:numId w:val="2"/>
+        </w:numPr>
+        <w:rPr>
+          <w:highlight w:val="green"/>
+        </w:rPr>
+      </w:pPr>
+      <w:r>
+        <w:rPr>
+          <w:highlight w:val="green"/>
+        </w:rPr>
+        <w:t xml:space="preserve">Botón editar debe ir a </w:t>
+      </w:r>
+      <w:proofErr w:type="spellStart"/>
+      <w:r>
+        <w:rPr>
+          <w:highlight w:val="green"/>
+        </w:rPr>
+        <w:t>facturacion_detalle_facturas</w:t>
+      </w:r>
+      <w:proofErr w:type="spellEnd"/>
+    </w:p>
+    <w:p>
+      <w:pPr>
+        <w:pStyle w:val="Prrafodelista"/>
+        <w:numPr>
+          <w:ilvl w:val="2"/>
+          <w:numId w:val="2"/>
+        </w:numPr>
+        <w:rPr>
+          <w:highlight w:val="green"/>
+        </w:rPr>
+      </w:pPr>
+      <w:r>
+        <w:rPr>
+          <w:highlight w:val="green"/>
+        </w:rPr>
+        <w:t>VOLVER funciona OK</w:t>
+      </w:r>
+    </w:p>
+    <w:p>
+      <w:pPr>
+        <w:pStyle w:val="Prrafodelista"/>
+        <w:ind w:left="2505"/>
+        <w:rPr>
+          <w:highlight w:val="yellow"/>
+        </w:rPr>
+      </w:pPr>
+    </w:p>
+    <w:p>
+      <w:pPr>
+        <w:rPr>
+          <w:highlight w:val="darkGreen"/>
+        </w:rPr>
+      </w:pPr>
+    </w:p>
+    <w:p>
+      <w:r>
+        <w:rPr>
+          <w:highlight w:val="darkGreen"/>
+        </w:rPr>
+        <w:t>U</w:t>
+      </w:r>
+    </w:p>
+    <w:p>
+      <w:r>
+        <w:rPr>
+          <w:highlight w:val="yellow"/>
+        </w:rPr>
         <w:lastRenderedPageBreak/>
-        <w:t>AGREGAR</w:t>
+        <w:t>STOCK</w:t>
+      </w:r>
+      <w:r>
+        <w:rPr>
+          <w:highlight w:val="yellow"/>
+        </w:rPr>
+        <w:t xml:space="preserve"> (IMAGEN CON LINK DIRECTO A LISTAR)</w:t>
+      </w:r>
+      <w:r>
+        <w:rPr>
+          <w:color w:val="FF0000"/>
+        </w:rPr>
+        <w:t xml:space="preserve"> </w:t>
+      </w:r>
+      <w:r>
+        <w:rPr>
+          <w:color w:val="FF0000"/>
+        </w:rPr>
+        <w:t xml:space="preserve"> stock</w:t>
+      </w:r>
+      <w:r>
+        <w:rPr>
+          <w:color w:val="FF0000"/>
+        </w:rPr>
+        <w:t>.aspx se debe eliminar</w:t>
       </w:r>
     </w:p>
     <w:p>
@@ -1390,20 +1948,14 @@
           <w:numId w:val="2"/>
         </w:numPr>
         <w:rPr>
-          <w:highlight w:val="yellow"/>
-        </w:rPr>
-      </w:pPr>
-      <w:r>
-        <w:rPr>
-          <w:highlight w:val="green"/>
-        </w:rPr>
-        <w:t>LISTAR</w:t>
-      </w:r>
-      <w:r>
-        <w:rPr>
-          <w:highlight w:val="green"/>
-        </w:rPr>
-        <w:t xml:space="preserve">   </w:t>
+          <w:highlight w:val="green"/>
+        </w:rPr>
+      </w:pPr>
+      <w:r>
+        <w:rPr>
+          <w:highlight w:val="green"/>
+        </w:rPr>
+        <w:t>(QUIZA) LISTAR (PARA VER QUE STOCK ME QUEDA DE CADA PRODUCTO EN FORMA PANORAMICA, Y EXISTA 2 BOTONES UNO PARA AGREGAR Y EL OTRO PARA CORREGIR)</w:t>
       </w:r>
     </w:p>
     <w:p>
@@ -1414,14 +1966,119 @@
           <w:numId w:val="2"/>
         </w:numPr>
         <w:rPr>
-          <w:highlight w:val="yellow"/>
-        </w:rPr>
-      </w:pPr>
-      <w:r>
-        <w:rPr>
-          <w:highlight w:val="yellow"/>
-        </w:rPr>
-        <w:t>Modificar (llamar con botón correcto)</w:t>
+          <w:highlight w:val="green"/>
+        </w:rPr>
+      </w:pPr>
+      <w:r>
+        <w:rPr>
+          <w:highlight w:val="green"/>
+        </w:rPr>
+        <w:t xml:space="preserve">Botón VOLVER debe ir a </w:t>
+      </w:r>
+      <w:proofErr w:type="spellStart"/>
+      <w:r>
+        <w:rPr>
+          <w:highlight w:val="green"/>
+        </w:rPr>
+        <w:t>índice_administrativo</w:t>
+      </w:r>
+      <w:proofErr w:type="spellEnd"/>
+    </w:p>
+    <w:p>
+      <w:pPr>
+        <w:pStyle w:val="Prrafodelista"/>
+        <w:numPr>
+          <w:ilvl w:val="0"/>
+          <w:numId w:val="2"/>
+        </w:numPr>
+        <w:rPr>
+          <w:highlight w:val="darkGray"/>
+        </w:rPr>
+      </w:pPr>
+      <w:r>
+        <w:rPr>
+          <w:highlight w:val="darkGray"/>
+        </w:rPr>
+        <w:t>AGREGAR STOCK</w:t>
+      </w:r>
+    </w:p>
+    <w:p>
+      <w:pPr>
+        <w:pStyle w:val="Prrafodelista"/>
+        <w:numPr>
+          <w:ilvl w:val="0"/>
+          <w:numId w:val="2"/>
+        </w:numPr>
+        <w:rPr>
+          <w:highlight w:val="darkGray"/>
+        </w:rPr>
+      </w:pPr>
+      <w:r>
+        <w:rPr>
+          <w:highlight w:val="darkGray"/>
+        </w:rPr>
+        <w:t>CORREGIR STOCK</w:t>
+      </w:r>
+    </w:p>
+    <w:p>
+      <w:pPr>
+        <w:pStyle w:val="Prrafodelista"/>
+        <w:ind w:left="1065"/>
+      </w:pPr>
+    </w:p>
+    <w:p/>
+    <w:p>
+      <w:r>
+        <w:rPr>
+          <w:highlight w:val="darkGreen"/>
+        </w:rPr>
+        <w:t>U</w:t>
+      </w:r>
+    </w:p>
+    <w:p>
+      <w:r>
+        <w:rPr>
+          <w:highlight w:val="green"/>
+        </w:rPr>
+        <w:t>PRODUCTOS</w:t>
+      </w:r>
+      <w:r>
+        <w:rPr>
+          <w:highlight w:val="green"/>
+        </w:rPr>
+        <w:t xml:space="preserve"> (</w:t>
+      </w:r>
+      <w:proofErr w:type="spellStart"/>
+      <w:r>
+        <w:rPr>
+          <w:highlight w:val="green"/>
+        </w:rPr>
+        <w:t>abmproductos</w:t>
+      </w:r>
+      <w:proofErr w:type="spellEnd"/>
+      <w:r>
+        <w:rPr>
+          <w:highlight w:val="green"/>
+        </w:rPr>
+        <w:t>)</w:t>
+      </w:r>
+    </w:p>
+    <w:p>
+      <w:pPr>
+        <w:pStyle w:val="Prrafodelista"/>
+        <w:numPr>
+          <w:ilvl w:val="0"/>
+          <w:numId w:val="2"/>
+        </w:numPr>
+        <w:rPr>
+          <w:highlight w:val="green"/>
+        </w:rPr>
+      </w:pPr>
+      <w:r>
+        <w:rPr>
+          <w:highlight w:val="green"/>
+        </w:rPr>
+        <w:t>NUEVO</w:t>
       </w:r>
     </w:p>
     <w:p>
@@ -1432,34 +2089,40 @@
           <w:numId w:val="2"/>
         </w:numPr>
         <w:rPr>
-          <w:highlight w:val="yellow"/>
-        </w:rPr>
-      </w:pPr>
-      <w:r>
-        <w:rPr>
-          <w:highlight w:val="yellow"/>
-        </w:rPr>
-        <w:t xml:space="preserve">Eliminar </w:t>
-      </w:r>
-      <w:r>
-        <w:rPr>
-          <w:highlight w:val="cyan"/>
-        </w:rPr>
-        <w:t xml:space="preserve">(do </w:t>
+          <w:highlight w:val="green"/>
+        </w:rPr>
+      </w:pPr>
+      <w:r>
+        <w:rPr>
+          <w:highlight w:val="green"/>
+        </w:rPr>
+        <w:t xml:space="preserve">Quizá deba tener un botón VOLVER para ir a </w:t>
       </w:r>
       <w:proofErr w:type="spellStart"/>
       <w:r>
         <w:rPr>
-          <w:highlight w:val="cyan"/>
-        </w:rPr>
-        <w:t>nothing</w:t>
+          <w:highlight w:val="green"/>
+        </w:rPr>
+        <w:t>abmproductos</w:t>
       </w:r>
       <w:proofErr w:type="spellEnd"/>
-      <w:r>
-        <w:rPr>
-          <w:highlight w:val="cyan"/>
-        </w:rPr>
-        <w:t xml:space="preserve"> –solo un cartel de eliminación)</w:t>
+    </w:p>
+    <w:p>
+      <w:pPr>
+        <w:pStyle w:val="Prrafodelista"/>
+        <w:numPr>
+          <w:ilvl w:val="0"/>
+          <w:numId w:val="2"/>
+        </w:numPr>
+        <w:rPr>
+          <w:highlight w:val="green"/>
+        </w:rPr>
+      </w:pPr>
+      <w:r>
+        <w:rPr>
+          <w:highlight w:val="green"/>
+        </w:rPr>
+        <w:t>LISTAR (PARA EDITAR)</w:t>
       </w:r>
     </w:p>
     <w:p>
@@ -1470,727 +2133,63 @@
           <w:numId w:val="2"/>
         </w:numPr>
         <w:rPr>
-          <w:highlight w:val="yellow"/>
-        </w:rPr>
-      </w:pPr>
+          <w:highlight w:val="green"/>
+        </w:rPr>
+      </w:pPr>
+      <w:r>
+        <w:rPr>
+          <w:highlight w:val="green"/>
+        </w:rPr>
+        <w:t xml:space="preserve">botón VOLVER para ir a </w:t>
+      </w:r>
       <w:proofErr w:type="spellStart"/>
       <w:r>
         <w:rPr>
-          <w:highlight w:val="yellow"/>
-        </w:rPr>
-        <w:t>Boton</w:t>
+          <w:highlight w:val="green"/>
+        </w:rPr>
+        <w:t>abmproductos</w:t>
       </w:r>
       <w:proofErr w:type="spellEnd"/>
-      <w:r>
-        <w:rPr>
-          <w:highlight w:val="yellow"/>
-        </w:rPr>
-        <w:t xml:space="preserve"> Volver (debe ir a </w:t>
+    </w:p>
+    <w:p>
+      <w:pPr>
+        <w:pStyle w:val="Prrafodelista"/>
+        <w:numPr>
+          <w:ilvl w:val="1"/>
+          <w:numId w:val="2"/>
+        </w:numPr>
+        <w:rPr>
+          <w:highlight w:val="green"/>
+        </w:rPr>
+      </w:pPr>
+      <w:r>
+        <w:rPr>
+          <w:highlight w:val="green"/>
+        </w:rPr>
+        <w:t>dentro de modificación</w:t>
+      </w:r>
+    </w:p>
+    <w:p>
+      <w:pPr>
+        <w:pStyle w:val="Prrafodelista"/>
+        <w:numPr>
+          <w:ilvl w:val="2"/>
+          <w:numId w:val="2"/>
+        </w:numPr>
+        <w:rPr>
+          <w:highlight w:val="green"/>
+        </w:rPr>
+      </w:pPr>
+      <w:r>
+        <w:rPr>
+          <w:highlight w:val="green"/>
+        </w:rPr>
+        <w:t xml:space="preserve">botón VOLVER debe ir a </w:t>
       </w:r>
       <w:proofErr w:type="spellStart"/>
       <w:r>
         <w:rPr>
-          <w:highlight w:val="yellow"/>
-        </w:rPr>
-        <w:t>abmusuarios</w:t>
-      </w:r>
-      <w:proofErr w:type="spellEnd"/>
-      <w:r>
-        <w:rPr>
-          <w:highlight w:val="yellow"/>
-        </w:rPr>
-        <w:t>)</w:t>
-      </w:r>
-    </w:p>
-    <w:p>
-      <w:r>
-        <w:rPr>
-          <w:highlight w:val="darkGreen"/>
-        </w:rPr>
-        <w:t>U</w:t>
-      </w:r>
-    </w:p>
-    <w:p>
-      <w:pPr>
-        <w:rPr>
-          <w:highlight w:val="green"/>
-        </w:rPr>
-      </w:pPr>
-      <w:r>
-        <w:rPr>
-          <w:highlight w:val="green"/>
-        </w:rPr>
-        <w:t>PERSONAL</w:t>
-      </w:r>
-    </w:p>
-    <w:p>
-      <w:pPr>
-        <w:pStyle w:val="Prrafodelista"/>
-        <w:numPr>
-          <w:ilvl w:val="0"/>
-          <w:numId w:val="2"/>
-        </w:numPr>
-        <w:rPr>
-          <w:highlight w:val="green"/>
-        </w:rPr>
-      </w:pPr>
-      <w:r>
-        <w:rPr>
-          <w:highlight w:val="green"/>
-        </w:rPr>
-        <w:t>DAR DE ALTA LICENCIA</w:t>
-      </w:r>
-    </w:p>
-    <w:p>
-      <w:pPr>
-        <w:pStyle w:val="Prrafodelista"/>
-        <w:numPr>
-          <w:ilvl w:val="1"/>
-          <w:numId w:val="2"/>
-        </w:numPr>
-        <w:rPr>
-          <w:highlight w:val="yellow"/>
-        </w:rPr>
-      </w:pPr>
-      <w:r>
-        <w:rPr>
-          <w:highlight w:val="yellow"/>
-        </w:rPr>
-        <w:t xml:space="preserve">En campo tiempo (en horas) agregar el </w:t>
-      </w:r>
-      <w:proofErr w:type="spellStart"/>
-      <w:r>
-        <w:rPr>
-          <w:highlight w:val="yellow"/>
-        </w:rPr>
-        <w:t>textbox</w:t>
-      </w:r>
-      <w:proofErr w:type="spellEnd"/>
-      <w:r>
-        <w:rPr>
-          <w:highlight w:val="yellow"/>
-        </w:rPr>
-        <w:t>)</w:t>
-      </w:r>
-    </w:p>
-    <w:p>
-      <w:pPr>
-        <w:pStyle w:val="Prrafodelista"/>
-        <w:numPr>
-          <w:ilvl w:val="1"/>
-          <w:numId w:val="2"/>
-        </w:numPr>
-        <w:rPr>
-          <w:highlight w:val="yellow"/>
-        </w:rPr>
-      </w:pPr>
-      <w:r>
-        <w:rPr>
-          <w:highlight w:val="yellow"/>
-        </w:rPr>
-        <w:t>Si vengo desde el operario, la elección de usuario debe estar deshabilitada</w:t>
-      </w:r>
-    </w:p>
-    <w:p>
-      <w:pPr>
-        <w:pStyle w:val="Prrafodelista"/>
-        <w:numPr>
-          <w:ilvl w:val="0"/>
-          <w:numId w:val="2"/>
-        </w:numPr>
-        <w:rPr>
-          <w:highlight w:val="green"/>
-        </w:rPr>
-      </w:pPr>
-      <w:r>
-        <w:rPr>
-          <w:highlight w:val="green"/>
-        </w:rPr>
-        <w:t>LISTAR LICENCIAS POR USUARIO</w:t>
-      </w:r>
-    </w:p>
-    <w:p>
-      <w:pPr>
-        <w:pStyle w:val="Prrafodelista"/>
-        <w:numPr>
-          <w:ilvl w:val="1"/>
-          <w:numId w:val="2"/>
-        </w:numPr>
-        <w:rPr>
-          <w:highlight w:val="yellow"/>
-        </w:rPr>
-      </w:pPr>
-      <w:r>
-        <w:rPr>
-          <w:highlight w:val="yellow"/>
-        </w:rPr>
-        <w:t>Quitar botón eliminar</w:t>
-      </w:r>
-    </w:p>
-    <w:p>
-      <w:pPr>
-        <w:pStyle w:val="Prrafodelista"/>
-        <w:numPr>
-          <w:ilvl w:val="1"/>
-          <w:numId w:val="2"/>
-        </w:numPr>
-        <w:rPr>
-          <w:highlight w:val="green"/>
-        </w:rPr>
-      </w:pPr>
-      <w:r>
-        <w:rPr>
-          <w:highlight w:val="green"/>
-        </w:rPr>
-        <w:t>VOLVER funciona OK</w:t>
-      </w:r>
-    </w:p>
-    <w:p/>
-    <w:p>
-      <w:r>
-        <w:rPr>
-          <w:highlight w:val="darkGreen"/>
-        </w:rPr>
-        <w:t>U</w:t>
-      </w:r>
-    </w:p>
-    <w:p>
-      <w:r>
-        <w:rPr>
-          <w:highlight w:val="yellow"/>
-        </w:rPr>
-        <w:t>CLIENTES</w:t>
-      </w:r>
-      <w:r>
-        <w:rPr>
-          <w:highlight w:val="yellow"/>
-        </w:rPr>
-        <w:t xml:space="preserve"> (IMAGEN CON LINK DIRECTO A LISTAR)</w:t>
-      </w:r>
-    </w:p>
-    <w:p>
-      <w:pPr>
-        <w:pStyle w:val="Prrafodelista"/>
-        <w:numPr>
-          <w:ilvl w:val="0"/>
-          <w:numId w:val="2"/>
-        </w:numPr>
-      </w:pPr>
-      <w:r>
-        <w:t>(QUIZA) DAR DE ALTA A CLIENTES REGISTRADOS</w:t>
-      </w:r>
-    </w:p>
-    <w:p>
-      <w:pPr>
-        <w:pStyle w:val="Prrafodelista"/>
-        <w:numPr>
-          <w:ilvl w:val="0"/>
-          <w:numId w:val="2"/>
-        </w:numPr>
-        <w:rPr>
-          <w:highlight w:val="green"/>
-        </w:rPr>
-      </w:pPr>
-      <w:r>
-        <w:rPr>
-          <w:highlight w:val="green"/>
-        </w:rPr>
-        <w:t>CONFIGURAR CLIENTES</w:t>
-      </w:r>
-    </w:p>
-    <w:p>
-      <w:pPr>
-        <w:pStyle w:val="Prrafodelista"/>
-        <w:numPr>
-          <w:ilvl w:val="1"/>
-          <w:numId w:val="2"/>
-        </w:numPr>
-        <w:rPr>
-          <w:highlight w:val="green"/>
-        </w:rPr>
-      </w:pPr>
-      <w:r>
-        <w:rPr>
-          <w:highlight w:val="green"/>
-        </w:rPr>
-        <w:t xml:space="preserve">Renombrar </w:t>
-      </w:r>
-      <w:proofErr w:type="spellStart"/>
-      <w:r>
-        <w:rPr>
-          <w:highlight w:val="green"/>
-        </w:rPr>
-        <w:t>button</w:t>
-      </w:r>
-      <w:proofErr w:type="spellEnd"/>
-      <w:r>
-        <w:rPr>
-          <w:highlight w:val="green"/>
-        </w:rPr>
-        <w:t xml:space="preserve"> a “Salvar”</w:t>
-      </w:r>
-    </w:p>
-    <w:p>
-      <w:pPr>
-        <w:pStyle w:val="Prrafodelista"/>
-        <w:numPr>
-          <w:ilvl w:val="0"/>
-          <w:numId w:val="2"/>
-        </w:numPr>
-        <w:rPr>
-          <w:highlight w:val="green"/>
-        </w:rPr>
-      </w:pPr>
-      <w:r>
-        <w:rPr>
-          <w:highlight w:val="green"/>
-        </w:rPr>
-        <w:t>LISTAR (PARA VER/CAMBIAR DE ESTA</w:t>
-      </w:r>
-      <w:r>
-        <w:rPr>
-          <w:highlight w:val="green"/>
-        </w:rPr>
-        <w:t>DO SEGÚN PARAMETRO DE CONFIANZA</w:t>
-      </w:r>
-    </w:p>
-    <w:p>
-      <w:pPr>
-        <w:pStyle w:val="Prrafodelista"/>
-        <w:numPr>
-          <w:ilvl w:val="1"/>
-          <w:numId w:val="2"/>
-        </w:numPr>
-        <w:rPr>
-          <w:highlight w:val="green"/>
-        </w:rPr>
-      </w:pPr>
-      <w:r>
-        <w:rPr>
-          <w:highlight w:val="green"/>
-        </w:rPr>
-        <w:t>Botón configurar debe ir a configurar cliente</w:t>
-      </w:r>
-    </w:p>
-    <w:p/>
-    <w:p>
-      <w:r>
-        <w:rPr>
-          <w:highlight w:val="darkGreen"/>
-        </w:rPr>
-        <w:t>U</w:t>
-      </w:r>
-    </w:p>
-    <w:p>
-      <w:r>
-        <w:rPr>
-          <w:highlight w:val="yellow"/>
-        </w:rPr>
-        <w:t>FACTURACION</w:t>
-      </w:r>
-      <w:r>
-        <w:rPr>
-          <w:highlight w:val="yellow"/>
-        </w:rPr>
-        <w:t xml:space="preserve"> (IMAGEN CON LINK DIRECTO A LISTAR)</w:t>
-      </w:r>
-      <w:r>
-        <w:t xml:space="preserve"> </w:t>
-      </w:r>
-    </w:p>
-    <w:p>
-      <w:pPr>
-        <w:pStyle w:val="Prrafodelista"/>
-        <w:numPr>
-          <w:ilvl w:val="0"/>
-          <w:numId w:val="2"/>
-        </w:numPr>
-      </w:pPr>
-      <w:r>
-        <w:t>AGREGAR (¿?</w:t>
-      </w:r>
-      <w:r>
-        <w:t xml:space="preserve"> – QUIZA ES AUTOMATICO</w:t>
-      </w:r>
-      <w:r>
-        <w:t>)</w:t>
-      </w:r>
-    </w:p>
-    <w:p>
-      <w:pPr>
-        <w:pStyle w:val="Prrafodelista"/>
-        <w:numPr>
-          <w:ilvl w:val="0"/>
-          <w:numId w:val="2"/>
-        </w:numPr>
-        <w:rPr>
-          <w:highlight w:val="green"/>
-        </w:rPr>
-      </w:pPr>
-      <w:r>
-        <w:rPr>
-          <w:highlight w:val="green"/>
-        </w:rPr>
-        <w:t>LISTAR</w:t>
-      </w:r>
-      <w:r>
-        <w:rPr>
-          <w:highlight w:val="green"/>
-        </w:rPr>
-        <w:t xml:space="preserve"> (DESDE AQUI, INICIAR ACCIONES DE INFORMES)</w:t>
-      </w:r>
-    </w:p>
-    <w:p>
-      <w:pPr>
-        <w:pStyle w:val="Prrafodelista"/>
-        <w:numPr>
-          <w:ilvl w:val="1"/>
-          <w:numId w:val="2"/>
-        </w:numPr>
-        <w:rPr>
-          <w:highlight w:val="green"/>
-        </w:rPr>
-      </w:pPr>
-      <w:r>
-        <w:rPr>
-          <w:highlight w:val="green"/>
-        </w:rPr>
-        <w:t xml:space="preserve">Botón editar debe ir a </w:t>
-      </w:r>
-      <w:proofErr w:type="spellStart"/>
-      <w:r>
-        <w:rPr>
-          <w:highlight w:val="green"/>
-        </w:rPr>
-        <w:t>facturacion_detalle_facturas</w:t>
-      </w:r>
-      <w:proofErr w:type="spellEnd"/>
-    </w:p>
-    <w:p>
-      <w:pPr>
-        <w:pStyle w:val="Prrafodelista"/>
-        <w:numPr>
-          <w:ilvl w:val="2"/>
-          <w:numId w:val="2"/>
-        </w:numPr>
-        <w:rPr>
-          <w:highlight w:val="green"/>
-        </w:rPr>
-      </w:pPr>
-      <w:r>
-        <w:rPr>
-          <w:highlight w:val="green"/>
-        </w:rPr>
-        <w:t>VOLVER funciona OK</w:t>
-      </w:r>
-    </w:p>
-    <w:p>
-      <w:pPr>
-        <w:pStyle w:val="Prrafodelista"/>
-        <w:ind w:left="2505"/>
-        <w:rPr>
-          <w:highlight w:val="yellow"/>
-        </w:rPr>
-      </w:pPr>
-    </w:p>
-    <w:p>
-      <w:pPr>
-        <w:rPr>
-          <w:highlight w:val="darkGreen"/>
-        </w:rPr>
-      </w:pPr>
-    </w:p>
-    <w:p>
-      <w:r>
-        <w:rPr>
-          <w:highlight w:val="darkGreen"/>
-        </w:rPr>
-        <w:t>U</w:t>
-      </w:r>
-    </w:p>
-    <w:p>
-      <w:r>
-        <w:rPr>
-          <w:highlight w:val="yellow"/>
-        </w:rPr>
-        <w:t>STOCK</w:t>
-      </w:r>
-      <w:r>
-        <w:rPr>
-          <w:highlight w:val="yellow"/>
-        </w:rPr>
-        <w:t xml:space="preserve"> (IMAGEN CON LINK DIRECTO A LISTAR)</w:t>
-      </w:r>
-      <w:r>
-        <w:rPr>
-          <w:color w:val="FF0000"/>
-        </w:rPr>
-        <w:t xml:space="preserve"> </w:t>
-      </w:r>
-      <w:r>
-        <w:rPr>
-          <w:color w:val="FF0000"/>
-        </w:rPr>
-        <w:t xml:space="preserve"> stock</w:t>
-      </w:r>
-      <w:r>
-        <w:rPr>
-          <w:color w:val="FF0000"/>
-        </w:rPr>
-        <w:t>.aspx se debe eliminar</w:t>
-      </w:r>
-    </w:p>
-    <w:p>
-      <w:pPr>
-        <w:pStyle w:val="Prrafodelista"/>
-        <w:numPr>
-          <w:ilvl w:val="0"/>
-          <w:numId w:val="2"/>
-        </w:numPr>
-        <w:rPr>
-          <w:highlight w:val="green"/>
-        </w:rPr>
-      </w:pPr>
-      <w:r>
-        <w:rPr>
-          <w:highlight w:val="green"/>
-        </w:rPr>
-        <w:lastRenderedPageBreak/>
-        <w:t>(QUIZA) LISTAR (PARA VER QUE STOCK ME QUEDA DE CADA PRODUCTO EN FORMA PANORAMICA, Y EXISTA 2 BOTONES UNO PARA AGREGAR Y EL OTRO PARA CORREGIR)</w:t>
-      </w:r>
-    </w:p>
-    <w:p>
-      <w:pPr>
-        <w:pStyle w:val="Prrafodelista"/>
-        <w:numPr>
-          <w:ilvl w:val="1"/>
-          <w:numId w:val="2"/>
-        </w:numPr>
-        <w:rPr>
-          <w:highlight w:val="yellow"/>
-        </w:rPr>
-      </w:pPr>
-      <w:r>
-        <w:rPr>
-          <w:highlight w:val="yellow"/>
-        </w:rPr>
-        <w:t xml:space="preserve">Botón VOLVER debe ir a </w:t>
-      </w:r>
-      <w:proofErr w:type="spellStart"/>
-      <w:r>
-        <w:rPr>
-          <w:highlight w:val="yellow"/>
-        </w:rPr>
-        <w:t>índice_administrativo</w:t>
-      </w:r>
-      <w:proofErr w:type="spellEnd"/>
-    </w:p>
-    <w:p>
-      <w:pPr>
-        <w:pStyle w:val="Prrafodelista"/>
-        <w:numPr>
-          <w:ilvl w:val="0"/>
-          <w:numId w:val="2"/>
-        </w:numPr>
-        <w:rPr>
-          <w:highlight w:val="darkGray"/>
-        </w:rPr>
-      </w:pPr>
-      <w:r>
-        <w:rPr>
-          <w:highlight w:val="darkGray"/>
-        </w:rPr>
-        <w:t>AGREGAR STOCK</w:t>
-      </w:r>
-    </w:p>
-    <w:p>
-      <w:pPr>
-        <w:pStyle w:val="Prrafodelista"/>
-        <w:numPr>
-          <w:ilvl w:val="0"/>
-          <w:numId w:val="2"/>
-        </w:numPr>
-        <w:rPr>
-          <w:highlight w:val="darkGray"/>
-        </w:rPr>
-      </w:pPr>
-      <w:r>
-        <w:rPr>
-          <w:highlight w:val="darkGray"/>
-        </w:rPr>
-        <w:t>CORREGIR STOCK</w:t>
-      </w:r>
-    </w:p>
-    <w:p>
-      <w:pPr>
-        <w:pStyle w:val="Prrafodelista"/>
-        <w:ind w:left="1065"/>
-      </w:pPr>
-    </w:p>
-    <w:p/>
-    <w:p>
-      <w:r>
-        <w:rPr>
-          <w:highlight w:val="darkGreen"/>
-        </w:rPr>
-        <w:t>U</w:t>
-      </w:r>
-    </w:p>
-    <w:p>
-      <w:r>
-        <w:rPr>
-          <w:highlight w:val="green"/>
-        </w:rPr>
-        <w:t>PRODUCTOS</w:t>
-      </w:r>
-      <w:r>
-        <w:rPr>
-          <w:highlight w:val="green"/>
-        </w:rPr>
-        <w:t xml:space="preserve"> (</w:t>
-      </w:r>
-      <w:proofErr w:type="spellStart"/>
-      <w:r>
-        <w:rPr>
-          <w:highlight w:val="green"/>
-        </w:rPr>
-        <w:t>abmproductos</w:t>
-      </w:r>
-      <w:proofErr w:type="spellEnd"/>
-      <w:r>
-        <w:rPr>
-          <w:highlight w:val="green"/>
-        </w:rPr>
-        <w:t>)</w:t>
-      </w:r>
-    </w:p>
-    <w:p>
-      <w:pPr>
-        <w:pStyle w:val="Prrafodelista"/>
-        <w:numPr>
-          <w:ilvl w:val="0"/>
-          <w:numId w:val="2"/>
-        </w:numPr>
-        <w:rPr>
-          <w:highlight w:val="green"/>
-        </w:rPr>
-      </w:pPr>
-      <w:r>
-        <w:rPr>
-          <w:highlight w:val="green"/>
-        </w:rPr>
-        <w:t>NUEVO</w:t>
-      </w:r>
-    </w:p>
-    <w:p>
-      <w:pPr>
-        <w:pStyle w:val="Prrafodelista"/>
-        <w:numPr>
-          <w:ilvl w:val="1"/>
-          <w:numId w:val="2"/>
-        </w:numPr>
-        <w:rPr>
-          <w:highlight w:val="yellow"/>
-        </w:rPr>
-      </w:pPr>
-      <w:r>
-        <w:rPr>
-          <w:highlight w:val="yellow"/>
-        </w:rPr>
-        <w:t xml:space="preserve">Quizá deba tener un botón VOLVER para ir a </w:t>
-      </w:r>
-      <w:proofErr w:type="spellStart"/>
-      <w:r>
-        <w:rPr>
-          <w:highlight w:val="yellow"/>
-        </w:rPr>
-        <w:t>abmproductos</w:t>
-      </w:r>
-      <w:proofErr w:type="spellEnd"/>
-    </w:p>
-    <w:p>
-      <w:pPr>
-        <w:pStyle w:val="Prrafodelista"/>
-        <w:numPr>
-          <w:ilvl w:val="0"/>
-          <w:numId w:val="2"/>
-        </w:numPr>
-        <w:rPr>
-          <w:highlight w:val="green"/>
-        </w:rPr>
-      </w:pPr>
-      <w:r>
-        <w:rPr>
-          <w:highlight w:val="green"/>
-        </w:rPr>
-        <w:t>LISTAR (PARA EDITAR)</w:t>
-      </w:r>
-    </w:p>
-    <w:p>
-      <w:pPr>
-        <w:pStyle w:val="Prrafodelista"/>
-        <w:numPr>
-          <w:ilvl w:val="1"/>
-          <w:numId w:val="2"/>
-        </w:numPr>
-        <w:rPr>
-          <w:highlight w:val="yellow"/>
-        </w:rPr>
-      </w:pPr>
-      <w:r>
-        <w:rPr>
-          <w:highlight w:val="yellow"/>
-        </w:rPr>
-        <w:t xml:space="preserve">botón VOLVER para ir a </w:t>
-      </w:r>
-      <w:proofErr w:type="spellStart"/>
-      <w:r>
-        <w:rPr>
-          <w:highlight w:val="yellow"/>
-        </w:rPr>
-        <w:t>abmproductos</w:t>
-      </w:r>
-      <w:proofErr w:type="spellEnd"/>
-    </w:p>
-    <w:p>
-      <w:pPr>
-        <w:pStyle w:val="Prrafodelista"/>
-        <w:numPr>
-          <w:ilvl w:val="1"/>
-          <w:numId w:val="2"/>
-        </w:numPr>
-        <w:rPr>
-          <w:highlight w:val="green"/>
-        </w:rPr>
-      </w:pPr>
-      <w:r>
-        <w:rPr>
-          <w:highlight w:val="green"/>
-        </w:rPr>
-        <w:t>dentro de modificación</w:t>
-      </w:r>
-    </w:p>
-    <w:p>
-      <w:pPr>
-        <w:pStyle w:val="Prrafodelista"/>
-        <w:numPr>
-          <w:ilvl w:val="2"/>
-          <w:numId w:val="2"/>
-        </w:numPr>
-        <w:rPr>
-          <w:highlight w:val="yellow"/>
-        </w:rPr>
-      </w:pPr>
-      <w:r>
-        <w:rPr>
-          <w:highlight w:val="yellow"/>
-        </w:rPr>
-        <w:t xml:space="preserve">botón VOLVER debe ir a </w:t>
-      </w:r>
-      <w:proofErr w:type="spellStart"/>
-      <w:r>
-        <w:rPr>
-          <w:highlight w:val="yellow"/>
+          <w:highlight w:val="green"/>
         </w:rPr>
         <w:t>abmproductos_listados</w:t>
       </w:r>
@@ -2290,19 +2289,277 @@
           <w:numId w:val="2"/>
         </w:numPr>
         <w:rPr>
+          <w:highlight w:val="green"/>
+        </w:rPr>
+      </w:pPr>
+      <w:r>
+        <w:rPr>
+          <w:highlight w:val="green"/>
+        </w:rPr>
+        <w:t xml:space="preserve">Quizá debe tener un VOLVER a </w:t>
+      </w:r>
+      <w:proofErr w:type="spellStart"/>
+      <w:r>
+        <w:rPr>
+          <w:highlight w:val="green"/>
+        </w:rPr>
+        <w:t>abmservicios</w:t>
+      </w:r>
+      <w:proofErr w:type="spellEnd"/>
+    </w:p>
+    <w:p>
+      <w:pPr>
+        <w:pStyle w:val="Prrafodelista"/>
+        <w:numPr>
+          <w:ilvl w:val="0"/>
+          <w:numId w:val="2"/>
+        </w:numPr>
+        <w:rPr>
+          <w:highlight w:val="green"/>
+        </w:rPr>
+      </w:pPr>
+      <w:r>
+        <w:rPr>
+          <w:highlight w:val="green"/>
+        </w:rPr>
+        <w:t>MODIFICAR SERVICIO</w:t>
+      </w:r>
+    </w:p>
+    <w:p>
+      <w:pPr>
+        <w:pStyle w:val="Prrafodelista"/>
+        <w:numPr>
+          <w:ilvl w:val="1"/>
+          <w:numId w:val="2"/>
+        </w:numPr>
+        <w:rPr>
+          <w:highlight w:val="green"/>
+        </w:rPr>
+      </w:pPr>
+      <w:r>
+        <w:rPr>
+          <w:highlight w:val="green"/>
+        </w:rPr>
+        <w:t>Si entro a edición</w:t>
+      </w:r>
+    </w:p>
+    <w:p>
+      <w:pPr>
+        <w:pStyle w:val="Prrafodelista"/>
+        <w:numPr>
+          <w:ilvl w:val="2"/>
+          <w:numId w:val="2"/>
+        </w:numPr>
+        <w:rPr>
+          <w:highlight w:val="green"/>
+        </w:rPr>
+      </w:pPr>
+      <w:r>
+        <w:rPr>
+          <w:highlight w:val="green"/>
+        </w:rPr>
+        <w:t xml:space="preserve">OJO! botón VOLVER debe ir a </w:t>
+      </w:r>
+      <w:proofErr w:type="spellStart"/>
+      <w:r>
+        <w:rPr>
+          <w:highlight w:val="green"/>
+        </w:rPr>
+        <w:t>abmservicios_listado</w:t>
+      </w:r>
+      <w:proofErr w:type="spellEnd"/>
+    </w:p>
+    <w:p>
+      <w:pPr>
+        <w:pStyle w:val="Prrafodelista"/>
+        <w:numPr>
+          <w:ilvl w:val="1"/>
+          <w:numId w:val="2"/>
+        </w:numPr>
+        <w:rPr>
+          <w:highlight w:val="green"/>
+        </w:rPr>
+      </w:pPr>
+      <w:r>
+        <w:rPr>
+          <w:highlight w:val="green"/>
+        </w:rPr>
+        <w:t xml:space="preserve">Si entro a </w:t>
+      </w:r>
+      <w:proofErr w:type="spellStart"/>
+      <w:r>
+        <w:rPr>
+          <w:highlight w:val="green"/>
+        </w:rPr>
+        <w:t>composicion</w:t>
+      </w:r>
+      <w:proofErr w:type="spellEnd"/>
+    </w:p>
+    <w:p>
+      <w:pPr>
+        <w:pStyle w:val="Prrafodelista"/>
+        <w:numPr>
+          <w:ilvl w:val="2"/>
+          <w:numId w:val="2"/>
+        </w:numPr>
+        <w:rPr>
+          <w:highlight w:val="green"/>
+        </w:rPr>
+      </w:pPr>
+      <w:r>
+        <w:rPr>
+          <w:highlight w:val="green"/>
+        </w:rPr>
+        <w:t xml:space="preserve">OJO! botón VOLVER debe ir a </w:t>
+      </w:r>
+      <w:proofErr w:type="spellStart"/>
+      <w:r>
+        <w:rPr>
+          <w:highlight w:val="green"/>
+        </w:rPr>
+        <w:t>abmservicios_listado</w:t>
+      </w:r>
+      <w:proofErr w:type="spellEnd"/>
+    </w:p>
+    <w:p>
+      <w:pPr>
+        <w:pStyle w:val="Prrafodelista"/>
+        <w:numPr>
+          <w:ilvl w:val="2"/>
+          <w:numId w:val="2"/>
+        </w:numPr>
+        <w:rPr>
+          <w:highlight w:val="green"/>
+        </w:rPr>
+      </w:pPr>
+      <w:r>
+        <w:rPr>
+          <w:highlight w:val="green"/>
+        </w:rPr>
+        <w:t>Si entro a productos necesarios</w:t>
+      </w:r>
+    </w:p>
+    <w:p>
+      <w:pPr>
+        <w:pStyle w:val="Prrafodelista"/>
+        <w:numPr>
+          <w:ilvl w:val="3"/>
+          <w:numId w:val="2"/>
+        </w:numPr>
+        <w:rPr>
+          <w:highlight w:val="cyan"/>
+        </w:rPr>
+      </w:pPr>
+      <w:r>
+        <w:rPr>
+          <w:highlight w:val="cyan"/>
+        </w:rPr>
+        <w:t xml:space="preserve">Ver </w:t>
+      </w:r>
+      <w:proofErr w:type="spellStart"/>
+      <w:r>
+        <w:rPr>
+          <w:highlight w:val="cyan"/>
+        </w:rPr>
+        <w:t>que</w:t>
+      </w:r>
+      <w:proofErr w:type="spellEnd"/>
+      <w:r>
+        <w:rPr>
+          <w:highlight w:val="cyan"/>
+        </w:rPr>
+        <w:t xml:space="preserve"> lista mostrar si la que esta o una nueva</w:t>
+      </w:r>
+    </w:p>
+    <w:p>
+      <w:pPr>
+        <w:pStyle w:val="Prrafodelista"/>
+        <w:numPr>
+          <w:ilvl w:val="3"/>
+          <w:numId w:val="2"/>
+        </w:numPr>
+        <w:rPr>
+          <w:highlight w:val="lightGray"/>
+        </w:rPr>
+      </w:pPr>
+      <w:r>
+        <w:rPr>
+          <w:highlight w:val="lightGray"/>
+        </w:rPr>
+        <w:t xml:space="preserve">OJO! botón VOLVER debe ir a </w:t>
+      </w:r>
+      <w:proofErr w:type="spellStart"/>
+      <w:r>
+        <w:rPr>
+          <w:highlight w:val="lightGray"/>
+        </w:rPr>
+        <w:t>abmservicios_listado_detalle</w:t>
+      </w:r>
+      <w:proofErr w:type="spellEnd"/>
+    </w:p>
+    <w:p>
+      <w:pPr>
+        <w:pStyle w:val="Prrafodelista"/>
+        <w:ind w:left="3225"/>
+        <w:rPr>
           <w:highlight w:val="yellow"/>
         </w:rPr>
       </w:pPr>
-      <w:r>
+    </w:p>
+    <w:p>
+      <w:pPr>
         <w:rPr>
           <w:highlight w:val="yellow"/>
         </w:rPr>
-        <w:t xml:space="preserve">Quizá debe tener un VOLVER a </w:t>
+      </w:pPr>
+    </w:p>
+    <w:p>
+      <w:pPr>
+        <w:rPr>
+          <w:highlight w:val="green"/>
+        </w:rPr>
+      </w:pPr>
+    </w:p>
+    <w:p>
+      <w:pPr>
+        <w:pStyle w:val="Prrafodelista"/>
+        <w:numPr>
+          <w:ilvl w:val="0"/>
+          <w:numId w:val="2"/>
+        </w:numPr>
+        <w:rPr>
+          <w:highlight w:val="green"/>
+        </w:rPr>
+      </w:pPr>
+      <w:r>
+        <w:rPr>
+          <w:highlight w:val="green"/>
+        </w:rPr>
+        <w:t>AGREGAR DETALLE DE SERVICIO (SUBSERVICIO)</w:t>
+      </w:r>
+    </w:p>
+    <w:p>
+      <w:pPr>
+        <w:pStyle w:val="Prrafodelista"/>
+        <w:numPr>
+          <w:ilvl w:val="1"/>
+          <w:numId w:val="2"/>
+        </w:numPr>
+        <w:rPr>
+          <w:highlight w:val="green"/>
+        </w:rPr>
+      </w:pPr>
+      <w:r>
+        <w:rPr>
+          <w:highlight w:val="green"/>
+        </w:rPr>
+        <w:lastRenderedPageBreak/>
+        <w:t xml:space="preserve">Quizá botón VOLVER para ir a </w:t>
       </w:r>
       <w:proofErr w:type="spellStart"/>
       <w:r>
         <w:rPr>
-          <w:highlight w:val="yellow"/>
+          <w:highlight w:val="green"/>
         </w:rPr>
         <w:t>abmservicios</w:t>
       </w:r>
@@ -2311,6 +2568,112 @@
     <w:p>
       <w:pPr>
         <w:pStyle w:val="Prrafodelista"/>
+        <w:ind w:left="1065"/>
+        <w:rPr>
+          <w:highlight w:val="green"/>
+        </w:rPr>
+      </w:pPr>
+    </w:p>
+    <w:p>
+      <w:pPr>
+        <w:pStyle w:val="Prrafodelista"/>
+        <w:numPr>
+          <w:ilvl w:val="1"/>
+          <w:numId w:val="2"/>
+        </w:numPr>
+        <w:rPr>
+          <w:highlight w:val="cyan"/>
+        </w:rPr>
+      </w:pPr>
+      <w:r>
+        <w:rPr>
+          <w:highlight w:val="cyan"/>
+        </w:rPr>
+        <w:t>Ver productos necesarios (Generar un listado nuevo o redirigir a productos)</w:t>
+      </w:r>
+    </w:p>
+    <w:p>
+      <w:pPr>
+        <w:pStyle w:val="Prrafodelista"/>
+        <w:numPr>
+          <w:ilvl w:val="2"/>
+          <w:numId w:val="2"/>
+        </w:numPr>
+        <w:rPr>
+          <w:highlight w:val="lightGray"/>
+        </w:rPr>
+      </w:pPr>
+      <w:r>
+        <w:rPr>
+          <w:highlight w:val="lightGray"/>
+        </w:rPr>
+        <w:t xml:space="preserve">OJO! botón VOLVER debe ir a </w:t>
+      </w:r>
+      <w:proofErr w:type="spellStart"/>
+      <w:r>
+        <w:rPr>
+          <w:highlight w:val="lightGray"/>
+        </w:rPr>
+        <w:t>abmservicios</w:t>
+      </w:r>
+      <w:proofErr w:type="spellEnd"/>
+    </w:p>
+    <w:p>
+      <w:pPr>
+        <w:pStyle w:val="Prrafodelista"/>
+        <w:numPr>
+          <w:ilvl w:val="1"/>
+          <w:numId w:val="2"/>
+        </w:numPr>
+        <w:rPr>
+          <w:highlight w:val="green"/>
+        </w:rPr>
+      </w:pPr>
+      <w:r>
+        <w:rPr>
+          <w:highlight w:val="green"/>
+        </w:rPr>
+        <w:t>Si entro a agregar productos necesarios</w:t>
+      </w:r>
+    </w:p>
+    <w:p>
+      <w:pPr>
+        <w:pStyle w:val="Prrafodelista"/>
+        <w:numPr>
+          <w:ilvl w:val="2"/>
+          <w:numId w:val="2"/>
+        </w:numPr>
+        <w:rPr>
+          <w:highlight w:val="lightGray"/>
+        </w:rPr>
+      </w:pPr>
+      <w:r>
+        <w:rPr>
+          <w:highlight w:val="lightGray"/>
+        </w:rPr>
+        <w:t xml:space="preserve">OJO! botón VOLVER debe ir a </w:t>
+      </w:r>
+      <w:proofErr w:type="spellStart"/>
+      <w:r>
+        <w:rPr>
+          <w:highlight w:val="lightGray"/>
+        </w:rPr>
+        <w:t>abmservicios_detalle_in</w:t>
+      </w:r>
+      <w:proofErr w:type="spellEnd"/>
+    </w:p>
+    <w:p>
+      <w:pPr>
+        <w:pStyle w:val="Prrafodelista"/>
+        <w:ind w:left="1785"/>
+        <w:rPr>
+          <w:highlight w:val="green"/>
+        </w:rPr>
+      </w:pPr>
+    </w:p>
+    <w:p>
+      <w:pPr>
+        <w:pStyle w:val="Prrafodelista"/>
         <w:numPr>
           <w:ilvl w:val="0"/>
           <w:numId w:val="2"/>
@@ -2323,7 +2686,7 @@
         <w:rPr>
           <w:highlight w:val="green"/>
         </w:rPr>
-        <w:t>MODIFICAR SERVICIO</w:t>
+        <w:t>MODIFICAR DETALLE DE SERVICIO (SUBSERVICIO)</w:t>
       </w:r>
     </w:p>
     <w:p>
@@ -2341,7 +2704,39 @@
         <w:rPr>
           <w:highlight w:val="green"/>
         </w:rPr>
-        <w:t>Si entro a edición</w:t>
+        <w:t xml:space="preserve">OJO! botón VOLVER debe ir a </w:t>
+      </w:r>
+      <w:proofErr w:type="spellStart"/>
+      <w:r>
+        <w:rPr>
+          <w:highlight w:val="green"/>
+        </w:rPr>
+        <w:t>abmservicios</w:t>
+      </w:r>
+      <w:proofErr w:type="spellEnd"/>
+    </w:p>
+    <w:p>
+      <w:pPr>
+        <w:pStyle w:val="Prrafodelista"/>
+        <w:numPr>
+          <w:ilvl w:val="1"/>
+          <w:numId w:val="2"/>
+        </w:numPr>
+        <w:rPr>
+          <w:highlight w:val="green"/>
+        </w:rPr>
+      </w:pPr>
+      <w:r>
+        <w:rPr>
+          <w:highlight w:val="green"/>
+        </w:rPr>
+        <w:t>Si entro a productos necesarios</w:t>
+      </w:r>
+      <w:r>
+        <w:rPr>
+          <w:highlight w:val="green"/>
+        </w:rPr>
+        <w:t xml:space="preserve"> (quizá este listado u otro nuevo)</w:t>
       </w:r>
     </w:p>
     <w:p>
@@ -2352,608 +2747,21 @@
           <w:numId w:val="2"/>
         </w:numPr>
         <w:rPr>
-          <w:highlight w:val="yellow"/>
-        </w:rPr>
-      </w:pPr>
-      <w:r>
-        <w:rPr>
-          <w:highlight w:val="yellow"/>
-        </w:rPr>
-        <w:t xml:space="preserve">OJO! </w:t>
-      </w:r>
-      <w:r>
-        <w:rPr>
-          <w:highlight w:val="yellow"/>
-        </w:rPr>
-        <w:t xml:space="preserve">botón VOLVER </w:t>
-      </w:r>
-      <w:r>
-        <w:rPr>
-          <w:highlight w:val="yellow"/>
-        </w:rPr>
-        <w:t xml:space="preserve">debe </w:t>
-      </w:r>
-      <w:r>
-        <w:rPr>
-          <w:highlight w:val="yellow"/>
-        </w:rPr>
-        <w:t xml:space="preserve">ir a </w:t>
+          <w:highlight w:val="lightGray"/>
+        </w:rPr>
+      </w:pPr>
+      <w:r>
+        <w:rPr>
+          <w:highlight w:val="lightGray"/>
+        </w:rPr>
+        <w:t xml:space="preserve">OJO! botón VOLVER debe ir a </w:t>
       </w:r>
       <w:proofErr w:type="spellStart"/>
       <w:r>
         <w:rPr>
-          <w:highlight w:val="yellow"/>
-        </w:rPr>
-        <w:t>abm</w:t>
-      </w:r>
-      <w:r>
-        <w:rPr>
-          <w:highlight w:val="yellow"/>
-        </w:rPr>
-        <w:t>servicios_listado</w:t>
-      </w:r>
-      <w:proofErr w:type="spellEnd"/>
-    </w:p>
-    <w:p>
-      <w:pPr>
-        <w:pStyle w:val="Prrafodelista"/>
-        <w:numPr>
-          <w:ilvl w:val="1"/>
-          <w:numId w:val="2"/>
-        </w:numPr>
-        <w:rPr>
-          <w:highlight w:val="green"/>
-        </w:rPr>
-      </w:pPr>
-      <w:r>
-        <w:rPr>
-          <w:highlight w:val="green"/>
-        </w:rPr>
-        <w:t xml:space="preserve">Si entro a </w:t>
-      </w:r>
-      <w:proofErr w:type="spellStart"/>
-      <w:r>
-        <w:rPr>
-          <w:highlight w:val="green"/>
-        </w:rPr>
-        <w:t>composicion</w:t>
-      </w:r>
-      <w:proofErr w:type="spellEnd"/>
-    </w:p>
-    <w:p>
-      <w:pPr>
-        <w:pStyle w:val="Prrafodelista"/>
-        <w:numPr>
-          <w:ilvl w:val="2"/>
-          <w:numId w:val="2"/>
-        </w:numPr>
-        <w:rPr>
-          <w:highlight w:val="yellow"/>
-        </w:rPr>
-      </w:pPr>
-      <w:r>
-        <w:rPr>
-          <w:highlight w:val="yellow"/>
-        </w:rPr>
-        <w:t xml:space="preserve">OJO! </w:t>
-      </w:r>
-      <w:r>
-        <w:rPr>
-          <w:highlight w:val="yellow"/>
-        </w:rPr>
-        <w:t xml:space="preserve">botón VOLVER </w:t>
-      </w:r>
-      <w:r>
-        <w:rPr>
-          <w:highlight w:val="yellow"/>
-        </w:rPr>
-        <w:t xml:space="preserve">debe </w:t>
-      </w:r>
-      <w:r>
-        <w:rPr>
-          <w:highlight w:val="yellow"/>
-        </w:rPr>
-        <w:t xml:space="preserve">ir a </w:t>
-      </w:r>
-      <w:proofErr w:type="spellStart"/>
-      <w:r>
-        <w:rPr>
-          <w:highlight w:val="yellow"/>
-        </w:rPr>
-        <w:t>abm</w:t>
-      </w:r>
-      <w:r>
-        <w:rPr>
-          <w:highlight w:val="yellow"/>
-        </w:rPr>
-        <w:t>servicios_listado</w:t>
-      </w:r>
-      <w:proofErr w:type="spellEnd"/>
-    </w:p>
-    <w:p>
-      <w:pPr>
-        <w:pStyle w:val="Prrafodelista"/>
-        <w:numPr>
-          <w:ilvl w:val="2"/>
-          <w:numId w:val="2"/>
-        </w:numPr>
-        <w:rPr>
-          <w:highlight w:val="green"/>
-        </w:rPr>
-      </w:pPr>
-      <w:r>
-        <w:rPr>
-          <w:highlight w:val="green"/>
-        </w:rPr>
-        <w:t>Si entro a productos necesarios</w:t>
-      </w:r>
-    </w:p>
-    <w:p>
-      <w:pPr>
-        <w:pStyle w:val="Prrafodelista"/>
-        <w:numPr>
-          <w:ilvl w:val="3"/>
-          <w:numId w:val="2"/>
-        </w:numPr>
-        <w:rPr>
-          <w:highlight w:val="cyan"/>
-        </w:rPr>
-      </w:pPr>
-      <w:r>
-        <w:rPr>
-          <w:highlight w:val="cyan"/>
-        </w:rPr>
-        <w:t xml:space="preserve">Ver </w:t>
-      </w:r>
-      <w:proofErr w:type="spellStart"/>
-      <w:r>
-        <w:rPr>
-          <w:highlight w:val="cyan"/>
-        </w:rPr>
-        <w:t>que</w:t>
-      </w:r>
-      <w:proofErr w:type="spellEnd"/>
-      <w:r>
-        <w:rPr>
-          <w:highlight w:val="cyan"/>
-        </w:rPr>
-        <w:t xml:space="preserve"> lista mostrar si la que esta o una nueva</w:t>
-      </w:r>
-    </w:p>
-    <w:p>
-      <w:pPr>
-        <w:pStyle w:val="Prrafodelista"/>
-        <w:numPr>
-          <w:ilvl w:val="3"/>
-          <w:numId w:val="2"/>
-        </w:numPr>
-        <w:rPr>
-          <w:highlight w:val="yellow"/>
-        </w:rPr>
-      </w:pPr>
-      <w:r>
-        <w:rPr>
-          <w:highlight w:val="yellow"/>
-        </w:rPr>
-        <w:t xml:space="preserve">OJO! </w:t>
-      </w:r>
-      <w:r>
-        <w:rPr>
-          <w:highlight w:val="yellow"/>
-        </w:rPr>
-        <w:t xml:space="preserve">botón VOLVER </w:t>
-      </w:r>
-      <w:r>
-        <w:rPr>
-          <w:highlight w:val="yellow"/>
-        </w:rPr>
-        <w:t xml:space="preserve">debe </w:t>
-      </w:r>
-      <w:r>
-        <w:rPr>
-          <w:highlight w:val="yellow"/>
-        </w:rPr>
-        <w:t xml:space="preserve">ir a </w:t>
-      </w:r>
-      <w:proofErr w:type="spellStart"/>
-      <w:r>
-        <w:rPr>
-          <w:highlight w:val="yellow"/>
-        </w:rPr>
-        <w:t>abm</w:t>
-      </w:r>
-      <w:r>
-        <w:rPr>
-          <w:highlight w:val="yellow"/>
-        </w:rPr>
-        <w:t>servicios_listado_detalle</w:t>
-      </w:r>
-      <w:proofErr w:type="spellEnd"/>
-    </w:p>
-    <w:p>
-      <w:pPr>
-        <w:pStyle w:val="Prrafodelista"/>
-        <w:ind w:left="3225"/>
-        <w:rPr>
-          <w:highlight w:val="yellow"/>
-        </w:rPr>
-      </w:pPr>
-    </w:p>
-    <w:p>
-      <w:pPr>
-        <w:rPr>
-          <w:highlight w:val="yellow"/>
-        </w:rPr>
-      </w:pPr>
-    </w:p>
-    <w:p>
-      <w:pPr>
-        <w:rPr>
-          <w:highlight w:val="green"/>
-        </w:rPr>
-      </w:pPr>
-    </w:p>
-    <w:p>
-      <w:pPr>
-        <w:pStyle w:val="Prrafodelista"/>
-        <w:numPr>
-          <w:ilvl w:val="0"/>
-          <w:numId w:val="2"/>
-        </w:numPr>
-        <w:rPr>
-          <w:highlight w:val="green"/>
-        </w:rPr>
-      </w:pPr>
-      <w:r>
-        <w:rPr>
-          <w:highlight w:val="green"/>
-        </w:rPr>
-        <w:t>AGREGAR DETALLE DE SERVICIO (SUBSERVICIO)</w:t>
-      </w:r>
-    </w:p>
-    <w:p>
-      <w:pPr>
-        <w:pStyle w:val="Prrafodelista"/>
-        <w:numPr>
-          <w:ilvl w:val="1"/>
-          <w:numId w:val="2"/>
-        </w:numPr>
-        <w:rPr>
-          <w:highlight w:val="yellow"/>
-        </w:rPr>
-      </w:pPr>
-      <w:r>
-        <w:rPr>
-          <w:highlight w:val="yellow"/>
-        </w:rPr>
-        <w:t xml:space="preserve">Quizá </w:t>
-      </w:r>
-      <w:r>
-        <w:rPr>
-          <w:highlight w:val="yellow"/>
-        </w:rPr>
-        <w:t xml:space="preserve">botón VOLVER </w:t>
-      </w:r>
-      <w:r>
-        <w:rPr>
-          <w:highlight w:val="yellow"/>
-        </w:rPr>
-        <w:t xml:space="preserve">para </w:t>
-      </w:r>
-      <w:r>
-        <w:rPr>
-          <w:highlight w:val="yellow"/>
-        </w:rPr>
-        <w:t xml:space="preserve">ir a </w:t>
-      </w:r>
-      <w:proofErr w:type="spellStart"/>
-      <w:r>
-        <w:rPr>
-          <w:highlight w:val="yellow"/>
-        </w:rPr>
-        <w:t>abm</w:t>
-      </w:r>
-      <w:r>
-        <w:rPr>
-          <w:highlight w:val="yellow"/>
-        </w:rPr>
-        <w:t>servicios</w:t>
-      </w:r>
-      <w:proofErr w:type="spellEnd"/>
-    </w:p>
-    <w:p>
-      <w:pPr>
-        <w:pStyle w:val="Prrafodelista"/>
-        <w:ind w:left="1065"/>
-        <w:rPr>
-          <w:highlight w:val="green"/>
-        </w:rPr>
-      </w:pPr>
-    </w:p>
-    <w:p>
-      <w:pPr>
-        <w:pStyle w:val="Prrafodelista"/>
-        <w:numPr>
-          <w:ilvl w:val="1"/>
-          <w:numId w:val="2"/>
-        </w:numPr>
-        <w:rPr>
-          <w:highlight w:val="cyan"/>
-        </w:rPr>
-      </w:pPr>
-      <w:r>
-        <w:rPr>
-          <w:highlight w:val="cyan"/>
-        </w:rPr>
-        <w:t>Ver productos necesarios (Generar un listado nuevo o redirigir a productos)</w:t>
-      </w:r>
-    </w:p>
-    <w:p>
-      <w:pPr>
-        <w:pStyle w:val="Prrafodelista"/>
-        <w:numPr>
-          <w:ilvl w:val="2"/>
-          <w:numId w:val="2"/>
-        </w:numPr>
-        <w:rPr>
-          <w:highlight w:val="yellow"/>
-        </w:rPr>
-      </w:pPr>
-      <w:r>
-        <w:rPr>
-          <w:highlight w:val="yellow"/>
-        </w:rPr>
-        <w:t xml:space="preserve">OJO! </w:t>
-      </w:r>
-      <w:r>
-        <w:rPr>
-          <w:highlight w:val="yellow"/>
-        </w:rPr>
-        <w:t xml:space="preserve">botón VOLVER </w:t>
-      </w:r>
-      <w:r>
-        <w:rPr>
-          <w:highlight w:val="yellow"/>
-        </w:rPr>
-        <w:t xml:space="preserve">debe </w:t>
-      </w:r>
-      <w:r>
-        <w:rPr>
-          <w:highlight w:val="yellow"/>
-        </w:rPr>
-        <w:t xml:space="preserve">ir a </w:t>
-      </w:r>
-      <w:proofErr w:type="spellStart"/>
-      <w:r>
-        <w:rPr>
-          <w:highlight w:val="yellow"/>
-        </w:rPr>
-        <w:t>abm</w:t>
-      </w:r>
-      <w:r>
-        <w:rPr>
-          <w:highlight w:val="yellow"/>
-        </w:rPr>
-        <w:t>servicios</w:t>
-      </w:r>
-      <w:proofErr w:type="spellEnd"/>
-    </w:p>
-    <w:p>
-      <w:pPr>
-        <w:pStyle w:val="Prrafodelista"/>
-        <w:numPr>
-          <w:ilvl w:val="1"/>
-          <w:numId w:val="2"/>
-        </w:numPr>
-        <w:rPr>
-          <w:highlight w:val="green"/>
-        </w:rPr>
-      </w:pPr>
-      <w:r>
-        <w:rPr>
-          <w:highlight w:val="green"/>
-        </w:rPr>
-        <w:t>Si entro a agregar productos necesarios</w:t>
-      </w:r>
-    </w:p>
-    <w:p>
-      <w:pPr>
-        <w:pStyle w:val="Prrafodelista"/>
-        <w:numPr>
-          <w:ilvl w:val="2"/>
-          <w:numId w:val="2"/>
-        </w:numPr>
-        <w:rPr>
-          <w:highlight w:val="yellow"/>
-        </w:rPr>
-      </w:pPr>
-      <w:r>
-        <w:rPr>
-          <w:highlight w:val="yellow"/>
-        </w:rPr>
-        <w:t xml:space="preserve">OJO! </w:t>
-      </w:r>
-      <w:r>
-        <w:rPr>
-          <w:highlight w:val="yellow"/>
-        </w:rPr>
-        <w:t xml:space="preserve">botón VOLVER </w:t>
-      </w:r>
-      <w:r>
-        <w:rPr>
-          <w:highlight w:val="yellow"/>
-        </w:rPr>
-        <w:t xml:space="preserve">debe </w:t>
-      </w:r>
-      <w:r>
-        <w:rPr>
-          <w:highlight w:val="yellow"/>
-        </w:rPr>
-        <w:t xml:space="preserve">ir a </w:t>
-      </w:r>
-      <w:proofErr w:type="spellStart"/>
-      <w:r>
-        <w:rPr>
-          <w:highlight w:val="yellow"/>
-        </w:rPr>
-        <w:t>abm</w:t>
-      </w:r>
-      <w:r>
-        <w:rPr>
-          <w:highlight w:val="yellow"/>
-        </w:rPr>
-        <w:t>servicios_detalle_in</w:t>
-      </w:r>
-      <w:proofErr w:type="spellEnd"/>
-    </w:p>
-    <w:p>
-      <w:pPr>
-        <w:pStyle w:val="Prrafodelista"/>
-        <w:ind w:left="1785"/>
-        <w:rPr>
-          <w:highlight w:val="green"/>
-        </w:rPr>
-      </w:pPr>
-    </w:p>
-    <w:p>
-      <w:pPr>
-        <w:pStyle w:val="Prrafodelista"/>
-        <w:numPr>
-          <w:ilvl w:val="0"/>
-          <w:numId w:val="2"/>
-        </w:numPr>
-        <w:rPr>
-          <w:highlight w:val="green"/>
-        </w:rPr>
-      </w:pPr>
-      <w:r>
-        <w:rPr>
-          <w:highlight w:val="green"/>
-        </w:rPr>
-        <w:t>MODIFICAR DETALLE DE SERVICIO (SUBSERVICIO)</w:t>
-      </w:r>
-    </w:p>
-    <w:p>
-      <w:pPr>
-        <w:pStyle w:val="Prrafodelista"/>
-        <w:numPr>
-          <w:ilvl w:val="1"/>
-          <w:numId w:val="2"/>
-        </w:numPr>
-        <w:rPr>
-          <w:highlight w:val="yellow"/>
-        </w:rPr>
-      </w:pPr>
-      <w:r>
-        <w:rPr>
-          <w:highlight w:val="yellow"/>
-        </w:rPr>
-        <w:t xml:space="preserve">OJO! </w:t>
-      </w:r>
-      <w:r>
-        <w:rPr>
-          <w:highlight w:val="yellow"/>
-        </w:rPr>
-        <w:t xml:space="preserve">botón VOLVER </w:t>
-      </w:r>
-      <w:r>
-        <w:rPr>
-          <w:highlight w:val="yellow"/>
-        </w:rPr>
-        <w:t xml:space="preserve">debe </w:t>
-      </w:r>
-      <w:r>
-        <w:rPr>
-          <w:highlight w:val="yellow"/>
-        </w:rPr>
-        <w:t xml:space="preserve">ir a </w:t>
-      </w:r>
-      <w:proofErr w:type="spellStart"/>
-      <w:r>
-        <w:rPr>
-          <w:highlight w:val="yellow"/>
-        </w:rPr>
-        <w:t>abm</w:t>
-      </w:r>
-      <w:r>
-        <w:rPr>
-          <w:highlight w:val="yellow"/>
-        </w:rPr>
-        <w:t>servicios</w:t>
-      </w:r>
-      <w:proofErr w:type="spellEnd"/>
-    </w:p>
-    <w:p>
-      <w:pPr>
-        <w:pStyle w:val="Prrafodelista"/>
-        <w:numPr>
-          <w:ilvl w:val="1"/>
-          <w:numId w:val="2"/>
-        </w:numPr>
-        <w:rPr>
-          <w:highlight w:val="green"/>
-        </w:rPr>
-      </w:pPr>
-      <w:r>
-        <w:rPr>
-          <w:highlight w:val="green"/>
-        </w:rPr>
-        <w:t>Si entro a productos necesarios</w:t>
-      </w:r>
-      <w:r>
-        <w:rPr>
-          <w:highlight w:val="green"/>
-        </w:rPr>
-        <w:t xml:space="preserve"> (quizá este listado u otro nuevo)</w:t>
-      </w:r>
-    </w:p>
-    <w:p>
-      <w:pPr>
-        <w:pStyle w:val="Prrafodelista"/>
-        <w:numPr>
-          <w:ilvl w:val="2"/>
-          <w:numId w:val="2"/>
-        </w:numPr>
-        <w:rPr>
-          <w:highlight w:val="yellow"/>
-        </w:rPr>
-      </w:pPr>
-      <w:r>
-        <w:rPr>
-          <w:highlight w:val="yellow"/>
-        </w:rPr>
-        <w:t xml:space="preserve">OJO! </w:t>
-      </w:r>
-      <w:r>
-        <w:rPr>
-          <w:highlight w:val="yellow"/>
-        </w:rPr>
-        <w:t xml:space="preserve">botón VOLVER </w:t>
-      </w:r>
-      <w:r>
-        <w:rPr>
-          <w:highlight w:val="yellow"/>
-        </w:rPr>
-        <w:t xml:space="preserve">debe </w:t>
-      </w:r>
-      <w:r>
-        <w:rPr>
-          <w:highlight w:val="yellow"/>
-        </w:rPr>
-        <w:t xml:space="preserve">ir a </w:t>
-      </w:r>
-      <w:proofErr w:type="spellStart"/>
-      <w:r>
-        <w:rPr>
-          <w:highlight w:val="yellow"/>
-        </w:rPr>
-        <w:t>abm</w:t>
-      </w:r>
-      <w:r>
-        <w:rPr>
-          <w:highlight w:val="yellow"/>
-        </w:rPr>
-        <w:t>servicios_listado_detalle</w:t>
+          <w:highlight w:val="lightGray"/>
+        </w:rPr>
+        <w:t>abmservicios_listado_detalle</w:t>
       </w:r>
       <w:proofErr w:type="spellEnd"/>
     </w:p>
@@ -3020,50 +2828,23 @@
       </w:r>
       <w:r>
         <w:rPr>
-          <w:highlight w:val="yellow"/>
+          <w:highlight w:val="green"/>
         </w:rPr>
         <w:t>OJO</w:t>
       </w:r>
       <w:proofErr w:type="gramStart"/>
       <w:r>
         <w:rPr>
-          <w:highlight w:val="yellow"/>
+          <w:highlight w:val="green"/>
         </w:rPr>
         <w:t>!</w:t>
       </w:r>
       <w:proofErr w:type="gramEnd"/>
       <w:r>
         <w:rPr>
-          <w:highlight w:val="yellow"/>
-        </w:rPr>
-        <w:t xml:space="preserve"> </w:t>
-      </w:r>
-      <w:r>
-        <w:rPr>
-          <w:highlight w:val="yellow"/>
-        </w:rPr>
-        <w:t xml:space="preserve">botón VOLVER </w:t>
-      </w:r>
-      <w:r>
-        <w:rPr>
-          <w:highlight w:val="yellow"/>
-        </w:rPr>
-        <w:t xml:space="preserve">debe </w:t>
-      </w:r>
-      <w:r>
-        <w:rPr>
-          <w:highlight w:val="yellow"/>
-        </w:rPr>
-        <w:t>ir a</w:t>
-      </w:r>
-      <w:r>
-        <w:t xml:space="preserve"> </w:t>
-      </w:r>
-      <w:r>
-        <w:rPr>
-          <w:highlight w:val="yellow"/>
-        </w:rPr>
-        <w:t>indice_operario.aspx</w:t>
+          <w:highlight w:val="green"/>
+        </w:rPr>
+        <w:t xml:space="preserve"> botón VOLVER debe ir a indice_operario.aspx</w:t>
       </w:r>
     </w:p>
     <w:p>
@@ -3083,50 +2864,23 @@
       </w:pPr>
       <w:r>
         <w:rPr>
-          <w:highlight w:val="yellow"/>
+          <w:highlight w:val="green"/>
         </w:rPr>
         <w:t>OJO</w:t>
       </w:r>
       <w:proofErr w:type="gramStart"/>
       <w:r>
         <w:rPr>
-          <w:highlight w:val="yellow"/>
+          <w:highlight w:val="green"/>
         </w:rPr>
         <w:t>!</w:t>
       </w:r>
       <w:proofErr w:type="gramEnd"/>
       <w:r>
         <w:rPr>
-          <w:highlight w:val="yellow"/>
-        </w:rPr>
-        <w:t xml:space="preserve"> </w:t>
-      </w:r>
-      <w:r>
-        <w:rPr>
-          <w:highlight w:val="yellow"/>
-        </w:rPr>
-        <w:t xml:space="preserve">botón VOLVER </w:t>
-      </w:r>
-      <w:r>
-        <w:rPr>
-          <w:highlight w:val="yellow"/>
-        </w:rPr>
-        <w:t xml:space="preserve">debe </w:t>
-      </w:r>
-      <w:r>
-        <w:rPr>
-          <w:highlight w:val="yellow"/>
-        </w:rPr>
-        <w:t>ir a</w:t>
-      </w:r>
-      <w:r>
-        <w:t xml:space="preserve"> </w:t>
-      </w:r>
-      <w:r>
-        <w:rPr>
-          <w:highlight w:val="yellow"/>
-        </w:rPr>
-        <w:t>servicios_operarios_general.aspx</w:t>
+          <w:highlight w:val="green"/>
+        </w:rPr>
+        <w:t xml:space="preserve"> botón VOLVER debe ir a servicios_operarios_general.aspx</w:t>
       </w:r>
     </w:p>
     <w:p/>
@@ -3161,50 +2915,23 @@
       </w:r>
       <w:r>
         <w:rPr>
-          <w:highlight w:val="yellow"/>
+          <w:highlight w:val="green"/>
         </w:rPr>
         <w:t>OJO</w:t>
       </w:r>
       <w:proofErr w:type="gramStart"/>
       <w:r>
         <w:rPr>
-          <w:highlight w:val="yellow"/>
+          <w:highlight w:val="green"/>
         </w:rPr>
         <w:t>!</w:t>
       </w:r>
       <w:proofErr w:type="gramEnd"/>
       <w:r>
         <w:rPr>
-          <w:highlight w:val="yellow"/>
-        </w:rPr>
-        <w:t xml:space="preserve"> </w:t>
-      </w:r>
-      <w:r>
-        <w:rPr>
-          <w:highlight w:val="yellow"/>
-        </w:rPr>
-        <w:t xml:space="preserve">botón VOLVER </w:t>
-      </w:r>
-      <w:r>
-        <w:rPr>
-          <w:highlight w:val="yellow"/>
-        </w:rPr>
-        <w:t xml:space="preserve">debe </w:t>
-      </w:r>
-      <w:r>
-        <w:rPr>
-          <w:highlight w:val="yellow"/>
-        </w:rPr>
-        <w:t>ir a</w:t>
-      </w:r>
-      <w:r>
-        <w:t xml:space="preserve"> </w:t>
-      </w:r>
-      <w:r>
-        <w:rPr>
-          <w:highlight w:val="yellow"/>
-        </w:rPr>
-        <w:t>indice_operario.aspx</w:t>
+          <w:highlight w:val="green"/>
+        </w:rPr>
+        <w:t xml:space="preserve"> botón VOLVER debe ir a indice_operario.aspx</w:t>
       </w:r>
     </w:p>
     <w:p/>
@@ -3447,20 +3174,14 @@
           <w:numId w:val="2"/>
         </w:numPr>
         <w:rPr>
-          <w:highlight w:val="yellow"/>
-        </w:rPr>
-      </w:pPr>
-      <w:r>
-        <w:rPr>
-          <w:highlight w:val="yellow"/>
-        </w:rPr>
-        <w:t>OJO! botón VOLVER debe ir a índice_cliente</w:t>
-      </w:r>
-      <w:r>
-        <w:rPr>
-          <w:highlight w:val="yellow"/>
-        </w:rPr>
-        <w:t>.aspx</w:t>
+          <w:highlight w:val="green"/>
+        </w:rPr>
+      </w:pPr>
+      <w:r>
+        <w:rPr>
+          <w:highlight w:val="green"/>
+        </w:rPr>
+        <w:t>OJO! botón VOLVER debe ir a índice_cliente.aspx</w:t>
       </w:r>
     </w:p>
     <w:p>
@@ -3496,20 +3217,14 @@
           <w:numId w:val="2"/>
         </w:numPr>
         <w:rPr>
-          <w:highlight w:val="yellow"/>
-        </w:rPr>
-      </w:pPr>
-      <w:r>
-        <w:rPr>
-          <w:highlight w:val="yellow"/>
-        </w:rPr>
-        <w:t>OJO! botón VOLVER debe ir a índice_cliente</w:t>
-      </w:r>
-      <w:r>
-        <w:rPr>
-          <w:highlight w:val="yellow"/>
-        </w:rPr>
-        <w:t>.aspx</w:t>
+          <w:highlight w:val="green"/>
+        </w:rPr>
+      </w:pPr>
+      <w:r>
+        <w:rPr>
+          <w:highlight w:val="green"/>
+        </w:rPr>
+        <w:t>OJO! botón VOLVER debe ir a índice_cliente.aspx</w:t>
       </w:r>
     </w:p>
     <w:p>

</xml_diff>

<commit_message>
agrego info a la division del trabajo
</commit_message>
<xml_diff>
--- a/division_del_trabajo.docx
+++ b/division_del_trabajo.docx
@@ -1476,7 +1476,19 @@
         <w:rPr>
           <w:highlight w:val="green"/>
         </w:rPr>
-        <w:t xml:space="preserve"> –solo un cartel de eliminación)</w:t>
+        <w:t xml:space="preserve"> –</w:t>
+      </w:r>
+      <w:r>
+        <w:rPr>
+          <w:highlight w:val="green"/>
+        </w:rPr>
+        <w:t xml:space="preserve"> </w:t>
+      </w:r>
+      <w:r>
+        <w:rPr>
+          <w:highlight w:val="green"/>
+        </w:rPr>
+        <w:t>solo un cartel de eliminación)</w:t>
       </w:r>
     </w:p>
     <w:p>
@@ -2386,14 +2398,12 @@
         </w:rPr>
         <w:t xml:space="preserve">Si entro a </w:t>
       </w:r>
-      <w:proofErr w:type="spellStart"/>
-      <w:r>
-        <w:rPr>
-          <w:highlight w:val="green"/>
-        </w:rPr>
-        <w:t>composicion</w:t>
-      </w:r>
-      <w:proofErr w:type="spellEnd"/>
+      <w:r>
+        <w:rPr>
+          <w:highlight w:val="green"/>
+        </w:rPr>
+        <w:t>composición</w:t>
+      </w:r>
     </w:p>
     <w:p>
       <w:pPr>

</xml_diff>